<commit_message>
ActualizaciÃ³n del mÃ©todo de respaldos
</commit_message>
<xml_diff>
--- a/Actividades/SO02008/Definición de respaldos.docx
+++ b/Actividades/SO02008/Definición de respaldos.docx
@@ -1,10 +1,10 @@
 
 <file path=word/document.xml><?xml version="1.0" encoding="utf-8"?>
-<w:document xmlns:wpc="http://schemas.microsoft.com/office/word/2010/wordprocessingCanvas" xmlns:cx="http://schemas.microsoft.com/office/drawing/2014/chartex" xmlns:cx1="http://schemas.microsoft.com/office/drawing/2015/9/8/chartex" xmlns:cx2="http://schemas.microsoft.com/office/drawing/2015/10/21/chartex" xmlns:cx3="http://schemas.microsoft.com/office/drawing/2016/5/9/chartex" xmlns:cx4="http://schemas.microsoft.com/office/drawing/2016/5/10/chartex" xmlns:cx5="http://schemas.microsoft.com/office/drawing/2016/5/11/chartex" xmlns:cx6="http://schemas.microsoft.com/office/drawing/2016/5/12/chartex" xmlns:cx7="http://schemas.microsoft.com/office/drawing/2016/5/13/chartex" xmlns:cx8="http://schemas.microsoft.com/office/drawing/2016/5/14/chartex" xmlns:mc="http://schemas.openxmlformats.org/markup-compatibility/2006" xmlns:aink="http://schemas.microsoft.com/office/drawing/2016/ink" xmlns:am3d="http://schemas.microsoft.com/office/drawing/2017/model3d" xmlns:o="urn:schemas-microsoft-com:office:office" xmlns:r="http://schemas.openxmlformats.org/officeDocument/2006/relationships" xmlns:m="http://schemas.openxmlformats.org/officeDocument/2006/math" xmlns:v="urn:schemas-microsoft-com:vml" xmlns:wp14="http://schemas.microsoft.com/office/word/2010/wordprocessingDrawing" xmlns:wp="http://schemas.openxmlformats.org/drawingml/2006/wordprocessingDrawing" xmlns:w10="urn:schemas-microsoft-com:office:word" xmlns:w="http://schemas.openxmlformats.org/wordprocessingml/2006/main" xmlns:w14="http://schemas.microsoft.com/office/word/2010/wordml" xmlns:w15="http://schemas.microsoft.com/office/word/2012/wordml" xmlns:w16cid="http://schemas.microsoft.com/office/word/2016/wordml/cid" xmlns:w16se="http://schemas.microsoft.com/office/word/2015/wordml/symex" xmlns:wpg="http://schemas.microsoft.com/office/word/2010/wordprocessingGroup" xmlns:wpi="http://schemas.microsoft.com/office/word/2010/wordprocessingInk" xmlns:wne="http://schemas.microsoft.com/office/word/2006/wordml" xmlns:wps="http://schemas.microsoft.com/office/word/2010/wordprocessingShape" mc:Ignorable="w14 w15 w16se w16cid wp14">
+<w:document xmlns:wpc="http://schemas.microsoft.com/office/word/2010/wordprocessingCanvas" xmlns:mc="http://schemas.openxmlformats.org/markup-compatibility/2006" xmlns:o="urn:schemas-microsoft-com:office:office" xmlns:r="http://schemas.openxmlformats.org/officeDocument/2006/relationships" xmlns:m="http://schemas.openxmlformats.org/officeDocument/2006/math" xmlns:v="urn:schemas-microsoft-com:vml" xmlns:wp14="http://schemas.microsoft.com/office/word/2010/wordprocessingDrawing" xmlns:wp="http://schemas.openxmlformats.org/drawingml/2006/wordprocessingDrawing" xmlns:w10="urn:schemas-microsoft-com:office:word" xmlns:w="http://schemas.openxmlformats.org/wordprocessingml/2006/main" xmlns:w14="http://schemas.microsoft.com/office/word/2010/wordml" xmlns:w15="http://schemas.microsoft.com/office/word/2012/wordml" xmlns:wpg="http://schemas.microsoft.com/office/word/2010/wordprocessingGroup" xmlns:wpi="http://schemas.microsoft.com/office/word/2010/wordprocessingInk" xmlns:wne="http://schemas.microsoft.com/office/word/2006/wordml" xmlns:wps="http://schemas.microsoft.com/office/word/2010/wordprocessingShape" mc:Ignorable="w14 w15 wp14">
   <w:body>
     <w:p>
       <w:pPr>
-        <w:pStyle w:val="Ttulo"/>
+        <w:pStyle w:val="Title"/>
         <w:rPr>
           <w:sz w:val="80"/>
           <w:szCs w:val="80"/>
@@ -173,7 +173,7 @@
               </wp:anchor>
             </w:drawing>
           </mc:Choice>
-          <mc:Fallback>
+          <mc:Fallback xmlns:w16se="http://schemas.microsoft.com/office/word/2015/wordml/symex" xmlns:w16cid="http://schemas.microsoft.com/office/word/2016/wordml/cid" xmlns:am3d="http://schemas.microsoft.com/office/drawing/2017/model3d" xmlns:aink="http://schemas.microsoft.com/office/drawing/2016/ink" xmlns:cx8="http://schemas.microsoft.com/office/drawing/2016/5/14/chartex" xmlns:cx7="http://schemas.microsoft.com/office/drawing/2016/5/13/chartex" xmlns:cx6="http://schemas.microsoft.com/office/drawing/2016/5/12/chartex" xmlns:cx5="http://schemas.microsoft.com/office/drawing/2016/5/11/chartex" xmlns:cx4="http://schemas.microsoft.com/office/drawing/2016/5/10/chartex" xmlns:cx3="http://schemas.microsoft.com/office/drawing/2016/5/9/chartex" xmlns:cx2="http://schemas.microsoft.com/office/drawing/2015/10/21/chartex" xmlns:cx1="http://schemas.microsoft.com/office/drawing/2015/9/8/chartex" xmlns:cx="http://schemas.microsoft.com/office/drawing/2014/chartex">
             <w:pict>
               <v:line w14:anchorId="2F3A46E7" id="Conector recto 2" o:spid="_x0000_s1026" style="position:absolute;z-index:251660288;visibility:visible;mso-wrap-style:square;mso-wrap-distance-left:9pt;mso-wrap-distance-top:0;mso-wrap-distance-right:9pt;mso-wrap-distance-bottom:0;mso-position-horizontal:right;mso-position-horizontal-relative:margin;mso-position-vertical:absolute;mso-position-vertical-relative:text" from="479.05pt,29.75pt" to="1009.3pt,29.75pt" o:gfxdata="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" strokecolor="#4472c4 [3204]" strokeweight=".5pt">
                 <v:stroke joinstyle="miter"/>
@@ -211,7 +211,7 @@
     </w:p>
     <w:p>
       <w:pPr>
-        <w:pStyle w:val="Prrafodelista"/>
+        <w:pStyle w:val="ListParagraph"/>
         <w:numPr>
           <w:ilvl w:val="0"/>
           <w:numId w:val="1"/>
@@ -238,12 +238,28 @@
           <w:sz w:val="24"/>
           <w:szCs w:val="24"/>
         </w:rPr>
-        <w:t xml:space="preserve">: Cada un tiempo de 2 semanas se realiza un respaldo total. Pasado el año se almacenarán solamente un respaldo cada 3 meces. Por lo tanto, una vez que pase el año el administrador podrá disponer de 4 respaldos totales por año para restaurar.  </w:t>
-      </w:r>
-    </w:p>
-    <w:p>
-      <w:pPr>
-        <w:pStyle w:val="Prrafodelista"/>
+        <w:t xml:space="preserve">: </w:t>
+      </w:r>
+      <w:r>
+        <w:rPr>
+          <w:rFonts w:ascii="Times New Roman" w:hAnsi="Times New Roman" w:cs="Times New Roman"/>
+          <w:sz w:val="24"/>
+          <w:szCs w:val="24"/>
+        </w:rPr>
+        <w:t>Cada día a las 00:00 se realizará un backup total. Los mismos serán guardados por un tiempo indefinido según el criterio del sysadmin</w:t>
+      </w:r>
+      <w:r>
+        <w:rPr>
+          <w:rFonts w:ascii="Times New Roman" w:hAnsi="Times New Roman" w:cs="Times New Roman"/>
+          <w:sz w:val="24"/>
+          <w:szCs w:val="24"/>
+        </w:rPr>
+        <w:t xml:space="preserve">.  </w:t>
+      </w:r>
+    </w:p>
+    <w:p>
+      <w:pPr>
+        <w:pStyle w:val="ListParagraph"/>
         <w:numPr>
           <w:ilvl w:val="0"/>
           <w:numId w:val="1"/>
@@ -278,62 +294,20 @@
           <w:sz w:val="24"/>
           <w:szCs w:val="24"/>
         </w:rPr>
-        <w:t xml:space="preserve"> Para restaurar el sistema en cualquier punto dentro del mes de actividad se hará cada día un respaldo incremental. Los mismos serán eliminados una </w:t>
-      </w:r>
-      <w:r>
-        <w:rPr>
-          <w:rFonts w:ascii="Times New Roman" w:hAnsi="Times New Roman" w:cs="Times New Roman"/>
-          <w:sz w:val="24"/>
-          <w:szCs w:val="24"/>
-        </w:rPr>
-        <w:t>vez</w:t>
-      </w:r>
-      <w:bookmarkStart w:id="0" w:name="_GoBack"/>
-      <w:bookmarkEnd w:id="0"/>
-      <w:r>
-        <w:rPr>
-          <w:rFonts w:ascii="Times New Roman" w:hAnsi="Times New Roman" w:cs="Times New Roman"/>
-          <w:sz w:val="24"/>
-          <w:szCs w:val="24"/>
-        </w:rPr>
-        <w:t xml:space="preserve"> que se realice el siguiente total</w:t>
-      </w:r>
-      <w:r>
-        <w:rPr>
-          <w:rFonts w:ascii="Times New Roman" w:hAnsi="Times New Roman" w:cs="Times New Roman"/>
-          <w:sz w:val="24"/>
-          <w:szCs w:val="24"/>
-        </w:rPr>
-        <w:t xml:space="preserve">. Realizar uno por </w:t>
-      </w:r>
-      <w:r>
-        <w:rPr>
-          <w:rFonts w:ascii="Times New Roman" w:hAnsi="Times New Roman" w:cs="Times New Roman"/>
-          <w:sz w:val="24"/>
-          <w:szCs w:val="24"/>
-        </w:rPr>
-        <w:t>día</w:t>
-      </w:r>
-      <w:r>
-        <w:rPr>
-          <w:rFonts w:ascii="Times New Roman" w:hAnsi="Times New Roman" w:cs="Times New Roman"/>
-          <w:sz w:val="24"/>
-          <w:szCs w:val="24"/>
-        </w:rPr>
-        <w:t xml:space="preserve"> será suficiente, ya que </w:t>
-      </w:r>
-      <w:r>
-        <w:rPr>
-          <w:rFonts w:ascii="Times New Roman" w:hAnsi="Times New Roman" w:cs="Times New Roman"/>
-          <w:sz w:val="24"/>
-          <w:szCs w:val="24"/>
-        </w:rPr>
-        <w:t xml:space="preserve">por la magnitud de la empresa no se deberán hacer respaldos dentro del sistema dentro del periodo de trabajo. </w:t>
-      </w:r>
-    </w:p>
-    <w:p>
-      <w:pPr>
-        <w:pStyle w:val="Prrafodelista"/>
+        <w:t xml:space="preserve"> </w:t>
+      </w:r>
+      <w:r>
+        <w:rPr>
+          <w:rFonts w:ascii="Times New Roman" w:hAnsi="Times New Roman" w:cs="Times New Roman"/>
+          <w:sz w:val="24"/>
+          <w:szCs w:val="24"/>
+        </w:rPr>
+        <w:t>Cada una hora se realizará un backup incremental.</w:t>
+      </w:r>
+    </w:p>
+    <w:p>
+      <w:pPr>
+        <w:pStyle w:val="ListParagraph"/>
         <w:numPr>
           <w:ilvl w:val="0"/>
           <w:numId w:val="1"/>
@@ -352,56 +326,287 @@
           <w:sz w:val="24"/>
           <w:szCs w:val="24"/>
         </w:rPr>
-        <w:t>Diferencial</w:t>
-      </w:r>
-      <w:r>
-        <w:rPr>
-          <w:rFonts w:ascii="Times New Roman" w:hAnsi="Times New Roman" w:cs="Times New Roman"/>
-          <w:sz w:val="24"/>
-          <w:szCs w:val="24"/>
-        </w:rPr>
-        <w:t xml:space="preserve">: </w:t>
-      </w:r>
-      <w:r>
-        <w:rPr>
-          <w:rFonts w:ascii="Times New Roman" w:hAnsi="Times New Roman" w:cs="Times New Roman"/>
-          <w:sz w:val="24"/>
-          <w:szCs w:val="24"/>
-        </w:rPr>
-        <w:t>Para mayor seguridad de pérdida de un incremental entre totales se realizan diferenciales cada 3 días</w:t>
-      </w:r>
-      <w:r>
-        <w:rPr>
-          <w:rFonts w:ascii="Times New Roman" w:hAnsi="Times New Roman" w:cs="Times New Roman"/>
-          <w:sz w:val="24"/>
-          <w:szCs w:val="24"/>
-        </w:rPr>
-        <w:t xml:space="preserve">. </w:t>
-      </w:r>
-    </w:p>
-    <w:p>
-      <w:pPr>
-        <w:rPr>
-          <w:rFonts w:ascii="Times New Roman" w:hAnsi="Times New Roman" w:cs="Times New Roman"/>
-          <w:sz w:val="24"/>
-          <w:szCs w:val="24"/>
-        </w:rPr>
-      </w:pPr>
-      <w:r>
-        <w:rPr>
-          <w:rFonts w:ascii="Times New Roman" w:hAnsi="Times New Roman" w:cs="Times New Roman"/>
-          <w:sz w:val="24"/>
-          <w:szCs w:val="24"/>
-        </w:rPr>
-        <w:t>Sin importar el tipo de Backup estos se realizarán a las 00:00 del día correspondiente, ya que en dicho momento no se presentarán</w:t>
-      </w:r>
-      <w:r>
-        <w:rPr>
-          <w:rFonts w:ascii="Times New Roman" w:hAnsi="Times New Roman" w:cs="Times New Roman"/>
-          <w:sz w:val="24"/>
-          <w:szCs w:val="24"/>
-        </w:rPr>
-        <w:t xml:space="preserve"> solicitudes al servidor y podrá el mismo realizar el Backup sin inconvenientes</w:t>
+        <w:t>Diferenciales</w:t>
+      </w:r>
+      <w:r>
+        <w:rPr>
+          <w:rFonts w:ascii="Times New Roman" w:hAnsi="Times New Roman" w:cs="Times New Roman"/>
+          <w:bCs/>
+          <w:sz w:val="24"/>
+          <w:szCs w:val="24"/>
+        </w:rPr>
+        <w:t>:</w:t>
+      </w:r>
+      <w:r>
+        <w:rPr>
+          <w:rFonts w:ascii="Times New Roman" w:hAnsi="Times New Roman" w:cs="Times New Roman"/>
+          <w:bCs/>
+          <w:sz w:val="24"/>
+          <w:szCs w:val="24"/>
+        </w:rPr>
+        <w:t xml:space="preserve"> No se realizarán diferenciales debido a la alta frecuencia de los backups incrementales</w:t>
+      </w:r>
+    </w:p>
+    <w:p>
+      <w:pPr>
+        <w:rPr>
+          <w:rFonts w:ascii="Times New Roman" w:hAnsi="Times New Roman" w:cs="Times New Roman"/>
+          <w:sz w:val="24"/>
+          <w:szCs w:val="24"/>
+        </w:rPr>
+      </w:pPr>
+      <w:r>
+        <w:rPr>
+          <w:rFonts w:ascii="Times New Roman" w:hAnsi="Times New Roman" w:cs="Times New Roman"/>
+          <w:sz w:val="24"/>
+          <w:szCs w:val="24"/>
+        </w:rPr>
+        <w:t xml:space="preserve">Los datos del Backup serán almacenados de forma local en hdd de respaldos. También se enviará una copia al servidor de respaldo y por último si se cuenta con el presupuesto premium se </w:t>
+      </w:r>
+      <w:r>
+        <w:rPr>
+          <w:rFonts w:ascii="Times New Roman" w:hAnsi="Times New Roman" w:cs="Times New Roman"/>
+          <w:sz w:val="24"/>
+          <w:szCs w:val="24"/>
+        </w:rPr>
+        <w:t>enviará</w:t>
+      </w:r>
+      <w:r>
+        <w:rPr>
+          <w:rFonts w:ascii="Times New Roman" w:hAnsi="Times New Roman" w:cs="Times New Roman"/>
+          <w:sz w:val="24"/>
+          <w:szCs w:val="24"/>
+        </w:rPr>
+        <w:t xml:space="preserve"> una copia a un datacenter. </w:t>
+      </w:r>
+    </w:p>
+    <w:p>
+      <w:pPr>
+        <w:rPr>
+          <w:rFonts w:ascii="Times New Roman" w:hAnsi="Times New Roman" w:cs="Times New Roman"/>
+          <w:sz w:val="24"/>
+          <w:szCs w:val="24"/>
+        </w:rPr>
+      </w:pPr>
+      <w:r>
+        <w:rPr>
+          <w:rFonts w:ascii="Times New Roman" w:hAnsi="Times New Roman" w:cs="Times New Roman"/>
+          <w:sz w:val="24"/>
+          <w:szCs w:val="24"/>
+        </w:rPr>
+        <w:t xml:space="preserve">Es critico que los respaldos sean también almacenados en otro servidor ya que si el mismo presenta un fallo en la fuente o por algún motivo recibe algún daño físico que lo destruya o inutilice por completo la información de respaldo se </w:t>
+      </w:r>
+      <w:r>
+        <w:rPr>
+          <w:rFonts w:ascii="Times New Roman" w:hAnsi="Times New Roman" w:cs="Times New Roman"/>
+          <w:sz w:val="24"/>
+          <w:szCs w:val="24"/>
+        </w:rPr>
+        <w:t>debe encontrar fuera del mismo.</w:t>
+      </w:r>
+    </w:p>
+    <w:p>
+      <w:pPr>
+        <w:rPr>
+          <w:rFonts w:ascii="Times New Roman" w:hAnsi="Times New Roman" w:cs="Times New Roman"/>
+          <w:sz w:val="24"/>
+          <w:szCs w:val="24"/>
+        </w:rPr>
+      </w:pPr>
+      <w:r>
+        <w:rPr>
+          <w:rFonts w:ascii="Times New Roman" w:hAnsi="Times New Roman" w:cs="Times New Roman"/>
+          <w:sz w:val="24"/>
+          <w:szCs w:val="24"/>
+        </w:rPr>
+        <w:t xml:space="preserve">A nivel local se creará un comprimido de tipo </w:t>
+      </w:r>
+      <w:r>
+        <w:rPr>
+          <w:rFonts w:ascii="Times New Roman" w:hAnsi="Times New Roman" w:cs="Times New Roman"/>
+          <w:sz w:val="24"/>
+          <w:szCs w:val="24"/>
+        </w:rPr>
+        <w:t>LZMA</w:t>
+      </w:r>
+      <w:r>
+        <w:rPr>
+          <w:rFonts w:ascii="Times New Roman" w:hAnsi="Times New Roman" w:cs="Times New Roman"/>
+          <w:sz w:val="24"/>
+          <w:szCs w:val="24"/>
+        </w:rPr>
+        <w:t xml:space="preserve">2 para el Backup. Posteriormente un crontab será el encargado de ejecutar el Shell de Backup cada </w:t>
+      </w:r>
+      <w:r>
+        <w:rPr>
+          <w:rFonts w:ascii="Times New Roman" w:hAnsi="Times New Roman" w:cs="Times New Roman"/>
+          <w:sz w:val="24"/>
+          <w:szCs w:val="24"/>
+        </w:rPr>
+        <w:t>hora.</w:t>
+      </w:r>
+    </w:p>
+    <w:p>
+      <w:pPr>
+        <w:rPr>
+          <w:rFonts w:ascii="Times New Roman" w:hAnsi="Times New Roman" w:cs="Times New Roman"/>
+          <w:sz w:val="24"/>
+          <w:szCs w:val="24"/>
+        </w:rPr>
+      </w:pPr>
+      <w:r>
+        <w:rPr>
+          <w:rFonts w:ascii="Times New Roman" w:hAnsi="Times New Roman" w:cs="Times New Roman"/>
+          <w:sz w:val="24"/>
+          <w:szCs w:val="24"/>
+        </w:rPr>
+        <w:t>Para enviarlo a los otro</w:t>
+      </w:r>
+      <w:r>
+        <w:rPr>
+          <w:rFonts w:ascii="Times New Roman" w:hAnsi="Times New Roman" w:cs="Times New Roman"/>
+          <w:sz w:val="24"/>
+          <w:szCs w:val="24"/>
+        </w:rPr>
+        <w:t>s servidores se utilizará Rsync.</w:t>
+      </w:r>
+    </w:p>
+    <w:p>
+      <w:pPr>
+        <w:rPr>
+          <w:rFonts w:ascii="Times New Roman" w:hAnsi="Times New Roman" w:cs="Times New Roman"/>
+          <w:sz w:val="24"/>
+          <w:szCs w:val="24"/>
+        </w:rPr>
+      </w:pPr>
+      <w:r>
+        <w:rPr>
+          <w:rFonts w:ascii="Times New Roman" w:hAnsi="Times New Roman" w:cs="Times New Roman"/>
+          <w:sz w:val="24"/>
+          <w:szCs w:val="24"/>
+        </w:rPr>
+        <w:br w:type="page"/>
+      </w:r>
+    </w:p>
+    <w:p>
+      <w:pPr>
+        <w:spacing w:before="240"/>
+        <w:rPr>
+          <w:rFonts w:ascii="Times New Roman" w:hAnsi="Times New Roman" w:cs="Times New Roman"/>
+          <w:sz w:val="24"/>
+          <w:szCs w:val="24"/>
+        </w:rPr>
+      </w:pPr>
+      <w:r>
+        <w:rPr>
+          <w:rFonts w:ascii="Times New Roman" w:hAnsi="Times New Roman" w:cs="Times New Roman"/>
+          <w:sz w:val="24"/>
+          <w:szCs w:val="24"/>
+        </w:rPr>
+        <w:lastRenderedPageBreak/>
+        <w:t xml:space="preserve">El método de reconstrucción se basa en lo siguiente: </w:t>
+      </w:r>
+      <w:r>
+        <w:rPr>
+          <w:rFonts w:ascii="Times New Roman" w:hAnsi="Times New Roman" w:cs="Times New Roman"/>
+          <w:sz w:val="24"/>
+          <w:szCs w:val="24"/>
+        </w:rPr>
+        <w:t>Los backups crean (o agregan a) un archivo .csv que representa sus dependencias del modo BACKUP,DEPENDE_DE. Al decidir restaurar un backup B</w:t>
+      </w:r>
+      <w:r>
+        <w:rPr>
+          <w:rFonts w:ascii="Times New Roman" w:hAnsi="Times New Roman" w:cs="Times New Roman"/>
+          <w:sz w:val="24"/>
+          <w:szCs w:val="24"/>
+          <w:vertAlign w:val="subscript"/>
+        </w:rPr>
+        <w:t>i</w:t>
+      </w:r>
+      <w:r>
+        <w:rPr>
+          <w:rFonts w:ascii="Times New Roman" w:hAnsi="Times New Roman" w:cs="Times New Roman"/>
+          <w:sz w:val="24"/>
+          <w:szCs w:val="24"/>
+        </w:rPr>
+        <w:t>, se buscará en la primera columna del csv. La segunda columna de la fila representará su dependencia directa, ésta puede ser “NULL” en caso de ser un backup que no depende de otro (total), o el nombre de otro backup. En caso de que la segunda columna sea B</w:t>
+      </w:r>
+      <w:r>
+        <w:rPr>
+          <w:rFonts w:ascii="Times New Roman" w:hAnsi="Times New Roman" w:cs="Times New Roman"/>
+          <w:sz w:val="24"/>
+          <w:szCs w:val="24"/>
+          <w:vertAlign w:val="subscript"/>
+        </w:rPr>
+        <w:t>i2</w:t>
+      </w:r>
+      <w:r>
+        <w:rPr>
+          <w:rFonts w:ascii="Times New Roman" w:hAnsi="Times New Roman" w:cs="Times New Roman"/>
+          <w:sz w:val="24"/>
+          <w:szCs w:val="24"/>
+        </w:rPr>
+        <w:t>, se buscará en la primera columna y se repetirá el proceso hasta llegar a un B</w:t>
+      </w:r>
+      <w:r>
+        <w:rPr>
+          <w:rFonts w:ascii="Times New Roman" w:hAnsi="Times New Roman" w:cs="Times New Roman"/>
+          <w:sz w:val="24"/>
+          <w:szCs w:val="24"/>
+          <w:vertAlign w:val="subscript"/>
+        </w:rPr>
+        <w:t>in</w:t>
+      </w:r>
+      <w:r>
+        <w:rPr>
+          <w:rFonts w:ascii="Times New Roman" w:hAnsi="Times New Roman" w:cs="Times New Roman"/>
+          <w:sz w:val="24"/>
+          <w:szCs w:val="24"/>
+        </w:rPr>
+        <w:t xml:space="preserve"> cuya segunda columna sea NULL. Posteriormente, se aplicarán los backups en orden B</w:t>
+      </w:r>
+      <w:r>
+        <w:rPr>
+          <w:rFonts w:ascii="Times New Roman" w:hAnsi="Times New Roman" w:cs="Times New Roman"/>
+          <w:sz w:val="24"/>
+          <w:szCs w:val="24"/>
+          <w:vertAlign w:val="subscript"/>
+        </w:rPr>
+        <w:t>in</w:t>
+      </w:r>
+      <w:r>
+        <w:rPr>
+          <w:rFonts w:ascii="Times New Roman" w:hAnsi="Times New Roman" w:cs="Times New Roman"/>
+          <w:sz w:val="24"/>
+          <w:szCs w:val="24"/>
+        </w:rPr>
+        <w:t>, …, B</w:t>
+      </w:r>
+      <w:r>
+        <w:rPr>
+          <w:rFonts w:ascii="Times New Roman" w:hAnsi="Times New Roman" w:cs="Times New Roman"/>
+          <w:sz w:val="24"/>
+          <w:szCs w:val="24"/>
+          <w:vertAlign w:val="subscript"/>
+        </w:rPr>
+        <w:t>i2</w:t>
+      </w:r>
+      <w:r>
+        <w:rPr>
+          <w:rFonts w:ascii="Times New Roman" w:hAnsi="Times New Roman" w:cs="Times New Roman"/>
+          <w:sz w:val="24"/>
+          <w:szCs w:val="24"/>
+        </w:rPr>
+        <w:t>, B</w:t>
+      </w:r>
+      <w:r>
+        <w:rPr>
+          <w:rFonts w:ascii="Times New Roman" w:hAnsi="Times New Roman" w:cs="Times New Roman"/>
+          <w:sz w:val="24"/>
+          <w:szCs w:val="24"/>
+          <w:vertAlign w:val="subscript"/>
+        </w:rPr>
+        <w:t>i1</w:t>
       </w:r>
       <w:r>
         <w:rPr>
@@ -414,185 +619,402 @@
     </w:p>
     <w:p>
       <w:pPr>
-        <w:rPr>
-          <w:rFonts w:ascii="Times New Roman" w:hAnsi="Times New Roman" w:cs="Times New Roman"/>
-          <w:sz w:val="24"/>
-          <w:szCs w:val="24"/>
-        </w:rPr>
-      </w:pPr>
-      <w:r>
-        <w:rPr>
-          <w:rFonts w:ascii="Times New Roman" w:hAnsi="Times New Roman" w:cs="Times New Roman"/>
-          <w:sz w:val="24"/>
-          <w:szCs w:val="24"/>
-        </w:rPr>
-        <w:t xml:space="preserve">Los datos del Backup serán almacenados de forma local en </w:t>
-      </w:r>
-      <w:proofErr w:type="spellStart"/>
-      <w:r>
-        <w:rPr>
-          <w:rFonts w:ascii="Times New Roman" w:hAnsi="Times New Roman" w:cs="Times New Roman"/>
-          <w:sz w:val="24"/>
-          <w:szCs w:val="24"/>
-        </w:rPr>
-        <w:t>hdd</w:t>
-      </w:r>
-      <w:proofErr w:type="spellEnd"/>
-      <w:r>
-        <w:rPr>
-          <w:rFonts w:ascii="Times New Roman" w:hAnsi="Times New Roman" w:cs="Times New Roman"/>
-          <w:sz w:val="24"/>
-          <w:szCs w:val="24"/>
-        </w:rPr>
-        <w:t xml:space="preserve"> de respaldos. También se enviará una copia al servidor de respaldo y por último si se cuenta con el presupuesto premium se </w:t>
-      </w:r>
-      <w:r>
-        <w:rPr>
-          <w:rFonts w:ascii="Times New Roman" w:hAnsi="Times New Roman" w:cs="Times New Roman"/>
-          <w:sz w:val="24"/>
-          <w:szCs w:val="24"/>
-        </w:rPr>
-        <w:t>enviará</w:t>
-      </w:r>
-      <w:r>
-        <w:rPr>
-          <w:rFonts w:ascii="Times New Roman" w:hAnsi="Times New Roman" w:cs="Times New Roman"/>
-          <w:sz w:val="24"/>
-          <w:szCs w:val="24"/>
-        </w:rPr>
-        <w:t xml:space="preserve"> una copia a un datacenter. </w:t>
-      </w:r>
-    </w:p>
-    <w:p>
-      <w:pPr>
-        <w:rPr>
-          <w:rFonts w:ascii="Times New Roman" w:hAnsi="Times New Roman" w:cs="Times New Roman"/>
-          <w:sz w:val="24"/>
-          <w:szCs w:val="24"/>
-        </w:rPr>
-      </w:pPr>
-      <w:r>
-        <w:rPr>
-          <w:rFonts w:ascii="Times New Roman" w:hAnsi="Times New Roman" w:cs="Times New Roman"/>
-          <w:sz w:val="24"/>
-          <w:szCs w:val="24"/>
-        </w:rPr>
-        <w:t xml:space="preserve">Es critico que los respaldos sean también almacenados en otro servidor ya que si el mismo presenta un fallo en la fuente o por algún motivo recibe algún daño físico que lo destruya o inutilice por completo la información de respaldo se debe encontrar fuera del mismo. </w:t>
-      </w:r>
-    </w:p>
-    <w:p>
-      <w:pPr>
-        <w:rPr>
-          <w:rFonts w:ascii="Times New Roman" w:hAnsi="Times New Roman" w:cs="Times New Roman"/>
-          <w:sz w:val="24"/>
-          <w:szCs w:val="24"/>
-        </w:rPr>
-      </w:pPr>
-      <w:r>
-        <w:rPr>
-          <w:rFonts w:ascii="Times New Roman" w:hAnsi="Times New Roman" w:cs="Times New Roman"/>
-          <w:sz w:val="24"/>
-          <w:szCs w:val="24"/>
-        </w:rPr>
-        <w:t xml:space="preserve">A nivel local se creará un comprimido de tipo Izma2 para el Backup. Posteriormente un </w:t>
-      </w:r>
-      <w:proofErr w:type="spellStart"/>
-      <w:r>
-        <w:rPr>
-          <w:rFonts w:ascii="Times New Roman" w:hAnsi="Times New Roman" w:cs="Times New Roman"/>
-          <w:sz w:val="24"/>
-          <w:szCs w:val="24"/>
-        </w:rPr>
-        <w:t>crontab</w:t>
-      </w:r>
-      <w:proofErr w:type="spellEnd"/>
-      <w:r>
-        <w:rPr>
-          <w:rFonts w:ascii="Times New Roman" w:hAnsi="Times New Roman" w:cs="Times New Roman"/>
-          <w:sz w:val="24"/>
-          <w:szCs w:val="24"/>
-        </w:rPr>
-        <w:t xml:space="preserve"> será el encargado de ejecutar el Shell de Backup cada 1 día.  </w:t>
-      </w:r>
-    </w:p>
-    <w:p>
-      <w:pPr>
-        <w:rPr>
-          <w:rFonts w:ascii="Times New Roman" w:hAnsi="Times New Roman" w:cs="Times New Roman"/>
-          <w:sz w:val="24"/>
-          <w:szCs w:val="24"/>
-        </w:rPr>
-      </w:pPr>
-      <w:r>
-        <w:rPr>
-          <w:rFonts w:ascii="Times New Roman" w:hAnsi="Times New Roman" w:cs="Times New Roman"/>
-          <w:sz w:val="24"/>
-          <w:szCs w:val="24"/>
-        </w:rPr>
-        <w:t xml:space="preserve">Para enviarlo a los otros servidores se utilizará </w:t>
-      </w:r>
-      <w:proofErr w:type="spellStart"/>
-      <w:r>
-        <w:rPr>
-          <w:rFonts w:ascii="Times New Roman" w:hAnsi="Times New Roman" w:cs="Times New Roman"/>
-          <w:sz w:val="24"/>
-          <w:szCs w:val="24"/>
-        </w:rPr>
-        <w:t>Rsync</w:t>
-      </w:r>
-      <w:proofErr w:type="spellEnd"/>
-      <w:r>
-        <w:rPr>
-          <w:rFonts w:ascii="Times New Roman" w:hAnsi="Times New Roman" w:cs="Times New Roman"/>
-          <w:sz w:val="24"/>
-          <w:szCs w:val="24"/>
-        </w:rPr>
-        <w:t xml:space="preserve"> </w:t>
-      </w:r>
-    </w:p>
-    <w:p>
-      <w:pPr>
-        <w:rPr>
-          <w:rFonts w:ascii="Times New Roman" w:hAnsi="Times New Roman" w:cs="Times New Roman"/>
-          <w:sz w:val="24"/>
-          <w:szCs w:val="24"/>
-        </w:rPr>
-      </w:pPr>
-      <w:r>
-        <w:rPr>
-          <w:rFonts w:ascii="Times New Roman" w:hAnsi="Times New Roman" w:cs="Times New Roman"/>
-          <w:sz w:val="24"/>
-          <w:szCs w:val="24"/>
-        </w:rPr>
-        <w:t xml:space="preserve">El método de reconstrucción se basa en lo siguiente: Si es un total se restaura directamente a partir de ese Backup. Pero si estamos frente a un incremental se toma el ultimo total, luego se sobre escribe como el diferencial y posteriormente con cada incremental. Si se reconstruye seleccionado un diferencial se realiza el mismo </w:t>
-      </w:r>
-      <w:proofErr w:type="gramStart"/>
-      <w:r>
-        <w:rPr>
-          <w:rFonts w:ascii="Times New Roman" w:hAnsi="Times New Roman" w:cs="Times New Roman"/>
-          <w:sz w:val="24"/>
-          <w:szCs w:val="24"/>
-        </w:rPr>
-        <w:t>proceso</w:t>
-      </w:r>
-      <w:proofErr w:type="gramEnd"/>
-      <w:r>
-        <w:rPr>
-          <w:rFonts w:ascii="Times New Roman" w:hAnsi="Times New Roman" w:cs="Times New Roman"/>
-          <w:sz w:val="24"/>
-          <w:szCs w:val="24"/>
-        </w:rPr>
-        <w:t xml:space="preserve"> pero excluye el apartado de los incrementales antes dichos. </w:t>
-      </w:r>
-    </w:p>
-    <w:p>
-      <w:pPr>
-        <w:rPr>
-          <w:rFonts w:ascii="Times New Roman" w:hAnsi="Times New Roman" w:cs="Times New Roman"/>
-          <w:sz w:val="24"/>
-          <w:szCs w:val="24"/>
-        </w:rPr>
-      </w:pPr>
+        <w:spacing w:before="240"/>
+        <w:rPr>
+          <w:rFonts w:ascii="Times New Roman" w:hAnsi="Times New Roman" w:cs="Times New Roman"/>
+          <w:sz w:val="24"/>
+          <w:szCs w:val="24"/>
+        </w:rPr>
+      </w:pPr>
+      <w:r>
+        <w:rPr>
+          <w:rFonts w:ascii="Times New Roman" w:hAnsi="Times New Roman" w:cs="Times New Roman"/>
+          <w:sz w:val="24"/>
+          <w:szCs w:val="24"/>
+        </w:rPr>
+        <w:t>Ejemplo:</w:t>
+      </w:r>
+    </w:p>
+    <w:tbl>
+      <w:tblPr>
+        <w:tblStyle w:val="TableGrid"/>
+        <w:tblW w:w="0" w:type="auto"/>
+        <w:tblLook w:val="04A0" w:firstRow="1" w:lastRow="0" w:firstColumn="1" w:lastColumn="0" w:noHBand="0" w:noVBand="1"/>
+      </w:tblPr>
+      <w:tblGrid>
+        <w:gridCol w:w="4927"/>
+        <w:gridCol w:w="4927"/>
+      </w:tblGrid>
+      <w:tr>
+        <w:tc>
+          <w:tcPr>
+            <w:tcW w:w="4927" w:type="dxa"/>
+          </w:tcPr>
+          <w:p>
+            <w:pPr>
+              <w:spacing w:before="240"/>
+              <w:rPr>
+                <w:rFonts w:ascii="Times New Roman" w:hAnsi="Times New Roman" w:cs="Times New Roman"/>
+                <w:sz w:val="24"/>
+                <w:szCs w:val="24"/>
+              </w:rPr>
+            </w:pPr>
+            <w:r>
+              <w:rPr>
+                <w:rFonts w:ascii="Times New Roman" w:hAnsi="Times New Roman" w:cs="Times New Roman"/>
+                <w:sz w:val="24"/>
+                <w:szCs w:val="24"/>
+              </w:rPr>
+              <w:t>Nombre</w:t>
+            </w:r>
+          </w:p>
+        </w:tc>
+        <w:tc>
+          <w:tcPr>
+            <w:tcW w:w="4927" w:type="dxa"/>
+          </w:tcPr>
+          <w:p>
+            <w:pPr>
+              <w:spacing w:before="240"/>
+              <w:rPr>
+                <w:rFonts w:ascii="Times New Roman" w:hAnsi="Times New Roman" w:cs="Times New Roman"/>
+                <w:sz w:val="24"/>
+                <w:szCs w:val="24"/>
+              </w:rPr>
+            </w:pPr>
+            <w:r>
+              <w:rPr>
+                <w:rFonts w:ascii="Times New Roman" w:hAnsi="Times New Roman" w:cs="Times New Roman"/>
+                <w:sz w:val="24"/>
+                <w:szCs w:val="24"/>
+              </w:rPr>
+              <w:t>Dependencia</w:t>
+            </w:r>
+          </w:p>
+        </w:tc>
+      </w:tr>
+      <w:tr>
+        <w:tc>
+          <w:tcPr>
+            <w:tcW w:w="4927" w:type="dxa"/>
+          </w:tcPr>
+          <w:p>
+            <w:pPr>
+              <w:spacing w:before="240"/>
+              <w:rPr>
+                <w:rFonts w:ascii="Times New Roman" w:hAnsi="Times New Roman" w:cs="Times New Roman"/>
+                <w:sz w:val="24"/>
+                <w:szCs w:val="24"/>
+              </w:rPr>
+            </w:pPr>
+            <w:r>
+              <w:rPr>
+                <w:rFonts w:ascii="Times New Roman" w:hAnsi="Times New Roman" w:cs="Times New Roman"/>
+                <w:sz w:val="24"/>
+                <w:szCs w:val="24"/>
+              </w:rPr>
+              <w:t>TOTAL_2019_03_01</w:t>
+            </w:r>
+          </w:p>
+        </w:tc>
+        <w:tc>
+          <w:tcPr>
+            <w:tcW w:w="4927" w:type="dxa"/>
+          </w:tcPr>
+          <w:p>
+            <w:pPr>
+              <w:spacing w:before="240"/>
+              <w:rPr>
+                <w:rFonts w:ascii="Times New Roman" w:hAnsi="Times New Roman" w:cs="Times New Roman"/>
+                <w:sz w:val="24"/>
+                <w:szCs w:val="24"/>
+              </w:rPr>
+            </w:pPr>
+            <w:r>
+              <w:rPr>
+                <w:rFonts w:ascii="Times New Roman" w:hAnsi="Times New Roman" w:cs="Times New Roman"/>
+                <w:sz w:val="24"/>
+                <w:szCs w:val="24"/>
+              </w:rPr>
+              <w:t>NULL</w:t>
+            </w:r>
+          </w:p>
+        </w:tc>
+      </w:tr>
+      <w:tr>
+        <w:tc>
+          <w:tcPr>
+            <w:tcW w:w="4927" w:type="dxa"/>
+          </w:tcPr>
+          <w:p>
+            <w:pPr>
+              <w:spacing w:before="240"/>
+              <w:rPr>
+                <w:rFonts w:ascii="Times New Roman" w:hAnsi="Times New Roman" w:cs="Times New Roman"/>
+                <w:sz w:val="24"/>
+                <w:szCs w:val="24"/>
+              </w:rPr>
+            </w:pPr>
+            <w:r>
+              <w:rPr>
+                <w:rFonts w:ascii="Times New Roman" w:hAnsi="Times New Roman" w:cs="Times New Roman"/>
+                <w:sz w:val="24"/>
+                <w:szCs w:val="24"/>
+              </w:rPr>
+              <w:t>INCREMENTAL_2019_03_02</w:t>
+            </w:r>
+          </w:p>
+        </w:tc>
+        <w:tc>
+          <w:tcPr>
+            <w:tcW w:w="4927" w:type="dxa"/>
+          </w:tcPr>
+          <w:p>
+            <w:pPr>
+              <w:spacing w:before="240"/>
+              <w:rPr>
+                <w:rFonts w:ascii="Times New Roman" w:hAnsi="Times New Roman" w:cs="Times New Roman"/>
+                <w:sz w:val="24"/>
+                <w:szCs w:val="24"/>
+              </w:rPr>
+            </w:pPr>
+            <w:r>
+              <w:rPr>
+                <w:rFonts w:ascii="Times New Roman" w:hAnsi="Times New Roman" w:cs="Times New Roman"/>
+                <w:sz w:val="24"/>
+                <w:szCs w:val="24"/>
+              </w:rPr>
+              <w:t>TOTAL_2019_03_01</w:t>
+            </w:r>
+          </w:p>
+        </w:tc>
+      </w:tr>
+      <w:tr>
+        <w:tc>
+          <w:tcPr>
+            <w:tcW w:w="4927" w:type="dxa"/>
+          </w:tcPr>
+          <w:p>
+            <w:pPr>
+              <w:spacing w:before="240"/>
+              <w:rPr>
+                <w:rFonts w:ascii="Times New Roman" w:hAnsi="Times New Roman" w:cs="Times New Roman"/>
+                <w:sz w:val="24"/>
+                <w:szCs w:val="24"/>
+              </w:rPr>
+            </w:pPr>
+            <w:r>
+              <w:rPr>
+                <w:rFonts w:ascii="Times New Roman" w:hAnsi="Times New Roman" w:cs="Times New Roman"/>
+                <w:sz w:val="24"/>
+                <w:szCs w:val="24"/>
+              </w:rPr>
+              <w:t>INCREMENTAL_2019_03_03</w:t>
+            </w:r>
+          </w:p>
+        </w:tc>
+        <w:tc>
+          <w:tcPr>
+            <w:tcW w:w="4927" w:type="dxa"/>
+          </w:tcPr>
+          <w:p>
+            <w:pPr>
+              <w:spacing w:before="240"/>
+              <w:rPr>
+                <w:rFonts w:ascii="Times New Roman" w:hAnsi="Times New Roman" w:cs="Times New Roman"/>
+                <w:sz w:val="24"/>
+                <w:szCs w:val="24"/>
+              </w:rPr>
+            </w:pPr>
+            <w:r>
+              <w:rPr>
+                <w:rFonts w:ascii="Times New Roman" w:hAnsi="Times New Roman" w:cs="Times New Roman"/>
+                <w:sz w:val="24"/>
+                <w:szCs w:val="24"/>
+              </w:rPr>
+              <w:t>INCREMENTAL_2019_03_02</w:t>
+            </w:r>
+          </w:p>
+        </w:tc>
+      </w:tr>
+      <w:tr>
+        <w:tc>
+          <w:tcPr>
+            <w:tcW w:w="4927" w:type="dxa"/>
+          </w:tcPr>
+          <w:p>
+            <w:pPr>
+              <w:spacing w:before="240"/>
+              <w:rPr>
+                <w:rFonts w:ascii="Times New Roman" w:hAnsi="Times New Roman" w:cs="Times New Roman"/>
+                <w:sz w:val="24"/>
+                <w:szCs w:val="24"/>
+              </w:rPr>
+            </w:pPr>
+            <w:r>
+              <w:rPr>
+                <w:rFonts w:ascii="Times New Roman" w:hAnsi="Times New Roman" w:cs="Times New Roman"/>
+                <w:sz w:val="24"/>
+                <w:szCs w:val="24"/>
+              </w:rPr>
+              <w:t>INCREMENTAL_2019_03_04</w:t>
+            </w:r>
+          </w:p>
+        </w:tc>
+        <w:tc>
+          <w:tcPr>
+            <w:tcW w:w="4927" w:type="dxa"/>
+          </w:tcPr>
+          <w:p>
+            <w:pPr>
+              <w:spacing w:before="240"/>
+              <w:rPr>
+                <w:rFonts w:ascii="Times New Roman" w:hAnsi="Times New Roman" w:cs="Times New Roman"/>
+                <w:sz w:val="24"/>
+                <w:szCs w:val="24"/>
+              </w:rPr>
+            </w:pPr>
+            <w:r>
+              <w:rPr>
+                <w:rFonts w:ascii="Times New Roman" w:hAnsi="Times New Roman" w:cs="Times New Roman"/>
+                <w:sz w:val="24"/>
+                <w:szCs w:val="24"/>
+              </w:rPr>
+              <w:t>INCREMENTAL_2019_03_03</w:t>
+            </w:r>
+          </w:p>
+        </w:tc>
+      </w:tr>
+    </w:tbl>
+    <w:p>
+      <w:pPr>
+        <w:spacing w:before="240"/>
+        <w:rPr>
+          <w:rFonts w:ascii="Times New Roman" w:hAnsi="Times New Roman" w:cs="Times New Roman"/>
+          <w:sz w:val="24"/>
+          <w:szCs w:val="24"/>
+        </w:rPr>
+      </w:pPr>
+      <w:r>
+        <w:rPr>
+          <w:rFonts w:ascii="Times New Roman" w:hAnsi="Times New Roman" w:cs="Times New Roman"/>
+          <w:sz w:val="24"/>
+          <w:szCs w:val="24"/>
+        </w:rPr>
+        <w:t>Al intentar restaurar el backup “INCREMENTAL_2019_03_04” se buscará su dependencia (INCREMENTAL_2019_03_03), y recursivamente hasta llegar a TOTAL_2019_03_01 cuya dependencia es NULL. En ese momento, el árbol de backups será:</w:t>
+      </w:r>
+    </w:p>
+    <w:p>
+      <w:pPr>
+        <w:pStyle w:val="ListParagraph"/>
+        <w:numPr>
+          <w:ilvl w:val="0"/>
+          <w:numId w:val="2"/>
+        </w:numPr>
+        <w:spacing w:before="240"/>
+        <w:rPr>
+          <w:rFonts w:ascii="Times New Roman" w:hAnsi="Times New Roman" w:cs="Times New Roman"/>
+          <w:sz w:val="24"/>
+          <w:szCs w:val="24"/>
+        </w:rPr>
+      </w:pPr>
+      <w:r>
+        <w:rPr>
+          <w:rFonts w:ascii="Times New Roman" w:hAnsi="Times New Roman" w:cs="Times New Roman"/>
+          <w:sz w:val="24"/>
+          <w:szCs w:val="24"/>
+        </w:rPr>
+        <w:t>TOTAL_2019_03_01</w:t>
+      </w:r>
+    </w:p>
+    <w:p>
+      <w:pPr>
+        <w:pStyle w:val="ListParagraph"/>
+        <w:numPr>
+          <w:ilvl w:val="0"/>
+          <w:numId w:val="2"/>
+        </w:numPr>
+        <w:spacing w:before="240"/>
+        <w:rPr>
+          <w:rFonts w:ascii="Times New Roman" w:hAnsi="Times New Roman" w:cs="Times New Roman"/>
+          <w:sz w:val="24"/>
+          <w:szCs w:val="24"/>
+        </w:rPr>
+      </w:pPr>
+      <w:r>
+        <w:rPr>
+          <w:rFonts w:ascii="Times New Roman" w:hAnsi="Times New Roman" w:cs="Times New Roman"/>
+          <w:sz w:val="24"/>
+          <w:szCs w:val="24"/>
+        </w:rPr>
+        <w:t>INCREMENTAL_2019_03_02</w:t>
+      </w:r>
+    </w:p>
+    <w:p>
+      <w:pPr>
+        <w:pStyle w:val="ListParagraph"/>
+        <w:numPr>
+          <w:ilvl w:val="0"/>
+          <w:numId w:val="2"/>
+        </w:numPr>
+        <w:spacing w:before="240"/>
+        <w:rPr>
+          <w:rFonts w:ascii="Times New Roman" w:hAnsi="Times New Roman" w:cs="Times New Roman"/>
+          <w:sz w:val="24"/>
+          <w:szCs w:val="24"/>
+        </w:rPr>
+      </w:pPr>
+      <w:r>
+        <w:rPr>
+          <w:rFonts w:ascii="Times New Roman" w:hAnsi="Times New Roman" w:cs="Times New Roman"/>
+          <w:sz w:val="24"/>
+          <w:szCs w:val="24"/>
+        </w:rPr>
+        <w:t>INCREMENTAL_2019_03_03</w:t>
+      </w:r>
+    </w:p>
+    <w:p>
+      <w:pPr>
+        <w:pStyle w:val="ListParagraph"/>
+        <w:numPr>
+          <w:ilvl w:val="0"/>
+          <w:numId w:val="2"/>
+        </w:numPr>
+        <w:spacing w:before="240"/>
+        <w:rPr>
+          <w:rFonts w:ascii="Times New Roman" w:hAnsi="Times New Roman" w:cs="Times New Roman"/>
+          <w:sz w:val="24"/>
+          <w:szCs w:val="24"/>
+        </w:rPr>
+      </w:pPr>
+      <w:r>
+        <w:rPr>
+          <w:rFonts w:ascii="Times New Roman" w:hAnsi="Times New Roman" w:cs="Times New Roman"/>
+          <w:sz w:val="24"/>
+          <w:szCs w:val="24"/>
+        </w:rPr>
+        <w:t>INCREMENTAL_2019_03_04</w:t>
+      </w:r>
+    </w:p>
+    <w:p>
+      <w:pPr>
+        <w:spacing w:before="240"/>
+        <w:rPr>
+          <w:rFonts w:ascii="Times New Roman" w:hAnsi="Times New Roman" w:cs="Times New Roman"/>
+          <w:sz w:val="24"/>
+          <w:szCs w:val="24"/>
+        </w:rPr>
+      </w:pPr>
+      <w:r>
+        <w:rPr>
+          <w:rFonts w:ascii="Times New Roman" w:hAnsi="Times New Roman" w:cs="Times New Roman"/>
+          <w:sz w:val="24"/>
+          <w:szCs w:val="24"/>
+        </w:rPr>
+        <w:t>Y se aplicarán en dicho orden.</w:t>
+      </w:r>
+      <w:bookmarkStart w:id="0" w:name="_GoBack"/>
+      <w:bookmarkEnd w:id="0"/>
     </w:p>
     <w:sectPr>
       <w:pgSz w:w="11906" w:h="16838"/>
@@ -605,7 +1027,7 @@
 </file>
 
 <file path=word/endnotes.xml><?xml version="1.0" encoding="utf-8"?>
-<w:endnotes xmlns:wpc="http://schemas.microsoft.com/office/word/2010/wordprocessingCanvas" xmlns:cx="http://schemas.microsoft.com/office/drawing/2014/chartex" xmlns:cx1="http://schemas.microsoft.com/office/drawing/2015/9/8/chartex" xmlns:cx2="http://schemas.microsoft.com/office/drawing/2015/10/21/chartex" xmlns:cx3="http://schemas.microsoft.com/office/drawing/2016/5/9/chartex" xmlns:cx4="http://schemas.microsoft.com/office/drawing/2016/5/10/chartex" xmlns:cx5="http://schemas.microsoft.com/office/drawing/2016/5/11/chartex" xmlns:cx6="http://schemas.microsoft.com/office/drawing/2016/5/12/chartex" xmlns:cx7="http://schemas.microsoft.com/office/drawing/2016/5/13/chartex" xmlns:cx8="http://schemas.microsoft.com/office/drawing/2016/5/14/chartex" xmlns:mc="http://schemas.openxmlformats.org/markup-compatibility/2006" xmlns:aink="http://schemas.microsoft.com/office/drawing/2016/ink" xmlns:am3d="http://schemas.microsoft.com/office/drawing/2017/model3d" xmlns:o="urn:schemas-microsoft-com:office:office" xmlns:r="http://schemas.openxmlformats.org/officeDocument/2006/relationships" xmlns:m="http://schemas.openxmlformats.org/officeDocument/2006/math" xmlns:v="urn:schemas-microsoft-com:vml" xmlns:wp14="http://schemas.microsoft.com/office/word/2010/wordprocessingDrawing" xmlns:wp="http://schemas.openxmlformats.org/drawingml/2006/wordprocessingDrawing" xmlns:w10="urn:schemas-microsoft-com:office:word" xmlns:w="http://schemas.openxmlformats.org/wordprocessingml/2006/main" xmlns:w14="http://schemas.microsoft.com/office/word/2010/wordml" xmlns:w15="http://schemas.microsoft.com/office/word/2012/wordml" xmlns:w16cid="http://schemas.microsoft.com/office/word/2016/wordml/cid" xmlns:w16se="http://schemas.microsoft.com/office/word/2015/wordml/symex" xmlns:wpg="http://schemas.microsoft.com/office/word/2010/wordprocessingGroup" xmlns:wpi="http://schemas.microsoft.com/office/word/2010/wordprocessingInk" xmlns:wne="http://schemas.microsoft.com/office/word/2006/wordml" xmlns:wps="http://schemas.microsoft.com/office/word/2010/wordprocessingShape" mc:Ignorable="w14 w15 w16se w16cid wp14">
+<w:endnotes xmlns:wpc="http://schemas.microsoft.com/office/word/2010/wordprocessingCanvas" xmlns:mc="http://schemas.openxmlformats.org/markup-compatibility/2006" xmlns:o="urn:schemas-microsoft-com:office:office" xmlns:r="http://schemas.openxmlformats.org/officeDocument/2006/relationships" xmlns:m="http://schemas.openxmlformats.org/officeDocument/2006/math" xmlns:v="urn:schemas-microsoft-com:vml" xmlns:wp14="http://schemas.microsoft.com/office/word/2010/wordprocessingDrawing" xmlns:wp="http://schemas.openxmlformats.org/drawingml/2006/wordprocessingDrawing" xmlns:w10="urn:schemas-microsoft-com:office:word" xmlns:w="http://schemas.openxmlformats.org/wordprocessingml/2006/main" xmlns:w14="http://schemas.microsoft.com/office/word/2010/wordml" xmlns:w15="http://schemas.microsoft.com/office/word/2012/wordml" xmlns:wpg="http://schemas.microsoft.com/office/word/2010/wordprocessingGroup" xmlns:wpi="http://schemas.microsoft.com/office/word/2010/wordprocessingInk" xmlns:wne="http://schemas.microsoft.com/office/word/2006/wordml" xmlns:wps="http://schemas.microsoft.com/office/word/2010/wordprocessingShape" mc:Ignorable="w14 w15 wp14">
   <w:endnote w:type="separator" w:id="-1">
     <w:p>
       <w:pPr>
@@ -630,7 +1052,7 @@
 </file>
 
 <file path=word/footnotes.xml><?xml version="1.0" encoding="utf-8"?>
-<w:footnotes xmlns:wpc="http://schemas.microsoft.com/office/word/2010/wordprocessingCanvas" xmlns:cx="http://schemas.microsoft.com/office/drawing/2014/chartex" xmlns:cx1="http://schemas.microsoft.com/office/drawing/2015/9/8/chartex" xmlns:cx2="http://schemas.microsoft.com/office/drawing/2015/10/21/chartex" xmlns:cx3="http://schemas.microsoft.com/office/drawing/2016/5/9/chartex" xmlns:cx4="http://schemas.microsoft.com/office/drawing/2016/5/10/chartex" xmlns:cx5="http://schemas.microsoft.com/office/drawing/2016/5/11/chartex" xmlns:cx6="http://schemas.microsoft.com/office/drawing/2016/5/12/chartex" xmlns:cx7="http://schemas.microsoft.com/office/drawing/2016/5/13/chartex" xmlns:cx8="http://schemas.microsoft.com/office/drawing/2016/5/14/chartex" xmlns:mc="http://schemas.openxmlformats.org/markup-compatibility/2006" xmlns:aink="http://schemas.microsoft.com/office/drawing/2016/ink" xmlns:am3d="http://schemas.microsoft.com/office/drawing/2017/model3d" xmlns:o="urn:schemas-microsoft-com:office:office" xmlns:r="http://schemas.openxmlformats.org/officeDocument/2006/relationships" xmlns:m="http://schemas.openxmlformats.org/officeDocument/2006/math" xmlns:v="urn:schemas-microsoft-com:vml" xmlns:wp14="http://schemas.microsoft.com/office/word/2010/wordprocessingDrawing" xmlns:wp="http://schemas.openxmlformats.org/drawingml/2006/wordprocessingDrawing" xmlns:w10="urn:schemas-microsoft-com:office:word" xmlns:w="http://schemas.openxmlformats.org/wordprocessingml/2006/main" xmlns:w14="http://schemas.microsoft.com/office/word/2010/wordml" xmlns:w15="http://schemas.microsoft.com/office/word/2012/wordml" xmlns:w16cid="http://schemas.microsoft.com/office/word/2016/wordml/cid" xmlns:w16se="http://schemas.microsoft.com/office/word/2015/wordml/symex" xmlns:wpg="http://schemas.microsoft.com/office/word/2010/wordprocessingGroup" xmlns:wpi="http://schemas.microsoft.com/office/word/2010/wordprocessingInk" xmlns:wne="http://schemas.microsoft.com/office/word/2006/wordml" xmlns:wps="http://schemas.microsoft.com/office/word/2010/wordprocessingShape" mc:Ignorable="w14 w15 w16se w16cid wp14">
+<w:footnotes xmlns:wpc="http://schemas.microsoft.com/office/word/2010/wordprocessingCanvas" xmlns:mc="http://schemas.openxmlformats.org/markup-compatibility/2006" xmlns:o="urn:schemas-microsoft-com:office:office" xmlns:r="http://schemas.openxmlformats.org/officeDocument/2006/relationships" xmlns:m="http://schemas.openxmlformats.org/officeDocument/2006/math" xmlns:v="urn:schemas-microsoft-com:vml" xmlns:wp14="http://schemas.microsoft.com/office/word/2010/wordprocessingDrawing" xmlns:wp="http://schemas.openxmlformats.org/drawingml/2006/wordprocessingDrawing" xmlns:w10="urn:schemas-microsoft-com:office:word" xmlns:w="http://schemas.openxmlformats.org/wordprocessingml/2006/main" xmlns:w14="http://schemas.microsoft.com/office/word/2010/wordml" xmlns:w15="http://schemas.microsoft.com/office/word/2012/wordml" xmlns:wpg="http://schemas.microsoft.com/office/word/2010/wordprocessingGroup" xmlns:wpi="http://schemas.microsoft.com/office/word/2010/wordprocessingInk" xmlns:wne="http://schemas.microsoft.com/office/word/2006/wordml" xmlns:wps="http://schemas.microsoft.com/office/word/2010/wordprocessingShape" mc:Ignorable="w14 w15 wp14">
   <w:footnote w:type="separator" w:id="-1">
     <w:p>
       <w:pPr>
@@ -655,8 +1077,8 @@
 </file>
 
 <file path=word/numbering.xml><?xml version="1.0" encoding="utf-8"?>
-<w:numbering xmlns:wpc="http://schemas.microsoft.com/office/word/2010/wordprocessingCanvas" xmlns:cx="http://schemas.microsoft.com/office/drawing/2014/chartex" xmlns:cx1="http://schemas.microsoft.com/office/drawing/2015/9/8/chartex" xmlns:cx2="http://schemas.microsoft.com/office/drawing/2015/10/21/chartex" xmlns:cx3="http://schemas.microsoft.com/office/drawing/2016/5/9/chartex" xmlns:cx4="http://schemas.microsoft.com/office/drawing/2016/5/10/chartex" xmlns:cx5="http://schemas.microsoft.com/office/drawing/2016/5/11/chartex" xmlns:cx6="http://schemas.microsoft.com/office/drawing/2016/5/12/chartex" xmlns:cx7="http://schemas.microsoft.com/office/drawing/2016/5/13/chartex" xmlns:cx8="http://schemas.microsoft.com/office/drawing/2016/5/14/chartex" xmlns:mc="http://schemas.openxmlformats.org/markup-compatibility/2006" xmlns:aink="http://schemas.microsoft.com/office/drawing/2016/ink" xmlns:am3d="http://schemas.microsoft.com/office/drawing/2017/model3d" xmlns:o="urn:schemas-microsoft-com:office:office" xmlns:r="http://schemas.openxmlformats.org/officeDocument/2006/relationships" xmlns:m="http://schemas.openxmlformats.org/officeDocument/2006/math" xmlns:v="urn:schemas-microsoft-com:vml" xmlns:wp14="http://schemas.microsoft.com/office/word/2010/wordprocessingDrawing" xmlns:wp="http://schemas.openxmlformats.org/drawingml/2006/wordprocessingDrawing" xmlns:w10="urn:schemas-microsoft-com:office:word" xmlns:w="http://schemas.openxmlformats.org/wordprocessingml/2006/main" xmlns:w14="http://schemas.microsoft.com/office/word/2010/wordml" xmlns:w15="http://schemas.microsoft.com/office/word/2012/wordml" xmlns:w16cid="http://schemas.microsoft.com/office/word/2016/wordml/cid" xmlns:w16se="http://schemas.microsoft.com/office/word/2015/wordml/symex" xmlns:wpg="http://schemas.microsoft.com/office/word/2010/wordprocessingGroup" xmlns:wpi="http://schemas.microsoft.com/office/word/2010/wordprocessingInk" xmlns:wne="http://schemas.microsoft.com/office/word/2006/wordml" xmlns:wps="http://schemas.microsoft.com/office/word/2010/wordprocessingShape" mc:Ignorable="w14 w15 w16se w16cid wp14">
-  <w:abstractNum w:abstractNumId="0" w15:restartNumberingAfterBreak="0">
+<w:numbering xmlns:wpc="http://schemas.microsoft.com/office/word/2010/wordprocessingCanvas" xmlns:mc="http://schemas.openxmlformats.org/markup-compatibility/2006" xmlns:o="urn:schemas-microsoft-com:office:office" xmlns:r="http://schemas.openxmlformats.org/officeDocument/2006/relationships" xmlns:m="http://schemas.openxmlformats.org/officeDocument/2006/math" xmlns:v="urn:schemas-microsoft-com:vml" xmlns:wp14="http://schemas.microsoft.com/office/word/2010/wordprocessingDrawing" xmlns:wp="http://schemas.openxmlformats.org/drawingml/2006/wordprocessingDrawing" xmlns:w10="urn:schemas-microsoft-com:office:word" xmlns:w="http://schemas.openxmlformats.org/wordprocessingml/2006/main" xmlns:w14="http://schemas.microsoft.com/office/word/2010/wordml" xmlns:w15="http://schemas.microsoft.com/office/word/2012/wordml" xmlns:wpg="http://schemas.microsoft.com/office/word/2010/wordprocessingGroup" xmlns:wpi="http://schemas.microsoft.com/office/word/2010/wordprocessingInk" xmlns:wne="http://schemas.microsoft.com/office/word/2006/wordml" xmlns:wps="http://schemas.microsoft.com/office/word/2010/wordprocessingShape" mc:Ignorable="w14 w15 wp14">
+  <w:abstractNum w:abstractNumId="0">
     <w:nsid w:val="43264D6F"/>
     <w:multiLevelType w:val="hybridMultilevel"/>
     <w:tmpl w:val="BF8E2444"/>
@@ -769,14 +1191,103 @@
       </w:rPr>
     </w:lvl>
   </w:abstractNum>
+  <w:abstractNum w:abstractNumId="1">
+    <w:nsid w:val="488B3DE4"/>
+    <w:multiLevelType w:val="hybridMultilevel"/>
+    <w:tmpl w:val="031ED7B0"/>
+    <w:lvl w:ilvl="0" w:tplc="0C0A000F">
+      <w:start w:val="1"/>
+      <w:numFmt w:val="decimal"/>
+      <w:lvlText w:val="%1."/>
+      <w:lvlJc w:val="left"/>
+      <w:pPr>
+        <w:ind w:left="720" w:hanging="360"/>
+      </w:pPr>
+    </w:lvl>
+    <w:lvl w:ilvl="1" w:tplc="0C0A0019" w:tentative="1">
+      <w:start w:val="1"/>
+      <w:numFmt w:val="lowerLetter"/>
+      <w:lvlText w:val="%2."/>
+      <w:lvlJc w:val="left"/>
+      <w:pPr>
+        <w:ind w:left="1440" w:hanging="360"/>
+      </w:pPr>
+    </w:lvl>
+    <w:lvl w:ilvl="2" w:tplc="0C0A001B" w:tentative="1">
+      <w:start w:val="1"/>
+      <w:numFmt w:val="lowerRoman"/>
+      <w:lvlText w:val="%3."/>
+      <w:lvlJc w:val="right"/>
+      <w:pPr>
+        <w:ind w:left="2160" w:hanging="180"/>
+      </w:pPr>
+    </w:lvl>
+    <w:lvl w:ilvl="3" w:tplc="0C0A000F" w:tentative="1">
+      <w:start w:val="1"/>
+      <w:numFmt w:val="decimal"/>
+      <w:lvlText w:val="%4."/>
+      <w:lvlJc w:val="left"/>
+      <w:pPr>
+        <w:ind w:left="2880" w:hanging="360"/>
+      </w:pPr>
+    </w:lvl>
+    <w:lvl w:ilvl="4" w:tplc="0C0A0019" w:tentative="1">
+      <w:start w:val="1"/>
+      <w:numFmt w:val="lowerLetter"/>
+      <w:lvlText w:val="%5."/>
+      <w:lvlJc w:val="left"/>
+      <w:pPr>
+        <w:ind w:left="3600" w:hanging="360"/>
+      </w:pPr>
+    </w:lvl>
+    <w:lvl w:ilvl="5" w:tplc="0C0A001B" w:tentative="1">
+      <w:start w:val="1"/>
+      <w:numFmt w:val="lowerRoman"/>
+      <w:lvlText w:val="%6."/>
+      <w:lvlJc w:val="right"/>
+      <w:pPr>
+        <w:ind w:left="4320" w:hanging="180"/>
+      </w:pPr>
+    </w:lvl>
+    <w:lvl w:ilvl="6" w:tplc="0C0A000F" w:tentative="1">
+      <w:start w:val="1"/>
+      <w:numFmt w:val="decimal"/>
+      <w:lvlText w:val="%7."/>
+      <w:lvlJc w:val="left"/>
+      <w:pPr>
+        <w:ind w:left="5040" w:hanging="360"/>
+      </w:pPr>
+    </w:lvl>
+    <w:lvl w:ilvl="7" w:tplc="0C0A0019" w:tentative="1">
+      <w:start w:val="1"/>
+      <w:numFmt w:val="lowerLetter"/>
+      <w:lvlText w:val="%8."/>
+      <w:lvlJc w:val="left"/>
+      <w:pPr>
+        <w:ind w:left="5760" w:hanging="360"/>
+      </w:pPr>
+    </w:lvl>
+    <w:lvl w:ilvl="8" w:tplc="0C0A001B" w:tentative="1">
+      <w:start w:val="1"/>
+      <w:numFmt w:val="lowerRoman"/>
+      <w:lvlText w:val="%9."/>
+      <w:lvlJc w:val="right"/>
+      <w:pPr>
+        <w:ind w:left="6480" w:hanging="180"/>
+      </w:pPr>
+    </w:lvl>
+  </w:abstractNum>
   <w:num w:numId="1">
     <w:abstractNumId w:val="0"/>
+  </w:num>
+  <w:num w:numId="2">
+    <w:abstractNumId w:val="1"/>
   </w:num>
 </w:numbering>
 </file>
 
 <file path=word/styles.xml><?xml version="1.0" encoding="utf-8"?>
-<w:styles xmlns:mc="http://schemas.openxmlformats.org/markup-compatibility/2006" xmlns:r="http://schemas.openxmlformats.org/officeDocument/2006/relationships" xmlns:w="http://schemas.openxmlformats.org/wordprocessingml/2006/main" xmlns:w14="http://schemas.microsoft.com/office/word/2010/wordml" xmlns:w15="http://schemas.microsoft.com/office/word/2012/wordml" xmlns:w16cid="http://schemas.microsoft.com/office/word/2016/wordml/cid" xmlns:w16se="http://schemas.microsoft.com/office/word/2015/wordml/symex" mc:Ignorable="w14 w15 w16se w16cid">
+<w:styles xmlns:mc="http://schemas.openxmlformats.org/markup-compatibility/2006" xmlns:r="http://schemas.openxmlformats.org/officeDocument/2006/relationships" xmlns:w="http://schemas.openxmlformats.org/wordprocessingml/2006/main" xmlns:w14="http://schemas.microsoft.com/office/word/2010/wordml" xmlns:w15="http://schemas.microsoft.com/office/word/2012/wordml" mc:Ignorable="w14 w15">
   <w:docDefaults>
     <w:rPrDefault>
       <w:rPr>
@@ -792,7 +1303,7 @@
       </w:pPr>
     </w:pPrDefault>
   </w:docDefaults>
-  <w:latentStyles w:defLockedState="0" w:defUIPriority="99" w:defSemiHidden="0" w:defUnhideWhenUsed="0" w:defQFormat="0" w:count="376">
+  <w:latentStyles w:defLockedState="0" w:defUIPriority="99" w:defSemiHidden="0" w:defUnhideWhenUsed="0" w:defQFormat="0" w:count="371">
     <w:lsdException w:name="Normal" w:uiPriority="0" w:qFormat="1"/>
     <w:lsdException w:name="heading 1" w:uiPriority="9" w:qFormat="1"/>
     <w:lsdException w:name="heading 2" w:semiHidden="1" w:uiPriority="9" w:unhideWhenUsed="1" w:qFormat="1"/>
@@ -1164,11 +1675,6 @@
     <w:lsdException w:name="List Table 5 Dark Accent 6" w:uiPriority="50"/>
     <w:lsdException w:name="List Table 6 Colorful Accent 6" w:uiPriority="51"/>
     <w:lsdException w:name="List Table 7 Colorful Accent 6" w:uiPriority="52"/>
-    <w:lsdException w:name="Mention" w:semiHidden="1" w:unhideWhenUsed="1"/>
-    <w:lsdException w:name="Smart Hyperlink" w:semiHidden="1" w:unhideWhenUsed="1"/>
-    <w:lsdException w:name="Hashtag" w:semiHidden="1" w:unhideWhenUsed="1"/>
-    <w:lsdException w:name="Unresolved Mention" w:semiHidden="1" w:unhideWhenUsed="1"/>
-    <w:lsdException w:name="Smart Link" w:semiHidden="1" w:unhideWhenUsed="1"/>
   </w:latentStyles>
   <w:style w:type="paragraph" w:default="1" w:styleId="Normal">
     <w:name w:val="Normal"/>
@@ -1178,13 +1684,13 @@
       <w:lang w:val="es-ES"/>
     </w:rPr>
   </w:style>
-  <w:style w:type="character" w:default="1" w:styleId="Fuentedeprrafopredeter">
+  <w:style w:type="character" w:default="1" w:styleId="DefaultParagraphFont">
     <w:name w:val="Default Paragraph Font"/>
     <w:uiPriority w:val="1"/>
     <w:semiHidden/>
     <w:unhideWhenUsed/>
   </w:style>
-  <w:style w:type="table" w:default="1" w:styleId="Tablanormal">
+  <w:style w:type="table" w:default="1" w:styleId="TableNormal">
     <w:name w:val="Normal Table"/>
     <w:uiPriority w:val="99"/>
     <w:semiHidden/>
@@ -1199,17 +1705,17 @@
       </w:tblCellMar>
     </w:tblPr>
   </w:style>
-  <w:style w:type="numbering" w:default="1" w:styleId="Sinlista">
+  <w:style w:type="numbering" w:default="1" w:styleId="NoList">
     <w:name w:val="No List"/>
     <w:uiPriority w:val="99"/>
     <w:semiHidden/>
     <w:unhideWhenUsed/>
   </w:style>
-  <w:style w:type="paragraph" w:styleId="Ttulo">
+  <w:style w:type="paragraph" w:styleId="Title">
     <w:name w:val="Title"/>
     <w:basedOn w:val="Normal"/>
     <w:next w:val="Normal"/>
-    <w:link w:val="TtuloCar"/>
+    <w:link w:val="TitleChar"/>
     <w:uiPriority w:val="10"/>
     <w:qFormat/>
     <w:rsid w:val="006B0728"/>
@@ -1225,10 +1731,10 @@
       <w:szCs w:val="56"/>
     </w:rPr>
   </w:style>
-  <w:style w:type="character" w:customStyle="1" w:styleId="TtuloCar">
-    <w:name w:val="Título Car"/>
-    <w:basedOn w:val="Fuentedeprrafopredeter"/>
-    <w:link w:val="Ttulo"/>
+  <w:style w:type="character" w:customStyle="1" w:styleId="TitleChar">
+    <w:name w:val="Title Char"/>
+    <w:basedOn w:val="DefaultParagraphFont"/>
+    <w:link w:val="Title"/>
     <w:uiPriority w:val="10"/>
     <w:rsid w:val="006B0728"/>
     <w:rPr>
@@ -1240,10 +1746,10 @@
       <w:lang w:val="es-ES"/>
     </w:rPr>
   </w:style>
-  <w:style w:type="paragraph" w:styleId="Encabezado">
+  <w:style w:type="paragraph" w:styleId="Header">
     <w:name w:val="header"/>
     <w:basedOn w:val="Normal"/>
-    <w:link w:val="EncabezadoCar"/>
+    <w:link w:val="HeaderChar"/>
     <w:uiPriority w:val="99"/>
     <w:unhideWhenUsed/>
     <w:rsid w:val="006B0728"/>
@@ -1255,20 +1761,20 @@
       <w:spacing w:after="0" w:line="240" w:lineRule="auto"/>
     </w:pPr>
   </w:style>
-  <w:style w:type="character" w:customStyle="1" w:styleId="EncabezadoCar">
-    <w:name w:val="Encabezado Car"/>
-    <w:basedOn w:val="Fuentedeprrafopredeter"/>
-    <w:link w:val="Encabezado"/>
+  <w:style w:type="character" w:customStyle="1" w:styleId="HeaderChar">
+    <w:name w:val="Header Char"/>
+    <w:basedOn w:val="DefaultParagraphFont"/>
+    <w:link w:val="Header"/>
     <w:uiPriority w:val="99"/>
     <w:rsid w:val="006B0728"/>
     <w:rPr>
       <w:lang w:val="es-ES"/>
     </w:rPr>
   </w:style>
-  <w:style w:type="paragraph" w:styleId="Piedepgina">
+  <w:style w:type="paragraph" w:styleId="Footer">
     <w:name w:val="footer"/>
     <w:basedOn w:val="Normal"/>
-    <w:link w:val="PiedepginaCar"/>
+    <w:link w:val="FooterChar"/>
     <w:uiPriority w:val="99"/>
     <w:unhideWhenUsed/>
     <w:rsid w:val="006B0728"/>
@@ -1280,17 +1786,17 @@
       <w:spacing w:after="0" w:line="240" w:lineRule="auto"/>
     </w:pPr>
   </w:style>
-  <w:style w:type="character" w:customStyle="1" w:styleId="PiedepginaCar">
-    <w:name w:val="Pie de página Car"/>
-    <w:basedOn w:val="Fuentedeprrafopredeter"/>
-    <w:link w:val="Piedepgina"/>
+  <w:style w:type="character" w:customStyle="1" w:styleId="FooterChar">
+    <w:name w:val="Footer Char"/>
+    <w:basedOn w:val="DefaultParagraphFont"/>
+    <w:link w:val="Footer"/>
     <w:uiPriority w:val="99"/>
     <w:rsid w:val="006B0728"/>
     <w:rPr>
       <w:lang w:val="es-ES"/>
     </w:rPr>
   </w:style>
-  <w:style w:type="paragraph" w:styleId="Prrafodelista">
+  <w:style w:type="paragraph" w:styleId="ListParagraph">
     <w:name w:val="List Paragraph"/>
     <w:basedOn w:val="Normal"/>
     <w:uiPriority w:val="34"/>
@@ -1300,6 +1806,32 @@
       <w:ind w:left="720"/>
       <w:contextualSpacing/>
     </w:pPr>
+  </w:style>
+  <w:style w:type="table" w:styleId="TableGrid">
+    <w:name w:val="Table Grid"/>
+    <w:basedOn w:val="TableNormal"/>
+    <w:uiPriority w:val="39"/>
+    <w:rsid w:val="00592189"/>
+    <w:pPr>
+      <w:spacing w:after="0" w:line="240" w:lineRule="auto"/>
+    </w:pPr>
+    <w:tblPr>
+      <w:tblInd w:w="0" w:type="dxa"/>
+      <w:tblBorders>
+        <w:top w:val="single" w:sz="4" w:space="0" w:color="auto"/>
+        <w:left w:val="single" w:sz="4" w:space="0" w:color="auto"/>
+        <w:bottom w:val="single" w:sz="4" w:space="0" w:color="auto"/>
+        <w:right w:val="single" w:sz="4" w:space="0" w:color="auto"/>
+        <w:insideH w:val="single" w:sz="4" w:space="0" w:color="auto"/>
+        <w:insideV w:val="single" w:sz="4" w:space="0" w:color="auto"/>
+      </w:tblBorders>
+      <w:tblCellMar>
+        <w:top w:w="0" w:type="dxa"/>
+        <w:left w:w="108" w:type="dxa"/>
+        <w:bottom w:w="0" w:type="dxa"/>
+        <w:right w:w="108" w:type="dxa"/>
+      </w:tblCellMar>
+    </w:tblPr>
   </w:style>
 </w:styles>
 </file>

</xml_diff>

<commit_message>
Algo mas de respaldos
</commit_message>
<xml_diff>
--- a/Actividades/SO02008/Definición de respaldos.docx
+++ b/Actividades/SO02008/Definición de respaldos.docx
@@ -1,10 +1,10 @@
 
 <file path=word/document.xml><?xml version="1.0" encoding="utf-8"?>
-<w:document xmlns:wpc="http://schemas.microsoft.com/office/word/2010/wordprocessingCanvas" xmlns:mc="http://schemas.openxmlformats.org/markup-compatibility/2006" xmlns:o="urn:schemas-microsoft-com:office:office" xmlns:r="http://schemas.openxmlformats.org/officeDocument/2006/relationships" xmlns:m="http://schemas.openxmlformats.org/officeDocument/2006/math" xmlns:v="urn:schemas-microsoft-com:vml" xmlns:wp14="http://schemas.microsoft.com/office/word/2010/wordprocessingDrawing" xmlns:wp="http://schemas.openxmlformats.org/drawingml/2006/wordprocessingDrawing" xmlns:w10="urn:schemas-microsoft-com:office:word" xmlns:w="http://schemas.openxmlformats.org/wordprocessingml/2006/main" xmlns:w14="http://schemas.microsoft.com/office/word/2010/wordml" xmlns:w15="http://schemas.microsoft.com/office/word/2012/wordml" xmlns:wpg="http://schemas.microsoft.com/office/word/2010/wordprocessingGroup" xmlns:wpi="http://schemas.microsoft.com/office/word/2010/wordprocessingInk" xmlns:wne="http://schemas.microsoft.com/office/word/2006/wordml" xmlns:wps="http://schemas.microsoft.com/office/word/2010/wordprocessingShape" mc:Ignorable="w14 w15 wp14">
+<w:document xmlns:wpc="http://schemas.microsoft.com/office/word/2010/wordprocessingCanvas" xmlns:mc="http://schemas.openxmlformats.org/markup-compatibility/2006" xmlns:o="urn:schemas-microsoft-com:office:office" xmlns:r="http://schemas.openxmlformats.org/officeDocument/2006/relationships" xmlns:m="http://schemas.openxmlformats.org/officeDocument/2006/math" xmlns:v="urn:schemas-microsoft-com:vml" xmlns:wp14="http://schemas.microsoft.com/office/word/2010/wordprocessingDrawing" xmlns:wp="http://schemas.openxmlformats.org/drawingml/2006/wordprocessingDrawing" xmlns:w10="urn:schemas-microsoft-com:office:word" xmlns:w="http://schemas.openxmlformats.org/wordprocessingml/2006/main" xmlns:w14="http://schemas.microsoft.com/office/word/2010/wordml" xmlns:wpg="http://schemas.microsoft.com/office/word/2010/wordprocessingGroup" xmlns:wpi="http://schemas.microsoft.com/office/word/2010/wordprocessingInk" xmlns:wne="http://schemas.microsoft.com/office/word/2006/wordml" xmlns:wps="http://schemas.microsoft.com/office/word/2010/wordprocessingShape" mc:Ignorable="w14 wp14">
   <w:body>
     <w:p>
       <w:pPr>
-        <w:pStyle w:val="Title"/>
+        <w:pStyle w:val="Ttulo"/>
         <w:rPr>
           <w:sz w:val="80"/>
           <w:szCs w:val="80"/>
@@ -43,7 +43,7 @@
                     </pic:cNvPicPr>
                   </pic:nvPicPr>
                   <pic:blipFill>
-                    <a:blip r:embed="rId7" cstate="print">
+                    <a:blip r:embed="rId8" cstate="print">
                       <a:extLst>
                         <a:ext uri="{28A0092B-C50C-407E-A947-70E740481C1C}">
                           <a14:useLocalDpi xmlns:a14="http://schemas.microsoft.com/office/drawing/2010/main" val="0"/>
@@ -114,7 +114,23 @@
           <w:sz w:val="24"/>
           <w:szCs w:val="24"/>
         </w:rPr>
-        <w:t>Ruta en GitLab: /Actividades/</w:t>
+        <w:t xml:space="preserve">Ruta en </w:t>
+      </w:r>
+      <w:proofErr w:type="spellStart"/>
+      <w:r>
+        <w:rPr>
+          <w:sz w:val="24"/>
+          <w:szCs w:val="24"/>
+        </w:rPr>
+        <w:t>GitLab</w:t>
+      </w:r>
+      <w:proofErr w:type="spellEnd"/>
+      <w:r>
+        <w:rPr>
+          <w:sz w:val="24"/>
+          <w:szCs w:val="24"/>
+        </w:rPr>
+        <w:t>: /Actividades/</w:t>
       </w:r>
       <w:r>
         <w:rPr>
@@ -173,7 +189,7 @@
               </wp:anchor>
             </w:drawing>
           </mc:Choice>
-          <mc:Fallback xmlns:w16se="http://schemas.microsoft.com/office/word/2015/wordml/symex" xmlns:w16cid="http://schemas.microsoft.com/office/word/2016/wordml/cid" xmlns:am3d="http://schemas.microsoft.com/office/drawing/2017/model3d" xmlns:aink="http://schemas.microsoft.com/office/drawing/2016/ink" xmlns:cx8="http://schemas.microsoft.com/office/drawing/2016/5/14/chartex" xmlns:cx7="http://schemas.microsoft.com/office/drawing/2016/5/13/chartex" xmlns:cx6="http://schemas.microsoft.com/office/drawing/2016/5/12/chartex" xmlns:cx5="http://schemas.microsoft.com/office/drawing/2016/5/11/chartex" xmlns:cx4="http://schemas.microsoft.com/office/drawing/2016/5/10/chartex" xmlns:cx3="http://schemas.microsoft.com/office/drawing/2016/5/9/chartex" xmlns:cx2="http://schemas.microsoft.com/office/drawing/2015/10/21/chartex" xmlns:cx1="http://schemas.microsoft.com/office/drawing/2015/9/8/chartex" xmlns:cx="http://schemas.microsoft.com/office/drawing/2014/chartex">
+          <mc:Fallback xmlns:cx="http://schemas.microsoft.com/office/drawing/2014/chartex" xmlns:cx1="http://schemas.microsoft.com/office/drawing/2015/9/8/chartex" xmlns:cx2="http://schemas.microsoft.com/office/drawing/2015/10/21/chartex" xmlns:cx3="http://schemas.microsoft.com/office/drawing/2016/5/9/chartex" xmlns:cx4="http://schemas.microsoft.com/office/drawing/2016/5/10/chartex" xmlns:cx5="http://schemas.microsoft.com/office/drawing/2016/5/11/chartex" xmlns:cx6="http://schemas.microsoft.com/office/drawing/2016/5/12/chartex" xmlns:cx7="http://schemas.microsoft.com/office/drawing/2016/5/13/chartex" xmlns:cx8="http://schemas.microsoft.com/office/drawing/2016/5/14/chartex" xmlns:aink="http://schemas.microsoft.com/office/drawing/2016/ink" xmlns:am3d="http://schemas.microsoft.com/office/drawing/2017/model3d" xmlns:w16cid="http://schemas.microsoft.com/office/word/2016/wordml/cid" xmlns:w16se="http://schemas.microsoft.com/office/word/2015/wordml/symex" xmlns:w15="http://schemas.microsoft.com/office/word/2012/wordml">
             <w:pict>
               <v:line w14:anchorId="2F3A46E7" id="Conector recto 2" o:spid="_x0000_s1026" style="position:absolute;z-index:251660288;visibility:visible;mso-wrap-style:square;mso-wrap-distance-left:9pt;mso-wrap-distance-top:0;mso-wrap-distance-right:9pt;mso-wrap-distance-bottom:0;mso-position-horizontal:right;mso-position-horizontal-relative:margin;mso-position-vertical:absolute;mso-position-vertical-relative:text" from="479.05pt,29.75pt" to="1009.3pt,29.75pt" o:gfxdata="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" strokecolor="#4472c4 [3204]" strokeweight=".5pt">
                 <v:stroke joinstyle="miter"/>
@@ -211,7 +227,7 @@
     </w:p>
     <w:p>
       <w:pPr>
-        <w:pStyle w:val="ListParagraph"/>
+        <w:pStyle w:val="Prrafodelista"/>
         <w:numPr>
           <w:ilvl w:val="0"/>
           <w:numId w:val="1"/>
@@ -246,8 +262,36 @@
           <w:sz w:val="24"/>
           <w:szCs w:val="24"/>
         </w:rPr>
-        <w:t>Cada día a las 00:00 se realizará un backup total. Los mismos serán guardados por un tiempo indefinido según el criterio del sysadmin</w:t>
-      </w:r>
+        <w:t xml:space="preserve">Cada día a las 00:00 se realizará un </w:t>
+      </w:r>
+      <w:proofErr w:type="spellStart"/>
+      <w:r>
+        <w:rPr>
+          <w:rFonts w:ascii="Times New Roman" w:hAnsi="Times New Roman" w:cs="Times New Roman"/>
+          <w:sz w:val="24"/>
+          <w:szCs w:val="24"/>
+        </w:rPr>
+        <w:t>backup</w:t>
+      </w:r>
+      <w:proofErr w:type="spellEnd"/>
+      <w:r>
+        <w:rPr>
+          <w:rFonts w:ascii="Times New Roman" w:hAnsi="Times New Roman" w:cs="Times New Roman"/>
+          <w:sz w:val="24"/>
+          <w:szCs w:val="24"/>
+        </w:rPr>
+        <w:t xml:space="preserve"> total. Los mismos serán guardados por un tiempo indefinido según el criterio del </w:t>
+      </w:r>
+      <w:proofErr w:type="spellStart"/>
+      <w:r>
+        <w:rPr>
+          <w:rFonts w:ascii="Times New Roman" w:hAnsi="Times New Roman" w:cs="Times New Roman"/>
+          <w:sz w:val="24"/>
+          <w:szCs w:val="24"/>
+        </w:rPr>
+        <w:t>sysadmin</w:t>
+      </w:r>
+      <w:proofErr w:type="spellEnd"/>
       <w:r>
         <w:rPr>
           <w:rFonts w:ascii="Times New Roman" w:hAnsi="Times New Roman" w:cs="Times New Roman"/>
@@ -259,7 +303,7 @@
     </w:p>
     <w:p>
       <w:pPr>
-        <w:pStyle w:val="ListParagraph"/>
+        <w:pStyle w:val="Prrafodelista"/>
         <w:numPr>
           <w:ilvl w:val="0"/>
           <w:numId w:val="1"/>
@@ -302,12 +346,30 @@
           <w:sz w:val="24"/>
           <w:szCs w:val="24"/>
         </w:rPr>
-        <w:t>Cada una hora se realizará un backup incremental.</w:t>
+        <w:t xml:space="preserve">Cada una hora se realizará un </w:t>
+      </w:r>
+      <w:proofErr w:type="spellStart"/>
+      <w:r>
+        <w:rPr>
+          <w:rFonts w:ascii="Times New Roman" w:hAnsi="Times New Roman" w:cs="Times New Roman"/>
+          <w:sz w:val="24"/>
+          <w:szCs w:val="24"/>
+        </w:rPr>
+        <w:t>backup</w:t>
+      </w:r>
+      <w:proofErr w:type="spellEnd"/>
+      <w:r>
+        <w:rPr>
+          <w:rFonts w:ascii="Times New Roman" w:hAnsi="Times New Roman" w:cs="Times New Roman"/>
+          <w:sz w:val="24"/>
+          <w:szCs w:val="24"/>
+        </w:rPr>
+        <w:t xml:space="preserve"> incremental.</w:t>
       </w:r>
     </w:p>
     <w:p>
       <w:pPr>
-        <w:pStyle w:val="ListParagraph"/>
+        <w:pStyle w:val="Prrafodelista"/>
         <w:numPr>
           <w:ilvl w:val="0"/>
           <w:numId w:val="1"/>
@@ -344,7 +406,27 @@
           <w:sz w:val="24"/>
           <w:szCs w:val="24"/>
         </w:rPr>
-        <w:t xml:space="preserve"> No se realizarán diferenciales debido a la alta frecuencia de los backups incrementales</w:t>
+        <w:t xml:space="preserve"> No se realizarán diferenciales debido a la alta frecuencia de los </w:t>
+      </w:r>
+      <w:proofErr w:type="spellStart"/>
+      <w:r>
+        <w:rPr>
+          <w:rFonts w:ascii="Times New Roman" w:hAnsi="Times New Roman" w:cs="Times New Roman"/>
+          <w:bCs/>
+          <w:sz w:val="24"/>
+          <w:szCs w:val="24"/>
+        </w:rPr>
+        <w:t>backups</w:t>
+      </w:r>
+      <w:proofErr w:type="spellEnd"/>
+      <w:r>
+        <w:rPr>
+          <w:rFonts w:ascii="Times New Roman" w:hAnsi="Times New Roman" w:cs="Times New Roman"/>
+          <w:bCs/>
+          <w:sz w:val="24"/>
+          <w:szCs w:val="24"/>
+        </w:rPr>
+        <w:t xml:space="preserve"> incrementales</w:t>
       </w:r>
     </w:p>
     <w:p>
@@ -361,7 +443,61 @@
           <w:sz w:val="24"/>
           <w:szCs w:val="24"/>
         </w:rPr>
-        <w:t xml:space="preserve">Los datos del Backup serán almacenados de forma local en hdd de respaldos. También se enviará una copia al servidor de respaldo y por último si se cuenta con el presupuesto premium se </w:t>
+        <w:t xml:space="preserve">Los datos del </w:t>
+      </w:r>
+      <w:proofErr w:type="spellStart"/>
+      <w:r>
+        <w:rPr>
+          <w:rFonts w:ascii="Times New Roman" w:hAnsi="Times New Roman" w:cs="Times New Roman"/>
+          <w:sz w:val="24"/>
+          <w:szCs w:val="24"/>
+        </w:rPr>
+        <w:t>Backup</w:t>
+      </w:r>
+      <w:proofErr w:type="spellEnd"/>
+      <w:r>
+        <w:rPr>
+          <w:rFonts w:ascii="Times New Roman" w:hAnsi="Times New Roman" w:cs="Times New Roman"/>
+          <w:sz w:val="24"/>
+          <w:szCs w:val="24"/>
+        </w:rPr>
+        <w:t xml:space="preserve"> serán almacenados de forma local en </w:t>
+      </w:r>
+      <w:proofErr w:type="spellStart"/>
+      <w:r>
+        <w:rPr>
+          <w:rFonts w:ascii="Times New Roman" w:hAnsi="Times New Roman" w:cs="Times New Roman"/>
+          <w:sz w:val="24"/>
+          <w:szCs w:val="24"/>
+        </w:rPr>
+        <w:t>hdd</w:t>
+      </w:r>
+      <w:proofErr w:type="spellEnd"/>
+      <w:r>
+        <w:rPr>
+          <w:rFonts w:ascii="Times New Roman" w:hAnsi="Times New Roman" w:cs="Times New Roman"/>
+          <w:sz w:val="24"/>
+          <w:szCs w:val="24"/>
+        </w:rPr>
+        <w:t xml:space="preserve"> de respaldos. También se enviará una copia al servidor de respaldo y por último si se cuenta con el presupuesto </w:t>
+      </w:r>
+      <w:proofErr w:type="spellStart"/>
+      <w:r>
+        <w:rPr>
+          <w:rFonts w:ascii="Times New Roman" w:hAnsi="Times New Roman" w:cs="Times New Roman"/>
+          <w:sz w:val="24"/>
+          <w:szCs w:val="24"/>
+        </w:rPr>
+        <w:t>premium</w:t>
+      </w:r>
+      <w:proofErr w:type="spellEnd"/>
+      <w:r>
+        <w:rPr>
+          <w:rFonts w:ascii="Times New Roman" w:hAnsi="Times New Roman" w:cs="Times New Roman"/>
+          <w:sz w:val="24"/>
+          <w:szCs w:val="24"/>
+        </w:rPr>
+        <w:t xml:space="preserve"> se </w:t>
       </w:r>
       <w:r>
         <w:rPr>
@@ -377,7 +513,25 @@
           <w:sz w:val="24"/>
           <w:szCs w:val="24"/>
         </w:rPr>
-        <w:t xml:space="preserve"> una copia a un datacenter. </w:t>
+        <w:t xml:space="preserve"> una copia a un </w:t>
+      </w:r>
+      <w:proofErr w:type="spellStart"/>
+      <w:r>
+        <w:rPr>
+          <w:rFonts w:ascii="Times New Roman" w:hAnsi="Times New Roman" w:cs="Times New Roman"/>
+          <w:sz w:val="24"/>
+          <w:szCs w:val="24"/>
+        </w:rPr>
+        <w:t>datacenter</w:t>
+      </w:r>
+      <w:proofErr w:type="spellEnd"/>
+      <w:r>
+        <w:rPr>
+          <w:rFonts w:ascii="Times New Roman" w:hAnsi="Times New Roman" w:cs="Times New Roman"/>
+          <w:sz w:val="24"/>
+          <w:szCs w:val="24"/>
+        </w:rPr>
+        <w:t xml:space="preserve">. </w:t>
       </w:r>
     </w:p>
     <w:p>
@@ -394,7 +548,25 @@
           <w:sz w:val="24"/>
           <w:szCs w:val="24"/>
         </w:rPr>
-        <w:t xml:space="preserve">Es critico que los respaldos sean también almacenados en otro servidor ya que si el mismo presenta un fallo en la fuente o por algún motivo recibe algún daño físico que lo destruya o inutilice por completo la información de respaldo se </w:t>
+        <w:t xml:space="preserve">Es </w:t>
+      </w:r>
+      <w:bookmarkStart w:id="0" w:name="_GoBack"/>
+      <w:bookmarkEnd w:id="0"/>
+      <w:r>
+        <w:rPr>
+          <w:rFonts w:ascii="Times New Roman" w:hAnsi="Times New Roman" w:cs="Times New Roman"/>
+          <w:sz w:val="24"/>
+          <w:szCs w:val="24"/>
+        </w:rPr>
+        <w:t>crítico</w:t>
+      </w:r>
+      <w:r>
+        <w:rPr>
+          <w:rFonts w:ascii="Times New Roman" w:hAnsi="Times New Roman" w:cs="Times New Roman"/>
+          <w:sz w:val="24"/>
+          <w:szCs w:val="24"/>
+        </w:rPr>
+        <w:t xml:space="preserve"> que los respaldos sean también almacenados en otro servidor ya que si el mismo presenta un fallo en la fuente o por algún motivo recibe algún daño físico que lo destruya o inutilice por completo la información de respaldo se </w:t>
       </w:r>
       <w:r>
         <w:rPr>
@@ -435,7 +607,61 @@
           <w:sz w:val="24"/>
           <w:szCs w:val="24"/>
         </w:rPr>
-        <w:t xml:space="preserve">2 para el Backup. Posteriormente un crontab será el encargado de ejecutar el Shell de Backup cada </w:t>
+        <w:t xml:space="preserve">2 para el </w:t>
+      </w:r>
+      <w:proofErr w:type="spellStart"/>
+      <w:r>
+        <w:rPr>
+          <w:rFonts w:ascii="Times New Roman" w:hAnsi="Times New Roman" w:cs="Times New Roman"/>
+          <w:sz w:val="24"/>
+          <w:szCs w:val="24"/>
+        </w:rPr>
+        <w:t>Backup</w:t>
+      </w:r>
+      <w:proofErr w:type="spellEnd"/>
+      <w:r>
+        <w:rPr>
+          <w:rFonts w:ascii="Times New Roman" w:hAnsi="Times New Roman" w:cs="Times New Roman"/>
+          <w:sz w:val="24"/>
+          <w:szCs w:val="24"/>
+        </w:rPr>
+        <w:t xml:space="preserve">. Posteriormente un </w:t>
+      </w:r>
+      <w:proofErr w:type="spellStart"/>
+      <w:r>
+        <w:rPr>
+          <w:rFonts w:ascii="Times New Roman" w:hAnsi="Times New Roman" w:cs="Times New Roman"/>
+          <w:sz w:val="24"/>
+          <w:szCs w:val="24"/>
+        </w:rPr>
+        <w:t>crontab</w:t>
+      </w:r>
+      <w:proofErr w:type="spellEnd"/>
+      <w:r>
+        <w:rPr>
+          <w:rFonts w:ascii="Times New Roman" w:hAnsi="Times New Roman" w:cs="Times New Roman"/>
+          <w:sz w:val="24"/>
+          <w:szCs w:val="24"/>
+        </w:rPr>
+        <w:t xml:space="preserve"> será el encargado de ejecutar el Shell de </w:t>
+      </w:r>
+      <w:proofErr w:type="spellStart"/>
+      <w:r>
+        <w:rPr>
+          <w:rFonts w:ascii="Times New Roman" w:hAnsi="Times New Roman" w:cs="Times New Roman"/>
+          <w:sz w:val="24"/>
+          <w:szCs w:val="24"/>
+        </w:rPr>
+        <w:t>Backup</w:t>
+      </w:r>
+      <w:proofErr w:type="spellEnd"/>
+      <w:r>
+        <w:rPr>
+          <w:rFonts w:ascii="Times New Roman" w:hAnsi="Times New Roman" w:cs="Times New Roman"/>
+          <w:sz w:val="24"/>
+          <w:szCs w:val="24"/>
+        </w:rPr>
+        <w:t xml:space="preserve"> cada </w:t>
       </w:r>
       <w:r>
         <w:rPr>
@@ -468,7 +694,25 @@
           <w:sz w:val="24"/>
           <w:szCs w:val="24"/>
         </w:rPr>
-        <w:t>s servidores se utilizará Rsync.</w:t>
+        <w:t xml:space="preserve">s servidores se utilizará </w:t>
+      </w:r>
+      <w:proofErr w:type="spellStart"/>
+      <w:r>
+        <w:rPr>
+          <w:rFonts w:ascii="Times New Roman" w:hAnsi="Times New Roman" w:cs="Times New Roman"/>
+          <w:sz w:val="24"/>
+          <w:szCs w:val="24"/>
+        </w:rPr>
+        <w:t>Rsync</w:t>
+      </w:r>
+      <w:proofErr w:type="spellEnd"/>
+      <w:r>
+        <w:rPr>
+          <w:rFonts w:ascii="Times New Roman" w:hAnsi="Times New Roman" w:cs="Times New Roman"/>
+          <w:sz w:val="24"/>
+          <w:szCs w:val="24"/>
+        </w:rPr>
+        <w:t>.</w:t>
       </w:r>
     </w:p>
     <w:p>
@@ -512,7 +756,79 @@
           <w:sz w:val="24"/>
           <w:szCs w:val="24"/>
         </w:rPr>
-        <w:t>Los backups crean (o agregan a) un archivo .csv que representa sus dependencias del modo BACKUP,DEPENDE_DE. Al decidir restaurar un backup B</w:t>
+        <w:t xml:space="preserve">Los </w:t>
+      </w:r>
+      <w:proofErr w:type="spellStart"/>
+      <w:r>
+        <w:rPr>
+          <w:rFonts w:ascii="Times New Roman" w:hAnsi="Times New Roman" w:cs="Times New Roman"/>
+          <w:sz w:val="24"/>
+          <w:szCs w:val="24"/>
+        </w:rPr>
+        <w:t>backups</w:t>
+      </w:r>
+      <w:proofErr w:type="spellEnd"/>
+      <w:r>
+        <w:rPr>
+          <w:rFonts w:ascii="Times New Roman" w:hAnsi="Times New Roman" w:cs="Times New Roman"/>
+          <w:sz w:val="24"/>
+          <w:szCs w:val="24"/>
+        </w:rPr>
+        <w:t xml:space="preserve"> crean (o agregan a) un archivo .</w:t>
+      </w:r>
+      <w:proofErr w:type="spellStart"/>
+      <w:r>
+        <w:rPr>
+          <w:rFonts w:ascii="Times New Roman" w:hAnsi="Times New Roman" w:cs="Times New Roman"/>
+          <w:sz w:val="24"/>
+          <w:szCs w:val="24"/>
+        </w:rPr>
+        <w:t>csv</w:t>
+      </w:r>
+      <w:proofErr w:type="spellEnd"/>
+      <w:r>
+        <w:rPr>
+          <w:rFonts w:ascii="Times New Roman" w:hAnsi="Times New Roman" w:cs="Times New Roman"/>
+          <w:sz w:val="24"/>
+          <w:szCs w:val="24"/>
+        </w:rPr>
+        <w:t xml:space="preserve"> que representa sus dependencias del modo BACKUP</w:t>
+      </w:r>
+      <w:proofErr w:type="gramStart"/>
+      <w:r>
+        <w:rPr>
+          <w:rFonts w:ascii="Times New Roman" w:hAnsi="Times New Roman" w:cs="Times New Roman"/>
+          <w:sz w:val="24"/>
+          <w:szCs w:val="24"/>
+        </w:rPr>
+        <w:t>,DEPENDE</w:t>
+      </w:r>
+      <w:proofErr w:type="gramEnd"/>
+      <w:r>
+        <w:rPr>
+          <w:rFonts w:ascii="Times New Roman" w:hAnsi="Times New Roman" w:cs="Times New Roman"/>
+          <w:sz w:val="24"/>
+          <w:szCs w:val="24"/>
+        </w:rPr>
+        <w:t xml:space="preserve">_DE. Al decidir restaurar un </w:t>
+      </w:r>
+      <w:proofErr w:type="spellStart"/>
+      <w:r>
+        <w:rPr>
+          <w:rFonts w:ascii="Times New Roman" w:hAnsi="Times New Roman" w:cs="Times New Roman"/>
+          <w:sz w:val="24"/>
+          <w:szCs w:val="24"/>
+        </w:rPr>
+        <w:t>backup</w:t>
+      </w:r>
+      <w:proofErr w:type="spellEnd"/>
+      <w:r>
+        <w:rPr>
+          <w:rFonts w:ascii="Times New Roman" w:hAnsi="Times New Roman" w:cs="Times New Roman"/>
+          <w:sz w:val="24"/>
+          <w:szCs w:val="24"/>
+        </w:rPr>
+        <w:t xml:space="preserve"> B</w:t>
       </w:r>
       <w:r>
         <w:rPr>
@@ -529,7 +845,61 @@
           <w:sz w:val="24"/>
           <w:szCs w:val="24"/>
         </w:rPr>
-        <w:t>, se buscará en la primera columna del csv. La segunda columna de la fila representará su dependencia directa, ésta puede ser “NULL” en caso de ser un backup que no depende de otro (total), o el nombre de otro backup. En caso de que la segunda columna sea B</w:t>
+        <w:t xml:space="preserve">, se buscará en la primera columna del </w:t>
+      </w:r>
+      <w:proofErr w:type="spellStart"/>
+      <w:r>
+        <w:rPr>
+          <w:rFonts w:ascii="Times New Roman" w:hAnsi="Times New Roman" w:cs="Times New Roman"/>
+          <w:sz w:val="24"/>
+          <w:szCs w:val="24"/>
+        </w:rPr>
+        <w:t>csv</w:t>
+      </w:r>
+      <w:proofErr w:type="spellEnd"/>
+      <w:r>
+        <w:rPr>
+          <w:rFonts w:ascii="Times New Roman" w:hAnsi="Times New Roman" w:cs="Times New Roman"/>
+          <w:sz w:val="24"/>
+          <w:szCs w:val="24"/>
+        </w:rPr>
+        <w:t xml:space="preserve">. La segunda columna de la fila representará su dependencia directa, ésta puede ser “NULL” en caso de ser un </w:t>
+      </w:r>
+      <w:proofErr w:type="spellStart"/>
+      <w:r>
+        <w:rPr>
+          <w:rFonts w:ascii="Times New Roman" w:hAnsi="Times New Roman" w:cs="Times New Roman"/>
+          <w:sz w:val="24"/>
+          <w:szCs w:val="24"/>
+        </w:rPr>
+        <w:t>backup</w:t>
+      </w:r>
+      <w:proofErr w:type="spellEnd"/>
+      <w:r>
+        <w:rPr>
+          <w:rFonts w:ascii="Times New Roman" w:hAnsi="Times New Roman" w:cs="Times New Roman"/>
+          <w:sz w:val="24"/>
+          <w:szCs w:val="24"/>
+        </w:rPr>
+        <w:t xml:space="preserve"> que no depende de otro (total), o el nombre de otro </w:t>
+      </w:r>
+      <w:proofErr w:type="spellStart"/>
+      <w:r>
+        <w:rPr>
+          <w:rFonts w:ascii="Times New Roman" w:hAnsi="Times New Roman" w:cs="Times New Roman"/>
+          <w:sz w:val="24"/>
+          <w:szCs w:val="24"/>
+        </w:rPr>
+        <w:t>backup</w:t>
+      </w:r>
+      <w:proofErr w:type="spellEnd"/>
+      <w:r>
+        <w:rPr>
+          <w:rFonts w:ascii="Times New Roman" w:hAnsi="Times New Roman" w:cs="Times New Roman"/>
+          <w:sz w:val="24"/>
+          <w:szCs w:val="24"/>
+        </w:rPr>
+        <w:t>. En caso de que la segunda columna sea B</w:t>
       </w:r>
       <w:r>
         <w:rPr>
@@ -546,7 +916,16 @@
           <w:sz w:val="24"/>
           <w:szCs w:val="24"/>
         </w:rPr>
-        <w:t>, se buscará en la primera columna y se repetirá el proceso hasta llegar a un B</w:t>
+        <w:t xml:space="preserve">, se buscará en la primera columna y se repetirá el proceso hasta llegar a un </w:t>
+      </w:r>
+      <w:proofErr w:type="spellStart"/>
+      <w:r>
+        <w:rPr>
+          <w:rFonts w:ascii="Times New Roman" w:hAnsi="Times New Roman" w:cs="Times New Roman"/>
+          <w:sz w:val="24"/>
+          <w:szCs w:val="24"/>
+        </w:rPr>
+        <w:t>B</w:t>
       </w:r>
       <w:r>
         <w:rPr>
@@ -557,13 +936,41 @@
         </w:rPr>
         <w:t>in</w:t>
       </w:r>
-      <w:r>
-        <w:rPr>
-          <w:rFonts w:ascii="Times New Roman" w:hAnsi="Times New Roman" w:cs="Times New Roman"/>
-          <w:sz w:val="24"/>
-          <w:szCs w:val="24"/>
-        </w:rPr>
-        <w:t xml:space="preserve"> cuya segunda columna sea NULL. Posteriormente, se aplicarán los backups en orden B</w:t>
+      <w:proofErr w:type="spellEnd"/>
+      <w:r>
+        <w:rPr>
+          <w:rFonts w:ascii="Times New Roman" w:hAnsi="Times New Roman" w:cs="Times New Roman"/>
+          <w:sz w:val="24"/>
+          <w:szCs w:val="24"/>
+        </w:rPr>
+        <w:t xml:space="preserve"> cuya segunda columna sea NULL. Posteriormente, se aplicarán los </w:t>
+      </w:r>
+      <w:proofErr w:type="spellStart"/>
+      <w:r>
+        <w:rPr>
+          <w:rFonts w:ascii="Times New Roman" w:hAnsi="Times New Roman" w:cs="Times New Roman"/>
+          <w:sz w:val="24"/>
+          <w:szCs w:val="24"/>
+        </w:rPr>
+        <w:t>backups</w:t>
+      </w:r>
+      <w:proofErr w:type="spellEnd"/>
+      <w:r>
+        <w:rPr>
+          <w:rFonts w:ascii="Times New Roman" w:hAnsi="Times New Roman" w:cs="Times New Roman"/>
+          <w:sz w:val="24"/>
+          <w:szCs w:val="24"/>
+        </w:rPr>
+        <w:t xml:space="preserve"> en orden </w:t>
+      </w:r>
+      <w:proofErr w:type="spellStart"/>
+      <w:r>
+        <w:rPr>
+          <w:rFonts w:ascii="Times New Roman" w:hAnsi="Times New Roman" w:cs="Times New Roman"/>
+          <w:sz w:val="24"/>
+          <w:szCs w:val="24"/>
+        </w:rPr>
+        <w:t>B</w:t>
       </w:r>
       <w:r>
         <w:rPr>
@@ -574,13 +981,24 @@
         </w:rPr>
         <w:t>in</w:t>
       </w:r>
-      <w:r>
-        <w:rPr>
-          <w:rFonts w:ascii="Times New Roman" w:hAnsi="Times New Roman" w:cs="Times New Roman"/>
-          <w:sz w:val="24"/>
-          <w:szCs w:val="24"/>
-        </w:rPr>
-        <w:t>, …, B</w:t>
+      <w:proofErr w:type="spellEnd"/>
+      <w:proofErr w:type="gramStart"/>
+      <w:r>
+        <w:rPr>
+          <w:rFonts w:ascii="Times New Roman" w:hAnsi="Times New Roman" w:cs="Times New Roman"/>
+          <w:sz w:val="24"/>
+          <w:szCs w:val="24"/>
+        </w:rPr>
+        <w:t>, …</w:t>
+      </w:r>
+      <w:proofErr w:type="gramEnd"/>
+      <w:r>
+        <w:rPr>
+          <w:rFonts w:ascii="Times New Roman" w:hAnsi="Times New Roman" w:cs="Times New Roman"/>
+          <w:sz w:val="24"/>
+          <w:szCs w:val="24"/>
+        </w:rPr>
+        <w:t>, B</w:t>
       </w:r>
       <w:r>
         <w:rPr>
@@ -637,7 +1055,7 @@
     </w:p>
     <w:tbl>
       <w:tblPr>
-        <w:tblStyle w:val="TableGrid"/>
+        <w:tblStyle w:val="Tablaconcuadrcula"/>
         <w:tblW w:w="0" w:type="auto"/>
         <w:tblLook w:val="04A0" w:firstRow="1" w:lastRow="0" w:firstColumn="1" w:lastColumn="0" w:noHBand="0" w:noVBand="1"/>
       </w:tblPr>
@@ -901,12 +1319,48 @@
           <w:sz w:val="24"/>
           <w:szCs w:val="24"/>
         </w:rPr>
-        <w:t>Al intentar restaurar el backup “INCREMENTAL_2019_03_04” se buscará su dependencia (INCREMENTAL_2019_03_03), y recursivamente hasta llegar a TOTAL_2019_03_01 cuya dependencia es NULL. En ese momento, el árbol de backups será:</w:t>
+        <w:t xml:space="preserve">Al intentar restaurar el </w:t>
+      </w:r>
+      <w:proofErr w:type="spellStart"/>
+      <w:r>
+        <w:rPr>
+          <w:rFonts w:ascii="Times New Roman" w:hAnsi="Times New Roman" w:cs="Times New Roman"/>
+          <w:sz w:val="24"/>
+          <w:szCs w:val="24"/>
+        </w:rPr>
+        <w:t>backup</w:t>
+      </w:r>
+      <w:proofErr w:type="spellEnd"/>
+      <w:r>
+        <w:rPr>
+          <w:rFonts w:ascii="Times New Roman" w:hAnsi="Times New Roman" w:cs="Times New Roman"/>
+          <w:sz w:val="24"/>
+          <w:szCs w:val="24"/>
+        </w:rPr>
+        <w:t xml:space="preserve"> “INCREMENTAL_2019_03_04” se buscará su dependencia (INCREMENTAL_2019_03_03), y recursivamente hasta llegar a TOTAL_2019_03_01 cuya dependencia es NULL. En ese momento, el árbol de </w:t>
+      </w:r>
+      <w:proofErr w:type="spellStart"/>
+      <w:r>
+        <w:rPr>
+          <w:rFonts w:ascii="Times New Roman" w:hAnsi="Times New Roman" w:cs="Times New Roman"/>
+          <w:sz w:val="24"/>
+          <w:szCs w:val="24"/>
+        </w:rPr>
+        <w:t>backups</w:t>
+      </w:r>
+      <w:proofErr w:type="spellEnd"/>
+      <w:r>
+        <w:rPr>
+          <w:rFonts w:ascii="Times New Roman" w:hAnsi="Times New Roman" w:cs="Times New Roman"/>
+          <w:sz w:val="24"/>
+          <w:szCs w:val="24"/>
+        </w:rPr>
+        <w:t xml:space="preserve"> será:</w:t>
       </w:r>
     </w:p>
     <w:p>
       <w:pPr>
-        <w:pStyle w:val="ListParagraph"/>
+        <w:pStyle w:val="Prrafodelista"/>
         <w:numPr>
           <w:ilvl w:val="0"/>
           <w:numId w:val="2"/>
@@ -929,7 +1383,7 @@
     </w:p>
     <w:p>
       <w:pPr>
-        <w:pStyle w:val="ListParagraph"/>
+        <w:pStyle w:val="Prrafodelista"/>
         <w:numPr>
           <w:ilvl w:val="0"/>
           <w:numId w:val="2"/>
@@ -952,7 +1406,7 @@
     </w:p>
     <w:p>
       <w:pPr>
-        <w:pStyle w:val="ListParagraph"/>
+        <w:pStyle w:val="Prrafodelista"/>
         <w:numPr>
           <w:ilvl w:val="0"/>
           <w:numId w:val="2"/>
@@ -975,7 +1429,7 @@
     </w:p>
     <w:p>
       <w:pPr>
-        <w:pStyle w:val="ListParagraph"/>
+        <w:pStyle w:val="Prrafodelista"/>
         <w:numPr>
           <w:ilvl w:val="0"/>
           <w:numId w:val="2"/>
@@ -1013,8 +1467,6 @@
         </w:rPr>
         <w:t>Y se aplicarán en dicho orden.</w:t>
       </w:r>
-      <w:bookmarkStart w:id="0" w:name="_GoBack"/>
-      <w:bookmarkEnd w:id="0"/>
     </w:p>
     <w:sectPr>
       <w:pgSz w:w="11906" w:h="16838"/>
@@ -1027,7 +1479,7 @@
 </file>
 
 <file path=word/endnotes.xml><?xml version="1.0" encoding="utf-8"?>
-<w:endnotes xmlns:wpc="http://schemas.microsoft.com/office/word/2010/wordprocessingCanvas" xmlns:mc="http://schemas.openxmlformats.org/markup-compatibility/2006" xmlns:o="urn:schemas-microsoft-com:office:office" xmlns:r="http://schemas.openxmlformats.org/officeDocument/2006/relationships" xmlns:m="http://schemas.openxmlformats.org/officeDocument/2006/math" xmlns:v="urn:schemas-microsoft-com:vml" xmlns:wp14="http://schemas.microsoft.com/office/word/2010/wordprocessingDrawing" xmlns:wp="http://schemas.openxmlformats.org/drawingml/2006/wordprocessingDrawing" xmlns:w10="urn:schemas-microsoft-com:office:word" xmlns:w="http://schemas.openxmlformats.org/wordprocessingml/2006/main" xmlns:w14="http://schemas.microsoft.com/office/word/2010/wordml" xmlns:w15="http://schemas.microsoft.com/office/word/2012/wordml" xmlns:wpg="http://schemas.microsoft.com/office/word/2010/wordprocessingGroup" xmlns:wpi="http://schemas.microsoft.com/office/word/2010/wordprocessingInk" xmlns:wne="http://schemas.microsoft.com/office/word/2006/wordml" xmlns:wps="http://schemas.microsoft.com/office/word/2010/wordprocessingShape" mc:Ignorable="w14 w15 wp14">
+<w:endnotes xmlns:wpc="http://schemas.microsoft.com/office/word/2010/wordprocessingCanvas" xmlns:mc="http://schemas.openxmlformats.org/markup-compatibility/2006" xmlns:o="urn:schemas-microsoft-com:office:office" xmlns:r="http://schemas.openxmlformats.org/officeDocument/2006/relationships" xmlns:m="http://schemas.openxmlformats.org/officeDocument/2006/math" xmlns:v="urn:schemas-microsoft-com:vml" xmlns:wp14="http://schemas.microsoft.com/office/word/2010/wordprocessingDrawing" xmlns:wp="http://schemas.openxmlformats.org/drawingml/2006/wordprocessingDrawing" xmlns:w10="urn:schemas-microsoft-com:office:word" xmlns:w="http://schemas.openxmlformats.org/wordprocessingml/2006/main" xmlns:w14="http://schemas.microsoft.com/office/word/2010/wordml" xmlns:wpg="http://schemas.microsoft.com/office/word/2010/wordprocessingGroup" xmlns:wpi="http://schemas.microsoft.com/office/word/2010/wordprocessingInk" xmlns:wne="http://schemas.microsoft.com/office/word/2006/wordml" xmlns:wps="http://schemas.microsoft.com/office/word/2010/wordprocessingShape" mc:Ignorable="w14 wp14">
   <w:endnote w:type="separator" w:id="-1">
     <w:p>
       <w:pPr>
@@ -1052,7 +1504,7 @@
 </file>
 
 <file path=word/footnotes.xml><?xml version="1.0" encoding="utf-8"?>
-<w:footnotes xmlns:wpc="http://schemas.microsoft.com/office/word/2010/wordprocessingCanvas" xmlns:mc="http://schemas.openxmlformats.org/markup-compatibility/2006" xmlns:o="urn:schemas-microsoft-com:office:office" xmlns:r="http://schemas.openxmlformats.org/officeDocument/2006/relationships" xmlns:m="http://schemas.openxmlformats.org/officeDocument/2006/math" xmlns:v="urn:schemas-microsoft-com:vml" xmlns:wp14="http://schemas.microsoft.com/office/word/2010/wordprocessingDrawing" xmlns:wp="http://schemas.openxmlformats.org/drawingml/2006/wordprocessingDrawing" xmlns:w10="urn:schemas-microsoft-com:office:word" xmlns:w="http://schemas.openxmlformats.org/wordprocessingml/2006/main" xmlns:w14="http://schemas.microsoft.com/office/word/2010/wordml" xmlns:w15="http://schemas.microsoft.com/office/word/2012/wordml" xmlns:wpg="http://schemas.microsoft.com/office/word/2010/wordprocessingGroup" xmlns:wpi="http://schemas.microsoft.com/office/word/2010/wordprocessingInk" xmlns:wne="http://schemas.microsoft.com/office/word/2006/wordml" xmlns:wps="http://schemas.microsoft.com/office/word/2010/wordprocessingShape" mc:Ignorable="w14 w15 wp14">
+<w:footnotes xmlns:wpc="http://schemas.microsoft.com/office/word/2010/wordprocessingCanvas" xmlns:mc="http://schemas.openxmlformats.org/markup-compatibility/2006" xmlns:o="urn:schemas-microsoft-com:office:office" xmlns:r="http://schemas.openxmlformats.org/officeDocument/2006/relationships" xmlns:m="http://schemas.openxmlformats.org/officeDocument/2006/math" xmlns:v="urn:schemas-microsoft-com:vml" xmlns:wp14="http://schemas.microsoft.com/office/word/2010/wordprocessingDrawing" xmlns:wp="http://schemas.openxmlformats.org/drawingml/2006/wordprocessingDrawing" xmlns:w10="urn:schemas-microsoft-com:office:word" xmlns:w="http://schemas.openxmlformats.org/wordprocessingml/2006/main" xmlns:w14="http://schemas.microsoft.com/office/word/2010/wordml" xmlns:wpg="http://schemas.microsoft.com/office/word/2010/wordprocessingGroup" xmlns:wpi="http://schemas.microsoft.com/office/word/2010/wordprocessingInk" xmlns:wne="http://schemas.microsoft.com/office/word/2006/wordml" xmlns:wps="http://schemas.microsoft.com/office/word/2010/wordprocessingShape" mc:Ignorable="w14 wp14">
   <w:footnote w:type="separator" w:id="-1">
     <w:p>
       <w:pPr>
@@ -1077,7 +1529,7 @@
 </file>
 
 <file path=word/numbering.xml><?xml version="1.0" encoding="utf-8"?>
-<w:numbering xmlns:wpc="http://schemas.microsoft.com/office/word/2010/wordprocessingCanvas" xmlns:mc="http://schemas.openxmlformats.org/markup-compatibility/2006" xmlns:o="urn:schemas-microsoft-com:office:office" xmlns:r="http://schemas.openxmlformats.org/officeDocument/2006/relationships" xmlns:m="http://schemas.openxmlformats.org/officeDocument/2006/math" xmlns:v="urn:schemas-microsoft-com:vml" xmlns:wp14="http://schemas.microsoft.com/office/word/2010/wordprocessingDrawing" xmlns:wp="http://schemas.openxmlformats.org/drawingml/2006/wordprocessingDrawing" xmlns:w10="urn:schemas-microsoft-com:office:word" xmlns:w="http://schemas.openxmlformats.org/wordprocessingml/2006/main" xmlns:w14="http://schemas.microsoft.com/office/word/2010/wordml" xmlns:w15="http://schemas.microsoft.com/office/word/2012/wordml" xmlns:wpg="http://schemas.microsoft.com/office/word/2010/wordprocessingGroup" xmlns:wpi="http://schemas.microsoft.com/office/word/2010/wordprocessingInk" xmlns:wne="http://schemas.microsoft.com/office/word/2006/wordml" xmlns:wps="http://schemas.microsoft.com/office/word/2010/wordprocessingShape" mc:Ignorable="w14 w15 wp14">
+<w:numbering xmlns:wpc="http://schemas.microsoft.com/office/word/2010/wordprocessingCanvas" xmlns:mc="http://schemas.openxmlformats.org/markup-compatibility/2006" xmlns:o="urn:schemas-microsoft-com:office:office" xmlns:r="http://schemas.openxmlformats.org/officeDocument/2006/relationships" xmlns:m="http://schemas.openxmlformats.org/officeDocument/2006/math" xmlns:v="urn:schemas-microsoft-com:vml" xmlns:wp14="http://schemas.microsoft.com/office/word/2010/wordprocessingDrawing" xmlns:wp="http://schemas.openxmlformats.org/drawingml/2006/wordprocessingDrawing" xmlns:w10="urn:schemas-microsoft-com:office:word" xmlns:w="http://schemas.openxmlformats.org/wordprocessingml/2006/main" xmlns:w14="http://schemas.microsoft.com/office/word/2010/wordml" xmlns:wpg="http://schemas.microsoft.com/office/word/2010/wordprocessingGroup" xmlns:wpi="http://schemas.microsoft.com/office/word/2010/wordprocessingInk" xmlns:wne="http://schemas.microsoft.com/office/word/2006/wordml" xmlns:wps="http://schemas.microsoft.com/office/word/2010/wordprocessingShape" mc:Ignorable="w14 wp14">
   <w:abstractNum w:abstractNumId="0">
     <w:nsid w:val="43264D6F"/>
     <w:multiLevelType w:val="hybridMultilevel"/>
@@ -1287,7 +1739,7 @@
 </file>
 
 <file path=word/styles.xml><?xml version="1.0" encoding="utf-8"?>
-<w:styles xmlns:mc="http://schemas.openxmlformats.org/markup-compatibility/2006" xmlns:r="http://schemas.openxmlformats.org/officeDocument/2006/relationships" xmlns:w="http://schemas.openxmlformats.org/wordprocessingml/2006/main" xmlns:w14="http://schemas.microsoft.com/office/word/2010/wordml" xmlns:w15="http://schemas.microsoft.com/office/word/2012/wordml" mc:Ignorable="w14 w15">
+<w:styles xmlns:mc="http://schemas.openxmlformats.org/markup-compatibility/2006" xmlns:r="http://schemas.openxmlformats.org/officeDocument/2006/relationships" xmlns:w="http://schemas.openxmlformats.org/wordprocessingml/2006/main" xmlns:w14="http://schemas.microsoft.com/office/word/2010/wordml" mc:Ignorable="w14">
   <w:docDefaults>
     <w:rPrDefault>
       <w:rPr>
@@ -1303,378 +1755,144 @@
       </w:pPr>
     </w:pPrDefault>
   </w:docDefaults>
-  <w:latentStyles w:defLockedState="0" w:defUIPriority="99" w:defSemiHidden="0" w:defUnhideWhenUsed="0" w:defQFormat="0" w:count="371">
-    <w:lsdException w:name="Normal" w:uiPriority="0" w:qFormat="1"/>
-    <w:lsdException w:name="heading 1" w:uiPriority="9" w:qFormat="1"/>
-    <w:lsdException w:name="heading 2" w:semiHidden="1" w:uiPriority="9" w:unhideWhenUsed="1" w:qFormat="1"/>
-    <w:lsdException w:name="heading 3" w:semiHidden="1" w:uiPriority="9" w:unhideWhenUsed="1" w:qFormat="1"/>
-    <w:lsdException w:name="heading 4" w:semiHidden="1" w:uiPriority="9" w:unhideWhenUsed="1" w:qFormat="1"/>
-    <w:lsdException w:name="heading 5" w:semiHidden="1" w:uiPriority="9" w:unhideWhenUsed="1" w:qFormat="1"/>
-    <w:lsdException w:name="heading 6" w:semiHidden="1" w:uiPriority="9" w:unhideWhenUsed="1" w:qFormat="1"/>
-    <w:lsdException w:name="heading 7" w:semiHidden="1" w:uiPriority="9" w:unhideWhenUsed="1" w:qFormat="1"/>
-    <w:lsdException w:name="heading 8" w:semiHidden="1" w:uiPriority="9" w:unhideWhenUsed="1" w:qFormat="1"/>
-    <w:lsdException w:name="heading 9" w:semiHidden="1" w:uiPriority="9" w:unhideWhenUsed="1" w:qFormat="1"/>
-    <w:lsdException w:name="index 1" w:semiHidden="1" w:unhideWhenUsed="1"/>
-    <w:lsdException w:name="index 2" w:semiHidden="1" w:unhideWhenUsed="1"/>
-    <w:lsdException w:name="index 3" w:semiHidden="1" w:unhideWhenUsed="1"/>
-    <w:lsdException w:name="index 4" w:semiHidden="1" w:unhideWhenUsed="1"/>
-    <w:lsdException w:name="index 5" w:semiHidden="1" w:unhideWhenUsed="1"/>
-    <w:lsdException w:name="index 6" w:semiHidden="1" w:unhideWhenUsed="1"/>
-    <w:lsdException w:name="index 7" w:semiHidden="1" w:unhideWhenUsed="1"/>
-    <w:lsdException w:name="index 8" w:semiHidden="1" w:unhideWhenUsed="1"/>
-    <w:lsdException w:name="index 9" w:semiHidden="1" w:unhideWhenUsed="1"/>
-    <w:lsdException w:name="toc 1" w:semiHidden="1" w:uiPriority="39" w:unhideWhenUsed="1"/>
-    <w:lsdException w:name="toc 2" w:semiHidden="1" w:uiPriority="39" w:unhideWhenUsed="1"/>
-    <w:lsdException w:name="toc 3" w:semiHidden="1" w:uiPriority="39" w:unhideWhenUsed="1"/>
-    <w:lsdException w:name="toc 4" w:semiHidden="1" w:uiPriority="39" w:unhideWhenUsed="1"/>
-    <w:lsdException w:name="toc 5" w:semiHidden="1" w:uiPriority="39" w:unhideWhenUsed="1"/>
-    <w:lsdException w:name="toc 6" w:semiHidden="1" w:uiPriority="39" w:unhideWhenUsed="1"/>
-    <w:lsdException w:name="toc 7" w:semiHidden="1" w:uiPriority="39" w:unhideWhenUsed="1"/>
-    <w:lsdException w:name="toc 8" w:semiHidden="1" w:uiPriority="39" w:unhideWhenUsed="1"/>
-    <w:lsdException w:name="toc 9" w:semiHidden="1" w:uiPriority="39" w:unhideWhenUsed="1"/>
-    <w:lsdException w:name="Normal Indent" w:semiHidden="1" w:unhideWhenUsed="1"/>
-    <w:lsdException w:name="footnote text" w:semiHidden="1" w:unhideWhenUsed="1"/>
-    <w:lsdException w:name="annotation text" w:semiHidden="1" w:unhideWhenUsed="1"/>
-    <w:lsdException w:name="header" w:semiHidden="1" w:unhideWhenUsed="1"/>
-    <w:lsdException w:name="footer" w:semiHidden="1" w:unhideWhenUsed="1"/>
-    <w:lsdException w:name="index heading" w:semiHidden="1" w:unhideWhenUsed="1"/>
-    <w:lsdException w:name="caption" w:semiHidden="1" w:uiPriority="35" w:unhideWhenUsed="1" w:qFormat="1"/>
-    <w:lsdException w:name="table of figures" w:semiHidden="1" w:unhideWhenUsed="1"/>
-    <w:lsdException w:name="envelope address" w:semiHidden="1" w:unhideWhenUsed="1"/>
-    <w:lsdException w:name="envelope return" w:semiHidden="1" w:unhideWhenUsed="1"/>
-    <w:lsdException w:name="footnote reference" w:semiHidden="1" w:unhideWhenUsed="1"/>
-    <w:lsdException w:name="annotation reference" w:semiHidden="1" w:unhideWhenUsed="1"/>
-    <w:lsdException w:name="line number" w:semiHidden="1" w:unhideWhenUsed="1"/>
-    <w:lsdException w:name="page number" w:semiHidden="1" w:unhideWhenUsed="1"/>
-    <w:lsdException w:name="endnote reference" w:semiHidden="1" w:unhideWhenUsed="1"/>
-    <w:lsdException w:name="endnote text" w:semiHidden="1" w:unhideWhenUsed="1"/>
-    <w:lsdException w:name="table of authorities" w:semiHidden="1" w:unhideWhenUsed="1"/>
-    <w:lsdException w:name="macro" w:semiHidden="1" w:unhideWhenUsed="1"/>
-    <w:lsdException w:name="toa heading" w:semiHidden="1" w:unhideWhenUsed="1"/>
-    <w:lsdException w:name="List" w:semiHidden="1" w:unhideWhenUsed="1"/>
-    <w:lsdException w:name="List Bullet" w:semiHidden="1" w:unhideWhenUsed="1"/>
-    <w:lsdException w:name="List Number" w:semiHidden="1" w:unhideWhenUsed="1"/>
-    <w:lsdException w:name="List 2" w:semiHidden="1" w:unhideWhenUsed="1"/>
-    <w:lsdException w:name="List 3" w:semiHidden="1" w:unhideWhenUsed="1"/>
-    <w:lsdException w:name="List 4" w:semiHidden="1" w:unhideWhenUsed="1"/>
-    <w:lsdException w:name="List 5" w:semiHidden="1" w:unhideWhenUsed="1"/>
-    <w:lsdException w:name="List Bullet 2" w:semiHidden="1" w:unhideWhenUsed="1"/>
-    <w:lsdException w:name="List Bullet 3" w:semiHidden="1" w:unhideWhenUsed="1"/>
-    <w:lsdException w:name="List Bullet 4" w:semiHidden="1" w:unhideWhenUsed="1"/>
-    <w:lsdException w:name="List Bullet 5" w:semiHidden="1" w:unhideWhenUsed="1"/>
-    <w:lsdException w:name="List Number 2" w:semiHidden="1" w:unhideWhenUsed="1"/>
-    <w:lsdException w:name="List Number 3" w:semiHidden="1" w:unhideWhenUsed="1"/>
-    <w:lsdException w:name="List Number 4" w:semiHidden="1" w:unhideWhenUsed="1"/>
-    <w:lsdException w:name="List Number 5" w:semiHidden="1" w:unhideWhenUsed="1"/>
-    <w:lsdException w:name="Title" w:uiPriority="10" w:qFormat="1"/>
-    <w:lsdException w:name="Closing" w:semiHidden="1" w:unhideWhenUsed="1"/>
-    <w:lsdException w:name="Signature" w:semiHidden="1" w:unhideWhenUsed="1"/>
-    <w:lsdException w:name="Default Paragraph Font" w:semiHidden="1" w:uiPriority="1" w:unhideWhenUsed="1"/>
-    <w:lsdException w:name="Body Text" w:semiHidden="1" w:unhideWhenUsed="1"/>
-    <w:lsdException w:name="Body Text Indent" w:semiHidden="1" w:unhideWhenUsed="1"/>
-    <w:lsdException w:name="List Continue" w:semiHidden="1" w:unhideWhenUsed="1"/>
-    <w:lsdException w:name="List Continue 2" w:semiHidden="1" w:unhideWhenUsed="1"/>
-    <w:lsdException w:name="List Continue 3" w:semiHidden="1" w:unhideWhenUsed="1"/>
-    <w:lsdException w:name="List Continue 4" w:semiHidden="1" w:unhideWhenUsed="1"/>
-    <w:lsdException w:name="List Continue 5" w:semiHidden="1" w:unhideWhenUsed="1"/>
-    <w:lsdException w:name="Message Header" w:semiHidden="1" w:unhideWhenUsed="1"/>
-    <w:lsdException w:name="Subtitle" w:uiPriority="11" w:qFormat="1"/>
-    <w:lsdException w:name="Salutation" w:semiHidden="1" w:unhideWhenUsed="1"/>
-    <w:lsdException w:name="Date" w:semiHidden="1" w:unhideWhenUsed="1"/>
-    <w:lsdException w:name="Body Text First Indent" w:semiHidden="1" w:unhideWhenUsed="1"/>
-    <w:lsdException w:name="Body Text First Indent 2" w:semiHidden="1" w:unhideWhenUsed="1"/>
-    <w:lsdException w:name="Note Heading" w:semiHidden="1" w:unhideWhenUsed="1"/>
-    <w:lsdException w:name="Body Text 2" w:semiHidden="1" w:unhideWhenUsed="1"/>
-    <w:lsdException w:name="Body Text 3" w:semiHidden="1" w:unhideWhenUsed="1"/>
-    <w:lsdException w:name="Body Text Indent 2" w:semiHidden="1" w:unhideWhenUsed="1"/>
-    <w:lsdException w:name="Body Text Indent 3" w:semiHidden="1" w:unhideWhenUsed="1"/>
-    <w:lsdException w:name="Block Text" w:semiHidden="1" w:unhideWhenUsed="1"/>
-    <w:lsdException w:name="Hyperlink" w:semiHidden="1" w:unhideWhenUsed="1"/>
-    <w:lsdException w:name="FollowedHyperlink" w:semiHidden="1" w:unhideWhenUsed="1"/>
-    <w:lsdException w:name="Strong" w:uiPriority="22" w:qFormat="1"/>
-    <w:lsdException w:name="Emphasis" w:uiPriority="20" w:qFormat="1"/>
-    <w:lsdException w:name="Document Map" w:semiHidden="1" w:unhideWhenUsed="1"/>
-    <w:lsdException w:name="Plain Text" w:semiHidden="1" w:unhideWhenUsed="1"/>
-    <w:lsdException w:name="E-mail Signature" w:semiHidden="1" w:unhideWhenUsed="1"/>
-    <w:lsdException w:name="HTML Top of Form" w:semiHidden="1" w:unhideWhenUsed="1"/>
-    <w:lsdException w:name="HTML Bottom of Form" w:semiHidden="1" w:unhideWhenUsed="1"/>
-    <w:lsdException w:name="Normal (Web)" w:semiHidden="1" w:unhideWhenUsed="1"/>
-    <w:lsdException w:name="HTML Acronym" w:semiHidden="1" w:unhideWhenUsed="1"/>
-    <w:lsdException w:name="HTML Address" w:semiHidden="1" w:unhideWhenUsed="1"/>
-    <w:lsdException w:name="HTML Cite" w:semiHidden="1" w:unhideWhenUsed="1"/>
-    <w:lsdException w:name="HTML Code" w:semiHidden="1" w:unhideWhenUsed="1"/>
-    <w:lsdException w:name="HTML Definition" w:semiHidden="1" w:unhideWhenUsed="1"/>
-    <w:lsdException w:name="HTML Keyboard" w:semiHidden="1" w:unhideWhenUsed="1"/>
-    <w:lsdException w:name="HTML Preformatted" w:semiHidden="1" w:unhideWhenUsed="1"/>
-    <w:lsdException w:name="HTML Sample" w:semiHidden="1" w:unhideWhenUsed="1"/>
-    <w:lsdException w:name="HTML Typewriter" w:semiHidden="1" w:unhideWhenUsed="1"/>
-    <w:lsdException w:name="HTML Variable" w:semiHidden="1" w:unhideWhenUsed="1"/>
-    <w:lsdException w:name="Normal Table" w:semiHidden="1" w:unhideWhenUsed="1"/>
-    <w:lsdException w:name="annotation subject" w:semiHidden="1" w:unhideWhenUsed="1"/>
-    <w:lsdException w:name="No List" w:semiHidden="1" w:unhideWhenUsed="1"/>
-    <w:lsdException w:name="Outline List 1" w:semiHidden="1" w:unhideWhenUsed="1"/>
-    <w:lsdException w:name="Outline List 2" w:semiHidden="1" w:unhideWhenUsed="1"/>
-    <w:lsdException w:name="Outline List 3" w:semiHidden="1" w:unhideWhenUsed="1"/>
-    <w:lsdException w:name="Table Simple 1" w:semiHidden="1" w:unhideWhenUsed="1"/>
-    <w:lsdException w:name="Table Simple 2" w:semiHidden="1" w:unhideWhenUsed="1"/>
-    <w:lsdException w:name="Table Simple 3" w:semiHidden="1" w:unhideWhenUsed="1"/>
-    <w:lsdException w:name="Table Classic 1" w:semiHidden="1" w:unhideWhenUsed="1"/>
-    <w:lsdException w:name="Table Classic 2" w:semiHidden="1" w:unhideWhenUsed="1"/>
-    <w:lsdException w:name="Table Classic 3" w:semiHidden="1" w:unhideWhenUsed="1"/>
-    <w:lsdException w:name="Table Classic 4" w:semiHidden="1" w:unhideWhenUsed="1"/>
-    <w:lsdException w:name="Table Colorful 1" w:semiHidden="1" w:unhideWhenUsed="1"/>
-    <w:lsdException w:name="Table Colorful 2" w:semiHidden="1" w:unhideWhenUsed="1"/>
-    <w:lsdException w:name="Table Colorful 3" w:semiHidden="1" w:unhideWhenUsed="1"/>
-    <w:lsdException w:name="Table Columns 1" w:semiHidden="1" w:unhideWhenUsed="1"/>
-    <w:lsdException w:name="Table Columns 2" w:semiHidden="1" w:unhideWhenUsed="1"/>
-    <w:lsdException w:name="Table Columns 3" w:semiHidden="1" w:unhideWhenUsed="1"/>
-    <w:lsdException w:name="Table Columns 4" w:semiHidden="1" w:unhideWhenUsed="1"/>
-    <w:lsdException w:name="Table Columns 5" w:semiHidden="1" w:unhideWhenUsed="1"/>
-    <w:lsdException w:name="Table Grid 1" w:semiHidden="1" w:unhideWhenUsed="1"/>
-    <w:lsdException w:name="Table Grid 2" w:semiHidden="1" w:unhideWhenUsed="1"/>
-    <w:lsdException w:name="Table Grid 3" w:semiHidden="1" w:unhideWhenUsed="1"/>
-    <w:lsdException w:name="Table Grid 4" w:semiHidden="1" w:unhideWhenUsed="1"/>
-    <w:lsdException w:name="Table Grid 5" w:semiHidden="1" w:unhideWhenUsed="1"/>
-    <w:lsdException w:name="Table Grid 6" w:semiHidden="1" w:unhideWhenUsed="1"/>
-    <w:lsdException w:name="Table Grid 7" w:semiHidden="1" w:unhideWhenUsed="1"/>
-    <w:lsdException w:name="Table Grid 8" w:semiHidden="1" w:unhideWhenUsed="1"/>
-    <w:lsdException w:name="Table List 1" w:semiHidden="1" w:unhideWhenUsed="1"/>
-    <w:lsdException w:name="Table List 2" w:semiHidden="1" w:unhideWhenUsed="1"/>
-    <w:lsdException w:name="Table List 3" w:semiHidden="1" w:unhideWhenUsed="1"/>
-    <w:lsdException w:name="Table List 4" w:semiHidden="1" w:unhideWhenUsed="1"/>
-    <w:lsdException w:name="Table List 5" w:semiHidden="1" w:unhideWhenUsed="1"/>
-    <w:lsdException w:name="Table List 6" w:semiHidden="1" w:unhideWhenUsed="1"/>
-    <w:lsdException w:name="Table List 7" w:semiHidden="1" w:unhideWhenUsed="1"/>
-    <w:lsdException w:name="Table List 8" w:semiHidden="1" w:unhideWhenUsed="1"/>
-    <w:lsdException w:name="Table 3D effects 1" w:semiHidden="1" w:unhideWhenUsed="1"/>
-    <w:lsdException w:name="Table 3D effects 2" w:semiHidden="1" w:unhideWhenUsed="1"/>
-    <w:lsdException w:name="Table 3D effects 3" w:semiHidden="1" w:unhideWhenUsed="1"/>
-    <w:lsdException w:name="Table Contemporary" w:semiHidden="1" w:unhideWhenUsed="1"/>
-    <w:lsdException w:name="Table Elegant" w:semiHidden="1" w:unhideWhenUsed="1"/>
-    <w:lsdException w:name="Table Professional" w:semiHidden="1" w:unhideWhenUsed="1"/>
-    <w:lsdException w:name="Table Subtle 1" w:semiHidden="1" w:unhideWhenUsed="1"/>
-    <w:lsdException w:name="Table Subtle 2" w:semiHidden="1" w:unhideWhenUsed="1"/>
-    <w:lsdException w:name="Table Web 1" w:semiHidden="1" w:unhideWhenUsed="1"/>
-    <w:lsdException w:name="Table Web 2" w:semiHidden="1" w:unhideWhenUsed="1"/>
-    <w:lsdException w:name="Table Web 3" w:semiHidden="1" w:unhideWhenUsed="1"/>
-    <w:lsdException w:name="Balloon Text" w:semiHidden="1" w:unhideWhenUsed="1"/>
-    <w:lsdException w:name="Table Grid" w:uiPriority="39"/>
-    <w:lsdException w:name="Table Theme" w:semiHidden="1" w:unhideWhenUsed="1"/>
-    <w:lsdException w:name="Placeholder Text" w:semiHidden="1"/>
-    <w:lsdException w:name="No Spacing" w:uiPriority="1" w:qFormat="1"/>
-    <w:lsdException w:name="Light Shading" w:uiPriority="60"/>
-    <w:lsdException w:name="Light List" w:uiPriority="61"/>
-    <w:lsdException w:name="Light Grid" w:uiPriority="62"/>
-    <w:lsdException w:name="Medium Shading 1" w:uiPriority="63"/>
-    <w:lsdException w:name="Medium Shading 2" w:uiPriority="64"/>
-    <w:lsdException w:name="Medium List 1" w:uiPriority="65"/>
-    <w:lsdException w:name="Medium List 2" w:uiPriority="66"/>
-    <w:lsdException w:name="Medium Grid 1" w:uiPriority="67"/>
-    <w:lsdException w:name="Medium Grid 2" w:uiPriority="68"/>
-    <w:lsdException w:name="Medium Grid 3" w:uiPriority="69"/>
-    <w:lsdException w:name="Dark List" w:uiPriority="70"/>
-    <w:lsdException w:name="Colorful Shading" w:uiPriority="71"/>
-    <w:lsdException w:name="Colorful List" w:uiPriority="72"/>
-    <w:lsdException w:name="Colorful Grid" w:uiPriority="73"/>
-    <w:lsdException w:name="Light Shading Accent 1" w:uiPriority="60"/>
-    <w:lsdException w:name="Light List Accent 1" w:uiPriority="61"/>
-    <w:lsdException w:name="Light Grid Accent 1" w:uiPriority="62"/>
-    <w:lsdException w:name="Medium Shading 1 Accent 1" w:uiPriority="63"/>
-    <w:lsdException w:name="Medium Shading 2 Accent 1" w:uiPriority="64"/>
-    <w:lsdException w:name="Medium List 1 Accent 1" w:uiPriority="65"/>
-    <w:lsdException w:name="Revision" w:semiHidden="1"/>
-    <w:lsdException w:name="List Paragraph" w:uiPriority="34" w:qFormat="1"/>
-    <w:lsdException w:name="Quote" w:uiPriority="29" w:qFormat="1"/>
-    <w:lsdException w:name="Intense Quote" w:uiPriority="30" w:qFormat="1"/>
-    <w:lsdException w:name="Medium List 2 Accent 1" w:uiPriority="66"/>
-    <w:lsdException w:name="Medium Grid 1 Accent 1" w:uiPriority="67"/>
-    <w:lsdException w:name="Medium Grid 2 Accent 1" w:uiPriority="68"/>
-    <w:lsdException w:name="Medium Grid 3 Accent 1" w:uiPriority="69"/>
-    <w:lsdException w:name="Dark List Accent 1" w:uiPriority="70"/>
-    <w:lsdException w:name="Colorful Shading Accent 1" w:uiPriority="71"/>
-    <w:lsdException w:name="Colorful List Accent 1" w:uiPriority="72"/>
-    <w:lsdException w:name="Colorful Grid Accent 1" w:uiPriority="73"/>
-    <w:lsdException w:name="Light Shading Accent 2" w:uiPriority="60"/>
-    <w:lsdException w:name="Light List Accent 2" w:uiPriority="61"/>
-    <w:lsdException w:name="Light Grid Accent 2" w:uiPriority="62"/>
-    <w:lsdException w:name="Medium Shading 1 Accent 2" w:uiPriority="63"/>
-    <w:lsdException w:name="Medium Shading 2 Accent 2" w:uiPriority="64"/>
-    <w:lsdException w:name="Medium List 1 Accent 2" w:uiPriority="65"/>
-    <w:lsdException w:name="Medium List 2 Accent 2" w:uiPriority="66"/>
-    <w:lsdException w:name="Medium Grid 1 Accent 2" w:uiPriority="67"/>
-    <w:lsdException w:name="Medium Grid 2 Accent 2" w:uiPriority="68"/>
-    <w:lsdException w:name="Medium Grid 3 Accent 2" w:uiPriority="69"/>
-    <w:lsdException w:name="Dark List Accent 2" w:uiPriority="70"/>
-    <w:lsdException w:name="Colorful Shading Accent 2" w:uiPriority="71"/>
-    <w:lsdException w:name="Colorful List Accent 2" w:uiPriority="72"/>
-    <w:lsdException w:name="Colorful Grid Accent 2" w:uiPriority="73"/>
-    <w:lsdException w:name="Light Shading Accent 3" w:uiPriority="60"/>
-    <w:lsdException w:name="Light List Accent 3" w:uiPriority="61"/>
-    <w:lsdException w:name="Light Grid Accent 3" w:uiPriority="62"/>
-    <w:lsdException w:name="Medium Shading 1 Accent 3" w:uiPriority="63"/>
-    <w:lsdException w:name="Medium Shading 2 Accent 3" w:uiPriority="64"/>
-    <w:lsdException w:name="Medium List 1 Accent 3" w:uiPriority="65"/>
-    <w:lsdException w:name="Medium List 2 Accent 3" w:uiPriority="66"/>
-    <w:lsdException w:name="Medium Grid 1 Accent 3" w:uiPriority="67"/>
-    <w:lsdException w:name="Medium Grid 2 Accent 3" w:uiPriority="68"/>
-    <w:lsdException w:name="Medium Grid 3 Accent 3" w:uiPriority="69"/>
-    <w:lsdException w:name="Dark List Accent 3" w:uiPriority="70"/>
-    <w:lsdException w:name="Colorful Shading Accent 3" w:uiPriority="71"/>
-    <w:lsdException w:name="Colorful List Accent 3" w:uiPriority="72"/>
-    <w:lsdException w:name="Colorful Grid Accent 3" w:uiPriority="73"/>
-    <w:lsdException w:name="Light Shading Accent 4" w:uiPriority="60"/>
-    <w:lsdException w:name="Light List Accent 4" w:uiPriority="61"/>
-    <w:lsdException w:name="Light Grid Accent 4" w:uiPriority="62"/>
-    <w:lsdException w:name="Medium Shading 1 Accent 4" w:uiPriority="63"/>
-    <w:lsdException w:name="Medium Shading 2 Accent 4" w:uiPriority="64"/>
-    <w:lsdException w:name="Medium List 1 Accent 4" w:uiPriority="65"/>
-    <w:lsdException w:name="Medium List 2 Accent 4" w:uiPriority="66"/>
-    <w:lsdException w:name="Medium Grid 1 Accent 4" w:uiPriority="67"/>
-    <w:lsdException w:name="Medium Grid 2 Accent 4" w:uiPriority="68"/>
-    <w:lsdException w:name="Medium Grid 3 Accent 4" w:uiPriority="69"/>
-    <w:lsdException w:name="Dark List Accent 4" w:uiPriority="70"/>
-    <w:lsdException w:name="Colorful Shading Accent 4" w:uiPriority="71"/>
-    <w:lsdException w:name="Colorful List Accent 4" w:uiPriority="72"/>
-    <w:lsdException w:name="Colorful Grid Accent 4" w:uiPriority="73"/>
-    <w:lsdException w:name="Light Shading Accent 5" w:uiPriority="60"/>
-    <w:lsdException w:name="Light List Accent 5" w:uiPriority="61"/>
-    <w:lsdException w:name="Light Grid Accent 5" w:uiPriority="62"/>
-    <w:lsdException w:name="Medium Shading 1 Accent 5" w:uiPriority="63"/>
-    <w:lsdException w:name="Medium Shading 2 Accent 5" w:uiPriority="64"/>
-    <w:lsdException w:name="Medium List 1 Accent 5" w:uiPriority="65"/>
-    <w:lsdException w:name="Medium List 2 Accent 5" w:uiPriority="66"/>
-    <w:lsdException w:name="Medium Grid 1 Accent 5" w:uiPriority="67"/>
-    <w:lsdException w:name="Medium Grid 2 Accent 5" w:uiPriority="68"/>
-    <w:lsdException w:name="Medium Grid 3 Accent 5" w:uiPriority="69"/>
-    <w:lsdException w:name="Dark List Accent 5" w:uiPriority="70"/>
-    <w:lsdException w:name="Colorful Shading Accent 5" w:uiPriority="71"/>
-    <w:lsdException w:name="Colorful List Accent 5" w:uiPriority="72"/>
-    <w:lsdException w:name="Colorful Grid Accent 5" w:uiPriority="73"/>
-    <w:lsdException w:name="Light Shading Accent 6" w:uiPriority="60"/>
-    <w:lsdException w:name="Light List Accent 6" w:uiPriority="61"/>
-    <w:lsdException w:name="Light Grid Accent 6" w:uiPriority="62"/>
-    <w:lsdException w:name="Medium Shading 1 Accent 6" w:uiPriority="63"/>
-    <w:lsdException w:name="Medium Shading 2 Accent 6" w:uiPriority="64"/>
-    <w:lsdException w:name="Medium List 1 Accent 6" w:uiPriority="65"/>
-    <w:lsdException w:name="Medium List 2 Accent 6" w:uiPriority="66"/>
-    <w:lsdException w:name="Medium Grid 1 Accent 6" w:uiPriority="67"/>
-    <w:lsdException w:name="Medium Grid 2 Accent 6" w:uiPriority="68"/>
-    <w:lsdException w:name="Medium Grid 3 Accent 6" w:uiPriority="69"/>
-    <w:lsdException w:name="Dark List Accent 6" w:uiPriority="70"/>
-    <w:lsdException w:name="Colorful Shading Accent 6" w:uiPriority="71"/>
-    <w:lsdException w:name="Colorful List Accent 6" w:uiPriority="72"/>
-    <w:lsdException w:name="Colorful Grid Accent 6" w:uiPriority="73"/>
-    <w:lsdException w:name="Subtle Emphasis" w:uiPriority="19" w:qFormat="1"/>
-    <w:lsdException w:name="Intense Emphasis" w:uiPriority="21" w:qFormat="1"/>
-    <w:lsdException w:name="Subtle Reference" w:uiPriority="31" w:qFormat="1"/>
-    <w:lsdException w:name="Intense Reference" w:uiPriority="32" w:qFormat="1"/>
-    <w:lsdException w:name="Book Title" w:uiPriority="33" w:qFormat="1"/>
-    <w:lsdException w:name="Bibliography" w:semiHidden="1" w:uiPriority="37" w:unhideWhenUsed="1"/>
-    <w:lsdException w:name="TOC Heading" w:semiHidden="1" w:uiPriority="39" w:unhideWhenUsed="1" w:qFormat="1"/>
-    <w:lsdException w:name="Plain Table 1" w:uiPriority="41"/>
-    <w:lsdException w:name="Plain Table 2" w:uiPriority="42"/>
-    <w:lsdException w:name="Plain Table 3" w:uiPriority="43"/>
-    <w:lsdException w:name="Plain Table 4" w:uiPriority="44"/>
-    <w:lsdException w:name="Plain Table 5" w:uiPriority="45"/>
-    <w:lsdException w:name="Grid Table Light" w:uiPriority="40"/>
-    <w:lsdException w:name="Grid Table 1 Light" w:uiPriority="46"/>
-    <w:lsdException w:name="Grid Table 2" w:uiPriority="47"/>
-    <w:lsdException w:name="Grid Table 3" w:uiPriority="48"/>
-    <w:lsdException w:name="Grid Table 4" w:uiPriority="49"/>
-    <w:lsdException w:name="Grid Table 5 Dark" w:uiPriority="50"/>
-    <w:lsdException w:name="Grid Table 6 Colorful" w:uiPriority="51"/>
-    <w:lsdException w:name="Grid Table 7 Colorful" w:uiPriority="52"/>
-    <w:lsdException w:name="Grid Table 1 Light Accent 1" w:uiPriority="46"/>
-    <w:lsdException w:name="Grid Table 2 Accent 1" w:uiPriority="47"/>
-    <w:lsdException w:name="Grid Table 3 Accent 1" w:uiPriority="48"/>
-    <w:lsdException w:name="Grid Table 4 Accent 1" w:uiPriority="49"/>
-    <w:lsdException w:name="Grid Table 5 Dark Accent 1" w:uiPriority="50"/>
-    <w:lsdException w:name="Grid Table 6 Colorful Accent 1" w:uiPriority="51"/>
-    <w:lsdException w:name="Grid Table 7 Colorful Accent 1" w:uiPriority="52"/>
-    <w:lsdException w:name="Grid Table 1 Light Accent 2" w:uiPriority="46"/>
-    <w:lsdException w:name="Grid Table 2 Accent 2" w:uiPriority="47"/>
-    <w:lsdException w:name="Grid Table 3 Accent 2" w:uiPriority="48"/>
-    <w:lsdException w:name="Grid Table 4 Accent 2" w:uiPriority="49"/>
-    <w:lsdException w:name="Grid Table 5 Dark Accent 2" w:uiPriority="50"/>
-    <w:lsdException w:name="Grid Table 6 Colorful Accent 2" w:uiPriority="51"/>
-    <w:lsdException w:name="Grid Table 7 Colorful Accent 2" w:uiPriority="52"/>
-    <w:lsdException w:name="Grid Table 1 Light Accent 3" w:uiPriority="46"/>
-    <w:lsdException w:name="Grid Table 2 Accent 3" w:uiPriority="47"/>
-    <w:lsdException w:name="Grid Table 3 Accent 3" w:uiPriority="48"/>
-    <w:lsdException w:name="Grid Table 4 Accent 3" w:uiPriority="49"/>
-    <w:lsdException w:name="Grid Table 5 Dark Accent 3" w:uiPriority="50"/>
-    <w:lsdException w:name="Grid Table 6 Colorful Accent 3" w:uiPriority="51"/>
-    <w:lsdException w:name="Grid Table 7 Colorful Accent 3" w:uiPriority="52"/>
-    <w:lsdException w:name="Grid Table 1 Light Accent 4" w:uiPriority="46"/>
-    <w:lsdException w:name="Grid Table 2 Accent 4" w:uiPriority="47"/>
-    <w:lsdException w:name="Grid Table 3 Accent 4" w:uiPriority="48"/>
-    <w:lsdException w:name="Grid Table 4 Accent 4" w:uiPriority="49"/>
-    <w:lsdException w:name="Grid Table 5 Dark Accent 4" w:uiPriority="50"/>
-    <w:lsdException w:name="Grid Table 6 Colorful Accent 4" w:uiPriority="51"/>
-    <w:lsdException w:name="Grid Table 7 Colorful Accent 4" w:uiPriority="52"/>
-    <w:lsdException w:name="Grid Table 1 Light Accent 5" w:uiPriority="46"/>
-    <w:lsdException w:name="Grid Table 2 Accent 5" w:uiPriority="47"/>
-    <w:lsdException w:name="Grid Table 3 Accent 5" w:uiPriority="48"/>
-    <w:lsdException w:name="Grid Table 4 Accent 5" w:uiPriority="49"/>
-    <w:lsdException w:name="Grid Table 5 Dark Accent 5" w:uiPriority="50"/>
-    <w:lsdException w:name="Grid Table 6 Colorful Accent 5" w:uiPriority="51"/>
-    <w:lsdException w:name="Grid Table 7 Colorful Accent 5" w:uiPriority="52"/>
-    <w:lsdException w:name="Grid Table 1 Light Accent 6" w:uiPriority="46"/>
-    <w:lsdException w:name="Grid Table 2 Accent 6" w:uiPriority="47"/>
-    <w:lsdException w:name="Grid Table 3 Accent 6" w:uiPriority="48"/>
-    <w:lsdException w:name="Grid Table 4 Accent 6" w:uiPriority="49"/>
-    <w:lsdException w:name="Grid Table 5 Dark Accent 6" w:uiPriority="50"/>
-    <w:lsdException w:name="Grid Table 6 Colorful Accent 6" w:uiPriority="51"/>
-    <w:lsdException w:name="Grid Table 7 Colorful Accent 6" w:uiPriority="52"/>
-    <w:lsdException w:name="List Table 1 Light" w:uiPriority="46"/>
-    <w:lsdException w:name="List Table 2" w:uiPriority="47"/>
-    <w:lsdException w:name="List Table 3" w:uiPriority="48"/>
-    <w:lsdException w:name="List Table 4" w:uiPriority="49"/>
-    <w:lsdException w:name="List Table 5 Dark" w:uiPriority="50"/>
-    <w:lsdException w:name="List Table 6 Colorful" w:uiPriority="51"/>
-    <w:lsdException w:name="List Table 7 Colorful" w:uiPriority="52"/>
-    <w:lsdException w:name="List Table 1 Light Accent 1" w:uiPriority="46"/>
-    <w:lsdException w:name="List Table 2 Accent 1" w:uiPriority="47"/>
-    <w:lsdException w:name="List Table 3 Accent 1" w:uiPriority="48"/>
-    <w:lsdException w:name="List Table 4 Accent 1" w:uiPriority="49"/>
-    <w:lsdException w:name="List Table 5 Dark Accent 1" w:uiPriority="50"/>
-    <w:lsdException w:name="List Table 6 Colorful Accent 1" w:uiPriority="51"/>
-    <w:lsdException w:name="List Table 7 Colorful Accent 1" w:uiPriority="52"/>
-    <w:lsdException w:name="List Table 1 Light Accent 2" w:uiPriority="46"/>
-    <w:lsdException w:name="List Table 2 Accent 2" w:uiPriority="47"/>
-    <w:lsdException w:name="List Table 3 Accent 2" w:uiPriority="48"/>
-    <w:lsdException w:name="List Table 4 Accent 2" w:uiPriority="49"/>
-    <w:lsdException w:name="List Table 5 Dark Accent 2" w:uiPriority="50"/>
-    <w:lsdException w:name="List Table 6 Colorful Accent 2" w:uiPriority="51"/>
-    <w:lsdException w:name="List Table 7 Colorful Accent 2" w:uiPriority="52"/>
-    <w:lsdException w:name="List Table 1 Light Accent 3" w:uiPriority="46"/>
-    <w:lsdException w:name="List Table 2 Accent 3" w:uiPriority="47"/>
-    <w:lsdException w:name="List Table 3 Accent 3" w:uiPriority="48"/>
-    <w:lsdException w:name="List Table 4 Accent 3" w:uiPriority="49"/>
-    <w:lsdException w:name="List Table 5 Dark Accent 3" w:uiPriority="50"/>
-    <w:lsdException w:name="List Table 6 Colorful Accent 3" w:uiPriority="51"/>
-    <w:lsdException w:name="List Table 7 Colorful Accent 3" w:uiPriority="52"/>
-    <w:lsdException w:name="List Table 1 Light Accent 4" w:uiPriority="46"/>
-    <w:lsdException w:name="List Table 2 Accent 4" w:uiPriority="47"/>
-    <w:lsdException w:name="List Table 3 Accent 4" w:uiPriority="48"/>
-    <w:lsdException w:name="List Table 4 Accent 4" w:uiPriority="49"/>
-    <w:lsdException w:name="List Table 5 Dark Accent 4" w:uiPriority="50"/>
-    <w:lsdException w:name="List Table 6 Colorful Accent 4" w:uiPriority="51"/>
-    <w:lsdException w:name="List Table 7 Colorful Accent 4" w:uiPriority="52"/>
-    <w:lsdException w:name="List Table 1 Light Accent 5" w:uiPriority="46"/>
-    <w:lsdException w:name="List Table 2 Accent 5" w:uiPriority="47"/>
-    <w:lsdException w:name="List Table 3 Accent 5" w:uiPriority="48"/>
-    <w:lsdException w:name="List Table 4 Accent 5" w:uiPriority="49"/>
-    <w:lsdException w:name="List Table 5 Dark Accent 5" w:uiPriority="50"/>
-    <w:lsdException w:name="List Table 6 Colorful Accent 5" w:uiPriority="51"/>
-    <w:lsdException w:name="List Table 7 Colorful Accent 5" w:uiPriority="52"/>
-    <w:lsdException w:name="List Table 1 Light Accent 6" w:uiPriority="46"/>
-    <w:lsdException w:name="List Table 2 Accent 6" w:uiPriority="47"/>
-    <w:lsdException w:name="List Table 3 Accent 6" w:uiPriority="48"/>
-    <w:lsdException w:name="List Table 4 Accent 6" w:uiPriority="49"/>
-    <w:lsdException w:name="List Table 5 Dark Accent 6" w:uiPriority="50"/>
-    <w:lsdException w:name="List Table 6 Colorful Accent 6" w:uiPriority="51"/>
-    <w:lsdException w:name="List Table 7 Colorful Accent 6" w:uiPriority="52"/>
+  <w:latentStyles w:defLockedState="0" w:defUIPriority="99" w:defSemiHidden="1" w:defUnhideWhenUsed="1" w:defQFormat="0" w:count="267">
+    <w:lsdException w:name="Normal" w:semiHidden="0" w:uiPriority="0" w:unhideWhenUsed="0" w:qFormat="1"/>
+    <w:lsdException w:name="heading 1" w:semiHidden="0" w:uiPriority="9" w:unhideWhenUsed="0" w:qFormat="1"/>
+    <w:lsdException w:name="heading 2" w:uiPriority="9" w:qFormat="1"/>
+    <w:lsdException w:name="heading 3" w:uiPriority="9" w:qFormat="1"/>
+    <w:lsdException w:name="heading 4" w:uiPriority="9" w:qFormat="1"/>
+    <w:lsdException w:name="heading 5" w:uiPriority="9" w:qFormat="1"/>
+    <w:lsdException w:name="heading 6" w:uiPriority="9" w:qFormat="1"/>
+    <w:lsdException w:name="heading 7" w:uiPriority="9" w:qFormat="1"/>
+    <w:lsdException w:name="heading 8" w:uiPriority="9" w:qFormat="1"/>
+    <w:lsdException w:name="heading 9" w:uiPriority="9" w:qFormat="1"/>
+    <w:lsdException w:name="toc 1" w:uiPriority="39"/>
+    <w:lsdException w:name="toc 2" w:uiPriority="39"/>
+    <w:lsdException w:name="toc 3" w:uiPriority="39"/>
+    <w:lsdException w:name="toc 4" w:uiPriority="39"/>
+    <w:lsdException w:name="toc 5" w:uiPriority="39"/>
+    <w:lsdException w:name="toc 6" w:uiPriority="39"/>
+    <w:lsdException w:name="toc 7" w:uiPriority="39"/>
+    <w:lsdException w:name="toc 8" w:uiPriority="39"/>
+    <w:lsdException w:name="toc 9" w:uiPriority="39"/>
+    <w:lsdException w:name="caption" w:uiPriority="35" w:qFormat="1"/>
+    <w:lsdException w:name="Title" w:semiHidden="0" w:uiPriority="10" w:unhideWhenUsed="0" w:qFormat="1"/>
+    <w:lsdException w:name="Default Paragraph Font" w:uiPriority="1"/>
+    <w:lsdException w:name="Subtitle" w:semiHidden="0" w:uiPriority="11" w:unhideWhenUsed="0" w:qFormat="1"/>
+    <w:lsdException w:name="Strong" w:semiHidden="0" w:uiPriority="22" w:unhideWhenUsed="0" w:qFormat="1"/>
+    <w:lsdException w:name="Emphasis" w:semiHidden="0" w:uiPriority="20" w:unhideWhenUsed="0" w:qFormat="1"/>
+    <w:lsdException w:name="Table Grid" w:semiHidden="0" w:uiPriority="39" w:unhideWhenUsed="0"/>
+    <w:lsdException w:name="Placeholder Text" w:unhideWhenUsed="0"/>
+    <w:lsdException w:name="No Spacing" w:semiHidden="0" w:uiPriority="1" w:unhideWhenUsed="0" w:qFormat="1"/>
+    <w:lsdException w:name="Light Shading" w:semiHidden="0" w:uiPriority="60" w:unhideWhenUsed="0"/>
+    <w:lsdException w:name="Light List" w:semiHidden="0" w:uiPriority="61" w:unhideWhenUsed="0"/>
+    <w:lsdException w:name="Light Grid" w:semiHidden="0" w:uiPriority="62" w:unhideWhenUsed="0"/>
+    <w:lsdException w:name="Medium Shading 1" w:semiHidden="0" w:uiPriority="63" w:unhideWhenUsed="0"/>
+    <w:lsdException w:name="Medium Shading 2" w:semiHidden="0" w:uiPriority="64" w:unhideWhenUsed="0"/>
+    <w:lsdException w:name="Medium List 1" w:semiHidden="0" w:uiPriority="65" w:unhideWhenUsed="0"/>
+    <w:lsdException w:name="Medium List 2" w:semiHidden="0" w:uiPriority="66" w:unhideWhenUsed="0"/>
+    <w:lsdException w:name="Medium Grid 1" w:semiHidden="0" w:uiPriority="67" w:unhideWhenUsed="0"/>
+    <w:lsdException w:name="Medium Grid 2" w:semiHidden="0" w:uiPriority="68" w:unhideWhenUsed="0"/>
+    <w:lsdException w:name="Medium Grid 3" w:semiHidden="0" w:uiPriority="69" w:unhideWhenUsed="0"/>
+    <w:lsdException w:name="Dark List" w:semiHidden="0" w:uiPriority="70" w:unhideWhenUsed="0"/>
+    <w:lsdException w:name="Colorful Shading" w:semiHidden="0" w:uiPriority="71" w:unhideWhenUsed="0"/>
+    <w:lsdException w:name="Colorful List" w:semiHidden="0" w:uiPriority="72" w:unhideWhenUsed="0"/>
+    <w:lsdException w:name="Colorful Grid" w:semiHidden="0" w:uiPriority="73" w:unhideWhenUsed="0"/>
+    <w:lsdException w:name="Light Shading Accent 1" w:semiHidden="0" w:uiPriority="60" w:unhideWhenUsed="0"/>
+    <w:lsdException w:name="Light List Accent 1" w:semiHidden="0" w:uiPriority="61" w:unhideWhenUsed="0"/>
+    <w:lsdException w:name="Light Grid Accent 1" w:semiHidden="0" w:uiPriority="62" w:unhideWhenUsed="0"/>
+    <w:lsdException w:name="Medium Shading 1 Accent 1" w:semiHidden="0" w:uiPriority="63" w:unhideWhenUsed="0"/>
+    <w:lsdException w:name="Medium Shading 2 Accent 1" w:semiHidden="0" w:uiPriority="64" w:unhideWhenUsed="0"/>
+    <w:lsdException w:name="Medium List 1 Accent 1" w:semiHidden="0" w:uiPriority="65" w:unhideWhenUsed="0"/>
+    <w:lsdException w:name="Revision" w:unhideWhenUsed="0"/>
+    <w:lsdException w:name="List Paragraph" w:semiHidden="0" w:uiPriority="34" w:unhideWhenUsed="0" w:qFormat="1"/>
+    <w:lsdException w:name="Quote" w:semiHidden="0" w:uiPriority="29" w:unhideWhenUsed="0" w:qFormat="1"/>
+    <w:lsdException w:name="Intense Quote" w:semiHidden="0" w:uiPriority="30" w:unhideWhenUsed="0" w:qFormat="1"/>
+    <w:lsdException w:name="Medium List 2 Accent 1" w:semiHidden="0" w:uiPriority="66" w:unhideWhenUsed="0"/>
+    <w:lsdException w:name="Medium Grid 1 Accent 1" w:semiHidden="0" w:uiPriority="67" w:unhideWhenUsed="0"/>
+    <w:lsdException w:name="Medium Grid 2 Accent 1" w:semiHidden="0" w:uiPriority="68" w:unhideWhenUsed="0"/>
+    <w:lsdException w:name="Medium Grid 3 Accent 1" w:semiHidden="0" w:uiPriority="69" w:unhideWhenUsed="0"/>
+    <w:lsdException w:name="Dark List Accent 1" w:semiHidden="0" w:uiPriority="70" w:unhideWhenUsed="0"/>
+    <w:lsdException w:name="Colorful Shading Accent 1" w:semiHidden="0" w:uiPriority="71" w:unhideWhenUsed="0"/>
+    <w:lsdException w:name="Colorful List Accent 1" w:semiHidden="0" w:uiPriority="72" w:unhideWhenUsed="0"/>
+    <w:lsdException w:name="Colorful Grid Accent 1" w:semiHidden="0" w:uiPriority="73" w:unhideWhenUsed="0"/>
+    <w:lsdException w:name="Light Shading Accent 2" w:semiHidden="0" w:uiPriority="60" w:unhideWhenUsed="0"/>
+    <w:lsdException w:name="Light List Accent 2" w:semiHidden="0" w:uiPriority="61" w:unhideWhenUsed="0"/>
+    <w:lsdException w:name="Light Grid Accent 2" w:semiHidden="0" w:uiPriority="62" w:unhideWhenUsed="0"/>
+    <w:lsdException w:name="Medium Shading 1 Accent 2" w:semiHidden="0" w:uiPriority="63" w:unhideWhenUsed="0"/>
+    <w:lsdException w:name="Medium Shading 2 Accent 2" w:semiHidden="0" w:uiPriority="64" w:unhideWhenUsed="0"/>
+    <w:lsdException w:name="Medium List 1 Accent 2" w:semiHidden="0" w:uiPriority="65" w:unhideWhenUsed="0"/>
+    <w:lsdException w:name="Medium List 2 Accent 2" w:semiHidden="0" w:uiPriority="66" w:unhideWhenUsed="0"/>
+    <w:lsdException w:name="Medium Grid 1 Accent 2" w:semiHidden="0" w:uiPriority="67" w:unhideWhenUsed="0"/>
+    <w:lsdException w:name="Medium Grid 2 Accent 2" w:semiHidden="0" w:uiPriority="68" w:unhideWhenUsed="0"/>
+    <w:lsdException w:name="Medium Grid 3 Accent 2" w:semiHidden="0" w:uiPriority="69" w:unhideWhenUsed="0"/>
+    <w:lsdException w:name="Dark List Accent 2" w:semiHidden="0" w:uiPriority="70" w:unhideWhenUsed="0"/>
+    <w:lsdException w:name="Colorful Shading Accent 2" w:semiHidden="0" w:uiPriority="71" w:unhideWhenUsed="0"/>
+    <w:lsdException w:name="Colorful List Accent 2" w:semiHidden="0" w:uiPriority="72" w:unhideWhenUsed="0"/>
+    <w:lsdException w:name="Colorful Grid Accent 2" w:semiHidden="0" w:uiPriority="73" w:unhideWhenUsed="0"/>
+    <w:lsdException w:name="Light Shading Accent 3" w:semiHidden="0" w:uiPriority="60" w:unhideWhenUsed="0"/>
+    <w:lsdException w:name="Light List Accent 3" w:semiHidden="0" w:uiPriority="61" w:unhideWhenUsed="0"/>
+    <w:lsdException w:name="Light Grid Accent 3" w:semiHidden="0" w:uiPriority="62" w:unhideWhenUsed="0"/>
+    <w:lsdException w:name="Medium Shading 1 Accent 3" w:semiHidden="0" w:uiPriority="63" w:unhideWhenUsed="0"/>
+    <w:lsdException w:name="Medium Shading 2 Accent 3" w:semiHidden="0" w:uiPriority="64" w:unhideWhenUsed="0"/>
+    <w:lsdException w:name="Medium List 1 Accent 3" w:semiHidden="0" w:uiPriority="65" w:unhideWhenUsed="0"/>
+    <w:lsdException w:name="Medium List 2 Accent 3" w:semiHidden="0" w:uiPriority="66" w:unhideWhenUsed="0"/>
+    <w:lsdException w:name="Medium Grid 1 Accent 3" w:semiHidden="0" w:uiPriority="67" w:unhideWhenUsed="0"/>
+    <w:lsdException w:name="Medium Grid 2 Accent 3" w:semiHidden="0" w:uiPriority="68" w:unhideWhenUsed="0"/>
+    <w:lsdException w:name="Medium Grid 3 Accent 3" w:semiHidden="0" w:uiPriority="69" w:unhideWhenUsed="0"/>
+    <w:lsdException w:name="Dark List Accent 3" w:semiHidden="0" w:uiPriority="70" w:unhideWhenUsed="0"/>
+    <w:lsdException w:name="Colorful Shading Accent 3" w:semiHidden="0" w:uiPriority="71" w:unhideWhenUsed="0"/>
+    <w:lsdException w:name="Colorful List Accent 3" w:semiHidden="0" w:uiPriority="72" w:unhideWhenUsed="0"/>
+    <w:lsdException w:name="Colorful Grid Accent 3" w:semiHidden="0" w:uiPriority="73" w:unhideWhenUsed="0"/>
+    <w:lsdException w:name="Light Shading Accent 4" w:semiHidden="0" w:uiPriority="60" w:unhideWhenUsed="0"/>
+    <w:lsdException w:name="Light List Accent 4" w:semiHidden="0" w:uiPriority="61" w:unhideWhenUsed="0"/>
+    <w:lsdException w:name="Light Grid Accent 4" w:semiHidden="0" w:uiPriority="62" w:unhideWhenUsed="0"/>
+    <w:lsdException w:name="Medium Shading 1 Accent 4" w:semiHidden="0" w:uiPriority="63" w:unhideWhenUsed="0"/>
+    <w:lsdException w:name="Medium Shading 2 Accent 4" w:semiHidden="0" w:uiPriority="64" w:unhideWhenUsed="0"/>
+    <w:lsdException w:name="Medium List 1 Accent 4" w:semiHidden="0" w:uiPriority="65" w:unhideWhenUsed="0"/>
+    <w:lsdException w:name="Medium List 2 Accent 4" w:semiHidden="0" w:uiPriority="66" w:unhideWhenUsed="0"/>
+    <w:lsdException w:name="Medium Grid 1 Accent 4" w:semiHidden="0" w:uiPriority="67" w:unhideWhenUsed="0"/>
+    <w:lsdException w:name="Medium Grid 2 Accent 4" w:semiHidden="0" w:uiPriority="68" w:unhideWhenUsed="0"/>
+    <w:lsdException w:name="Medium Grid 3 Accent 4" w:semiHidden="0" w:uiPriority="69" w:unhideWhenUsed="0"/>
+    <w:lsdException w:name="Dark List Accent 4" w:semiHidden="0" w:uiPriority="70" w:unhideWhenUsed="0"/>
+    <w:lsdException w:name="Colorful Shading Accent 4" w:semiHidden="0" w:uiPriority="71" w:unhideWhenUsed="0"/>
+    <w:lsdException w:name="Colorful List Accent 4" w:semiHidden="0" w:uiPriority="72" w:unhideWhenUsed="0"/>
+    <w:lsdException w:name="Colorful Grid Accent 4" w:semiHidden="0" w:uiPriority="73" w:unhideWhenUsed="0"/>
+    <w:lsdException w:name="Light Shading Accent 5" w:semiHidden="0" w:uiPriority="60" w:unhideWhenUsed="0"/>
+    <w:lsdException w:name="Light List Accent 5" w:semiHidden="0" w:uiPriority="61" w:unhideWhenUsed="0"/>
+    <w:lsdException w:name="Light Grid Accent 5" w:semiHidden="0" w:uiPriority="62" w:unhideWhenUsed="0"/>
+    <w:lsdException w:name="Medium Shading 1 Accent 5" w:semiHidden="0" w:uiPriority="63" w:unhideWhenUsed="0"/>
+    <w:lsdException w:name="Medium Shading 2 Accent 5" w:semiHidden="0" w:uiPriority="64" w:unhideWhenUsed="0"/>
+    <w:lsdException w:name="Medium List 1 Accent 5" w:semiHidden="0" w:uiPriority="65" w:unhideWhenUsed="0"/>
+    <w:lsdException w:name="Medium List 2 Accent 5" w:semiHidden="0" w:uiPriority="66" w:unhideWhenUsed="0"/>
+    <w:lsdException w:name="Medium Grid 1 Accent 5" w:semiHidden="0" w:uiPriority="67" w:unhideWhenUsed="0"/>
+    <w:lsdException w:name="Medium Grid 2 Accent 5" w:semiHidden="0" w:uiPriority="68" w:unhideWhenUsed="0"/>
+    <w:lsdException w:name="Medium Grid 3 Accent 5" w:semiHidden="0" w:uiPriority="69" w:unhideWhenUsed="0"/>
+    <w:lsdException w:name="Dark List Accent 5" w:semiHidden="0" w:uiPriority="70" w:unhideWhenUsed="0"/>
+    <w:lsdException w:name="Colorful Shading Accent 5" w:semiHidden="0" w:uiPriority="71" w:unhideWhenUsed="0"/>
+    <w:lsdException w:name="Colorful List Accent 5" w:semiHidden="0" w:uiPriority="72" w:unhideWhenUsed="0"/>
+    <w:lsdException w:name="Colorful Grid Accent 5" w:semiHidden="0" w:uiPriority="73" w:unhideWhenUsed="0"/>
+    <w:lsdException w:name="Light Shading Accent 6" w:semiHidden="0" w:uiPriority="60" w:unhideWhenUsed="0"/>
+    <w:lsdException w:name="Light List Accent 6" w:semiHidden="0" w:uiPriority="61" w:unhideWhenUsed="0"/>
+    <w:lsdException w:name="Light Grid Accent 6" w:semiHidden="0" w:uiPriority="62" w:unhideWhenUsed="0"/>
+    <w:lsdException w:name="Medium Shading 1 Accent 6" w:semiHidden="0" w:uiPriority="63" w:unhideWhenUsed="0"/>
+    <w:lsdException w:name="Medium Shading 2 Accent 6" w:semiHidden="0" w:uiPriority="64" w:unhideWhenUsed="0"/>
+    <w:lsdException w:name="Medium List 1 Accent 6" w:semiHidden="0" w:uiPriority="65" w:unhideWhenUsed="0"/>
+    <w:lsdException w:name="Medium List 2 Accent 6" w:semiHidden="0" w:uiPriority="66" w:unhideWhenUsed="0"/>
+    <w:lsdException w:name="Medium Grid 1 Accent 6" w:semiHidden="0" w:uiPriority="67" w:unhideWhenUsed="0"/>
+    <w:lsdException w:name="Medium Grid 2 Accent 6" w:semiHidden="0" w:uiPriority="68" w:unhideWhenUsed="0"/>
+    <w:lsdException w:name="Medium Grid 3 Accent 6" w:semiHidden="0" w:uiPriority="69" w:unhideWhenUsed="0"/>
+    <w:lsdException w:name="Dark List Accent 6" w:semiHidden="0" w:uiPriority="70" w:unhideWhenUsed="0"/>
+    <w:lsdException w:name="Colorful Shading Accent 6" w:semiHidden="0" w:uiPriority="71" w:unhideWhenUsed="0"/>
+    <w:lsdException w:name="Colorful List Accent 6" w:semiHidden="0" w:uiPriority="72" w:unhideWhenUsed="0"/>
+    <w:lsdException w:name="Colorful Grid Accent 6" w:semiHidden="0" w:uiPriority="73" w:unhideWhenUsed="0"/>
+    <w:lsdException w:name="Subtle Emphasis" w:semiHidden="0" w:uiPriority="19" w:unhideWhenUsed="0" w:qFormat="1"/>
+    <w:lsdException w:name="Intense Emphasis" w:semiHidden="0" w:uiPriority="21" w:unhideWhenUsed="0" w:qFormat="1"/>
+    <w:lsdException w:name="Subtle Reference" w:semiHidden="0" w:uiPriority="31" w:unhideWhenUsed="0" w:qFormat="1"/>
+    <w:lsdException w:name="Intense Reference" w:semiHidden="0" w:uiPriority="32" w:unhideWhenUsed="0" w:qFormat="1"/>
+    <w:lsdException w:name="Book Title" w:semiHidden="0" w:uiPriority="33" w:unhideWhenUsed="0" w:qFormat="1"/>
+    <w:lsdException w:name="Bibliography" w:uiPriority="37"/>
+    <w:lsdException w:name="TOC Heading" w:uiPriority="39" w:qFormat="1"/>
   </w:latentStyles>
   <w:style w:type="paragraph" w:default="1" w:styleId="Normal">
     <w:name w:val="Normal"/>
@@ -1684,13 +1902,13 @@
       <w:lang w:val="es-ES"/>
     </w:rPr>
   </w:style>
-  <w:style w:type="character" w:default="1" w:styleId="DefaultParagraphFont">
+  <w:style w:type="character" w:default="1" w:styleId="Fuentedeprrafopredeter">
     <w:name w:val="Default Paragraph Font"/>
     <w:uiPriority w:val="1"/>
     <w:semiHidden/>
     <w:unhideWhenUsed/>
   </w:style>
-  <w:style w:type="table" w:default="1" w:styleId="TableNormal">
+  <w:style w:type="table" w:default="1" w:styleId="Tablanormal">
     <w:name w:val="Normal Table"/>
     <w:uiPriority w:val="99"/>
     <w:semiHidden/>
@@ -1705,17 +1923,17 @@
       </w:tblCellMar>
     </w:tblPr>
   </w:style>
-  <w:style w:type="numbering" w:default="1" w:styleId="NoList">
+  <w:style w:type="numbering" w:default="1" w:styleId="Sinlista">
     <w:name w:val="No List"/>
     <w:uiPriority w:val="99"/>
     <w:semiHidden/>
     <w:unhideWhenUsed/>
   </w:style>
-  <w:style w:type="paragraph" w:styleId="Title">
+  <w:style w:type="paragraph" w:styleId="Ttulo">
     <w:name w:val="Title"/>
     <w:basedOn w:val="Normal"/>
     <w:next w:val="Normal"/>
-    <w:link w:val="TitleChar"/>
+    <w:link w:val="TtuloCar"/>
     <w:uiPriority w:val="10"/>
     <w:qFormat/>
     <w:rsid w:val="006B0728"/>
@@ -1731,10 +1949,10 @@
       <w:szCs w:val="56"/>
     </w:rPr>
   </w:style>
-  <w:style w:type="character" w:customStyle="1" w:styleId="TitleChar">
-    <w:name w:val="Title Char"/>
-    <w:basedOn w:val="DefaultParagraphFont"/>
-    <w:link w:val="Title"/>
+  <w:style w:type="character" w:customStyle="1" w:styleId="TtuloCar">
+    <w:name w:val="Título Car"/>
+    <w:basedOn w:val="Fuentedeprrafopredeter"/>
+    <w:link w:val="Ttulo"/>
     <w:uiPriority w:val="10"/>
     <w:rsid w:val="006B0728"/>
     <w:rPr>
@@ -1746,10 +1964,10 @@
       <w:lang w:val="es-ES"/>
     </w:rPr>
   </w:style>
-  <w:style w:type="paragraph" w:styleId="Header">
+  <w:style w:type="paragraph" w:styleId="Encabezado">
     <w:name w:val="header"/>
     <w:basedOn w:val="Normal"/>
-    <w:link w:val="HeaderChar"/>
+    <w:link w:val="EncabezadoCar"/>
     <w:uiPriority w:val="99"/>
     <w:unhideWhenUsed/>
     <w:rsid w:val="006B0728"/>
@@ -1761,20 +1979,20 @@
       <w:spacing w:after="0" w:line="240" w:lineRule="auto"/>
     </w:pPr>
   </w:style>
-  <w:style w:type="character" w:customStyle="1" w:styleId="HeaderChar">
-    <w:name w:val="Header Char"/>
-    <w:basedOn w:val="DefaultParagraphFont"/>
-    <w:link w:val="Header"/>
+  <w:style w:type="character" w:customStyle="1" w:styleId="EncabezadoCar">
+    <w:name w:val="Encabezado Car"/>
+    <w:basedOn w:val="Fuentedeprrafopredeter"/>
+    <w:link w:val="Encabezado"/>
     <w:uiPriority w:val="99"/>
     <w:rsid w:val="006B0728"/>
     <w:rPr>
       <w:lang w:val="es-ES"/>
     </w:rPr>
   </w:style>
-  <w:style w:type="paragraph" w:styleId="Footer">
+  <w:style w:type="paragraph" w:styleId="Piedepgina">
     <w:name w:val="footer"/>
     <w:basedOn w:val="Normal"/>
-    <w:link w:val="FooterChar"/>
+    <w:link w:val="PiedepginaCar"/>
     <w:uiPriority w:val="99"/>
     <w:unhideWhenUsed/>
     <w:rsid w:val="006B0728"/>
@@ -1786,17 +2004,17 @@
       <w:spacing w:after="0" w:line="240" w:lineRule="auto"/>
     </w:pPr>
   </w:style>
-  <w:style w:type="character" w:customStyle="1" w:styleId="FooterChar">
-    <w:name w:val="Footer Char"/>
-    <w:basedOn w:val="DefaultParagraphFont"/>
-    <w:link w:val="Footer"/>
+  <w:style w:type="character" w:customStyle="1" w:styleId="PiedepginaCar">
+    <w:name w:val="Pie de página Car"/>
+    <w:basedOn w:val="Fuentedeprrafopredeter"/>
+    <w:link w:val="Piedepgina"/>
     <w:uiPriority w:val="99"/>
     <w:rsid w:val="006B0728"/>
     <w:rPr>
       <w:lang w:val="es-ES"/>
     </w:rPr>
   </w:style>
-  <w:style w:type="paragraph" w:styleId="ListParagraph">
+  <w:style w:type="paragraph" w:styleId="Prrafodelista">
     <w:name w:val="List Paragraph"/>
     <w:basedOn w:val="Normal"/>
     <w:uiPriority w:val="34"/>
@@ -1807,9 +2025,325 @@
       <w:contextualSpacing/>
     </w:pPr>
   </w:style>
-  <w:style w:type="table" w:styleId="TableGrid">
+  <w:style w:type="table" w:styleId="Tablaconcuadrcula">
     <w:name w:val="Table Grid"/>
-    <w:basedOn w:val="TableNormal"/>
+    <w:basedOn w:val="Tablanormal"/>
+    <w:uiPriority w:val="39"/>
+    <w:rsid w:val="00592189"/>
+    <w:pPr>
+      <w:spacing w:after="0" w:line="240" w:lineRule="auto"/>
+    </w:pPr>
+    <w:tblPr>
+      <w:tblInd w:w="0" w:type="dxa"/>
+      <w:tblBorders>
+        <w:top w:val="single" w:sz="4" w:space="0" w:color="auto"/>
+        <w:left w:val="single" w:sz="4" w:space="0" w:color="auto"/>
+        <w:bottom w:val="single" w:sz="4" w:space="0" w:color="auto"/>
+        <w:right w:val="single" w:sz="4" w:space="0" w:color="auto"/>
+        <w:insideH w:val="single" w:sz="4" w:space="0" w:color="auto"/>
+        <w:insideV w:val="single" w:sz="4" w:space="0" w:color="auto"/>
+      </w:tblBorders>
+      <w:tblCellMar>
+        <w:top w:w="0" w:type="dxa"/>
+        <w:left w:w="108" w:type="dxa"/>
+        <w:bottom w:w="0" w:type="dxa"/>
+        <w:right w:w="108" w:type="dxa"/>
+      </w:tblCellMar>
+    </w:tblPr>
+  </w:style>
+</w:styles>
+</file>
+
+<file path=word/stylesWithEffects.xml><?xml version="1.0" encoding="utf-8"?>
+<w:styles xmlns:wpc="http://schemas.microsoft.com/office/word/2010/wordprocessingCanvas" xmlns:mc="http://schemas.openxmlformats.org/markup-compatibility/2006" xmlns:o="urn:schemas-microsoft-com:office:office" xmlns:r="http://schemas.openxmlformats.org/officeDocument/2006/relationships" xmlns:m="http://schemas.openxmlformats.org/officeDocument/2006/math" xmlns:v="urn:schemas-microsoft-com:vml" xmlns:wp14="http://schemas.microsoft.com/office/word/2010/wordprocessingDrawing" xmlns:wp="http://schemas.openxmlformats.org/drawingml/2006/wordprocessingDrawing" xmlns:w10="urn:schemas-microsoft-com:office:word" xmlns:w="http://schemas.openxmlformats.org/wordprocessingml/2006/main" xmlns:w14="http://schemas.microsoft.com/office/word/2010/wordml" xmlns:wpg="http://schemas.microsoft.com/office/word/2010/wordprocessingGroup" xmlns:wpi="http://schemas.microsoft.com/office/word/2010/wordprocessingInk" xmlns:wne="http://schemas.microsoft.com/office/word/2006/wordml" xmlns:wps="http://schemas.microsoft.com/office/word/2010/wordprocessingShape" mc:Ignorable="w14 wp14">
+  <w:docDefaults>
+    <w:rPrDefault>
+      <w:rPr>
+        <w:rFonts w:asciiTheme="minorHAnsi" w:eastAsiaTheme="minorHAnsi" w:hAnsiTheme="minorHAnsi" w:cstheme="minorBidi"/>
+        <w:sz w:val="22"/>
+        <w:szCs w:val="22"/>
+        <w:lang w:val="en-US" w:eastAsia="en-US" w:bidi="ar-SA"/>
+      </w:rPr>
+    </w:rPrDefault>
+    <w:pPrDefault>
+      <w:pPr>
+        <w:spacing w:after="160" w:line="259" w:lineRule="auto"/>
+      </w:pPr>
+    </w:pPrDefault>
+  </w:docDefaults>
+  <w:latentStyles w:defLockedState="0" w:defUIPriority="99" w:defSemiHidden="1" w:defUnhideWhenUsed="1" w:defQFormat="0" w:count="267">
+    <w:lsdException w:name="Normal" w:semiHidden="0" w:uiPriority="0" w:unhideWhenUsed="0" w:qFormat="1"/>
+    <w:lsdException w:name="heading 1" w:semiHidden="0" w:uiPriority="9" w:unhideWhenUsed="0" w:qFormat="1"/>
+    <w:lsdException w:name="heading 2" w:uiPriority="9" w:qFormat="1"/>
+    <w:lsdException w:name="heading 3" w:uiPriority="9" w:qFormat="1"/>
+    <w:lsdException w:name="heading 4" w:uiPriority="9" w:qFormat="1"/>
+    <w:lsdException w:name="heading 5" w:uiPriority="9" w:qFormat="1"/>
+    <w:lsdException w:name="heading 6" w:uiPriority="9" w:qFormat="1"/>
+    <w:lsdException w:name="heading 7" w:uiPriority="9" w:qFormat="1"/>
+    <w:lsdException w:name="heading 8" w:uiPriority="9" w:qFormat="1"/>
+    <w:lsdException w:name="heading 9" w:uiPriority="9" w:qFormat="1"/>
+    <w:lsdException w:name="toc 1" w:uiPriority="39"/>
+    <w:lsdException w:name="toc 2" w:uiPriority="39"/>
+    <w:lsdException w:name="toc 3" w:uiPriority="39"/>
+    <w:lsdException w:name="toc 4" w:uiPriority="39"/>
+    <w:lsdException w:name="toc 5" w:uiPriority="39"/>
+    <w:lsdException w:name="toc 6" w:uiPriority="39"/>
+    <w:lsdException w:name="toc 7" w:uiPriority="39"/>
+    <w:lsdException w:name="toc 8" w:uiPriority="39"/>
+    <w:lsdException w:name="toc 9" w:uiPriority="39"/>
+    <w:lsdException w:name="caption" w:uiPriority="35" w:qFormat="1"/>
+    <w:lsdException w:name="Title" w:semiHidden="0" w:uiPriority="10" w:unhideWhenUsed="0" w:qFormat="1"/>
+    <w:lsdException w:name="Default Paragraph Font" w:uiPriority="1"/>
+    <w:lsdException w:name="Subtitle" w:semiHidden="0" w:uiPriority="11" w:unhideWhenUsed="0" w:qFormat="1"/>
+    <w:lsdException w:name="Strong" w:semiHidden="0" w:uiPriority="22" w:unhideWhenUsed="0" w:qFormat="1"/>
+    <w:lsdException w:name="Emphasis" w:semiHidden="0" w:uiPriority="20" w:unhideWhenUsed="0" w:qFormat="1"/>
+    <w:lsdException w:name="Table Grid" w:semiHidden="0" w:uiPriority="39" w:unhideWhenUsed="0"/>
+    <w:lsdException w:name="Placeholder Text" w:unhideWhenUsed="0"/>
+    <w:lsdException w:name="No Spacing" w:semiHidden="0" w:uiPriority="1" w:unhideWhenUsed="0" w:qFormat="1"/>
+    <w:lsdException w:name="Light Shading" w:semiHidden="0" w:uiPriority="60" w:unhideWhenUsed="0"/>
+    <w:lsdException w:name="Light List" w:semiHidden="0" w:uiPriority="61" w:unhideWhenUsed="0"/>
+    <w:lsdException w:name="Light Grid" w:semiHidden="0" w:uiPriority="62" w:unhideWhenUsed="0"/>
+    <w:lsdException w:name="Medium Shading 1" w:semiHidden="0" w:uiPriority="63" w:unhideWhenUsed="0"/>
+    <w:lsdException w:name="Medium Shading 2" w:semiHidden="0" w:uiPriority="64" w:unhideWhenUsed="0"/>
+    <w:lsdException w:name="Medium List 1" w:semiHidden="0" w:uiPriority="65" w:unhideWhenUsed="0"/>
+    <w:lsdException w:name="Medium List 2" w:semiHidden="0" w:uiPriority="66" w:unhideWhenUsed="0"/>
+    <w:lsdException w:name="Medium Grid 1" w:semiHidden="0" w:uiPriority="67" w:unhideWhenUsed="0"/>
+    <w:lsdException w:name="Medium Grid 2" w:semiHidden="0" w:uiPriority="68" w:unhideWhenUsed="0"/>
+    <w:lsdException w:name="Medium Grid 3" w:semiHidden="0" w:uiPriority="69" w:unhideWhenUsed="0"/>
+    <w:lsdException w:name="Dark List" w:semiHidden="0" w:uiPriority="70" w:unhideWhenUsed="0"/>
+    <w:lsdException w:name="Colorful Shading" w:semiHidden="0" w:uiPriority="71" w:unhideWhenUsed="0"/>
+    <w:lsdException w:name="Colorful List" w:semiHidden="0" w:uiPriority="72" w:unhideWhenUsed="0"/>
+    <w:lsdException w:name="Colorful Grid" w:semiHidden="0" w:uiPriority="73" w:unhideWhenUsed="0"/>
+    <w:lsdException w:name="Light Shading Accent 1" w:semiHidden="0" w:uiPriority="60" w:unhideWhenUsed="0"/>
+    <w:lsdException w:name="Light List Accent 1" w:semiHidden="0" w:uiPriority="61" w:unhideWhenUsed="0"/>
+    <w:lsdException w:name="Light Grid Accent 1" w:semiHidden="0" w:uiPriority="62" w:unhideWhenUsed="0"/>
+    <w:lsdException w:name="Medium Shading 1 Accent 1" w:semiHidden="0" w:uiPriority="63" w:unhideWhenUsed="0"/>
+    <w:lsdException w:name="Medium Shading 2 Accent 1" w:semiHidden="0" w:uiPriority="64" w:unhideWhenUsed="0"/>
+    <w:lsdException w:name="Medium List 1 Accent 1" w:semiHidden="0" w:uiPriority="65" w:unhideWhenUsed="0"/>
+    <w:lsdException w:name="Revision" w:unhideWhenUsed="0"/>
+    <w:lsdException w:name="List Paragraph" w:semiHidden="0" w:uiPriority="34" w:unhideWhenUsed="0" w:qFormat="1"/>
+    <w:lsdException w:name="Quote" w:semiHidden="0" w:uiPriority="29" w:unhideWhenUsed="0" w:qFormat="1"/>
+    <w:lsdException w:name="Intense Quote" w:semiHidden="0" w:uiPriority="30" w:unhideWhenUsed="0" w:qFormat="1"/>
+    <w:lsdException w:name="Medium List 2 Accent 1" w:semiHidden="0" w:uiPriority="66" w:unhideWhenUsed="0"/>
+    <w:lsdException w:name="Medium Grid 1 Accent 1" w:semiHidden="0" w:uiPriority="67" w:unhideWhenUsed="0"/>
+    <w:lsdException w:name="Medium Grid 2 Accent 1" w:semiHidden="0" w:uiPriority="68" w:unhideWhenUsed="0"/>
+    <w:lsdException w:name="Medium Grid 3 Accent 1" w:semiHidden="0" w:uiPriority="69" w:unhideWhenUsed="0"/>
+    <w:lsdException w:name="Dark List Accent 1" w:semiHidden="0" w:uiPriority="70" w:unhideWhenUsed="0"/>
+    <w:lsdException w:name="Colorful Shading Accent 1" w:semiHidden="0" w:uiPriority="71" w:unhideWhenUsed="0"/>
+    <w:lsdException w:name="Colorful List Accent 1" w:semiHidden="0" w:uiPriority="72" w:unhideWhenUsed="0"/>
+    <w:lsdException w:name="Colorful Grid Accent 1" w:semiHidden="0" w:uiPriority="73" w:unhideWhenUsed="0"/>
+    <w:lsdException w:name="Light Shading Accent 2" w:semiHidden="0" w:uiPriority="60" w:unhideWhenUsed="0"/>
+    <w:lsdException w:name="Light List Accent 2" w:semiHidden="0" w:uiPriority="61" w:unhideWhenUsed="0"/>
+    <w:lsdException w:name="Light Grid Accent 2" w:semiHidden="0" w:uiPriority="62" w:unhideWhenUsed="0"/>
+    <w:lsdException w:name="Medium Shading 1 Accent 2" w:semiHidden="0" w:uiPriority="63" w:unhideWhenUsed="0"/>
+    <w:lsdException w:name="Medium Shading 2 Accent 2" w:semiHidden="0" w:uiPriority="64" w:unhideWhenUsed="0"/>
+    <w:lsdException w:name="Medium List 1 Accent 2" w:semiHidden="0" w:uiPriority="65" w:unhideWhenUsed="0"/>
+    <w:lsdException w:name="Medium List 2 Accent 2" w:semiHidden="0" w:uiPriority="66" w:unhideWhenUsed="0"/>
+    <w:lsdException w:name="Medium Grid 1 Accent 2" w:semiHidden="0" w:uiPriority="67" w:unhideWhenUsed="0"/>
+    <w:lsdException w:name="Medium Grid 2 Accent 2" w:semiHidden="0" w:uiPriority="68" w:unhideWhenUsed="0"/>
+    <w:lsdException w:name="Medium Grid 3 Accent 2" w:semiHidden="0" w:uiPriority="69" w:unhideWhenUsed="0"/>
+    <w:lsdException w:name="Dark List Accent 2" w:semiHidden="0" w:uiPriority="70" w:unhideWhenUsed="0"/>
+    <w:lsdException w:name="Colorful Shading Accent 2" w:semiHidden="0" w:uiPriority="71" w:unhideWhenUsed="0"/>
+    <w:lsdException w:name="Colorful List Accent 2" w:semiHidden="0" w:uiPriority="72" w:unhideWhenUsed="0"/>
+    <w:lsdException w:name="Colorful Grid Accent 2" w:semiHidden="0" w:uiPriority="73" w:unhideWhenUsed="0"/>
+    <w:lsdException w:name="Light Shading Accent 3" w:semiHidden="0" w:uiPriority="60" w:unhideWhenUsed="0"/>
+    <w:lsdException w:name="Light List Accent 3" w:semiHidden="0" w:uiPriority="61" w:unhideWhenUsed="0"/>
+    <w:lsdException w:name="Light Grid Accent 3" w:semiHidden="0" w:uiPriority="62" w:unhideWhenUsed="0"/>
+    <w:lsdException w:name="Medium Shading 1 Accent 3" w:semiHidden="0" w:uiPriority="63" w:unhideWhenUsed="0"/>
+    <w:lsdException w:name="Medium Shading 2 Accent 3" w:semiHidden="0" w:uiPriority="64" w:unhideWhenUsed="0"/>
+    <w:lsdException w:name="Medium List 1 Accent 3" w:semiHidden="0" w:uiPriority="65" w:unhideWhenUsed="0"/>
+    <w:lsdException w:name="Medium List 2 Accent 3" w:semiHidden="0" w:uiPriority="66" w:unhideWhenUsed="0"/>
+    <w:lsdException w:name="Medium Grid 1 Accent 3" w:semiHidden="0" w:uiPriority="67" w:unhideWhenUsed="0"/>
+    <w:lsdException w:name="Medium Grid 2 Accent 3" w:semiHidden="0" w:uiPriority="68" w:unhideWhenUsed="0"/>
+    <w:lsdException w:name="Medium Grid 3 Accent 3" w:semiHidden="0" w:uiPriority="69" w:unhideWhenUsed="0"/>
+    <w:lsdException w:name="Dark List Accent 3" w:semiHidden="0" w:uiPriority="70" w:unhideWhenUsed="0"/>
+    <w:lsdException w:name="Colorful Shading Accent 3" w:semiHidden="0" w:uiPriority="71" w:unhideWhenUsed="0"/>
+    <w:lsdException w:name="Colorful List Accent 3" w:semiHidden="0" w:uiPriority="72" w:unhideWhenUsed="0"/>
+    <w:lsdException w:name="Colorful Grid Accent 3" w:semiHidden="0" w:uiPriority="73" w:unhideWhenUsed="0"/>
+    <w:lsdException w:name="Light Shading Accent 4" w:semiHidden="0" w:uiPriority="60" w:unhideWhenUsed="0"/>
+    <w:lsdException w:name="Light List Accent 4" w:semiHidden="0" w:uiPriority="61" w:unhideWhenUsed="0"/>
+    <w:lsdException w:name="Light Grid Accent 4" w:semiHidden="0" w:uiPriority="62" w:unhideWhenUsed="0"/>
+    <w:lsdException w:name="Medium Shading 1 Accent 4" w:semiHidden="0" w:uiPriority="63" w:unhideWhenUsed="0"/>
+    <w:lsdException w:name="Medium Shading 2 Accent 4" w:semiHidden="0" w:uiPriority="64" w:unhideWhenUsed="0"/>
+    <w:lsdException w:name="Medium List 1 Accent 4" w:semiHidden="0" w:uiPriority="65" w:unhideWhenUsed="0"/>
+    <w:lsdException w:name="Medium List 2 Accent 4" w:semiHidden="0" w:uiPriority="66" w:unhideWhenUsed="0"/>
+    <w:lsdException w:name="Medium Grid 1 Accent 4" w:semiHidden="0" w:uiPriority="67" w:unhideWhenUsed="0"/>
+    <w:lsdException w:name="Medium Grid 2 Accent 4" w:semiHidden="0" w:uiPriority="68" w:unhideWhenUsed="0"/>
+    <w:lsdException w:name="Medium Grid 3 Accent 4" w:semiHidden="0" w:uiPriority="69" w:unhideWhenUsed="0"/>
+    <w:lsdException w:name="Dark List Accent 4" w:semiHidden="0" w:uiPriority="70" w:unhideWhenUsed="0"/>
+    <w:lsdException w:name="Colorful Shading Accent 4" w:semiHidden="0" w:uiPriority="71" w:unhideWhenUsed="0"/>
+    <w:lsdException w:name="Colorful List Accent 4" w:semiHidden="0" w:uiPriority="72" w:unhideWhenUsed="0"/>
+    <w:lsdException w:name="Colorful Grid Accent 4" w:semiHidden="0" w:uiPriority="73" w:unhideWhenUsed="0"/>
+    <w:lsdException w:name="Light Shading Accent 5" w:semiHidden="0" w:uiPriority="60" w:unhideWhenUsed="0"/>
+    <w:lsdException w:name="Light List Accent 5" w:semiHidden="0" w:uiPriority="61" w:unhideWhenUsed="0"/>
+    <w:lsdException w:name="Light Grid Accent 5" w:semiHidden="0" w:uiPriority="62" w:unhideWhenUsed="0"/>
+    <w:lsdException w:name="Medium Shading 1 Accent 5" w:semiHidden="0" w:uiPriority="63" w:unhideWhenUsed="0"/>
+    <w:lsdException w:name="Medium Shading 2 Accent 5" w:semiHidden="0" w:uiPriority="64" w:unhideWhenUsed="0"/>
+    <w:lsdException w:name="Medium List 1 Accent 5" w:semiHidden="0" w:uiPriority="65" w:unhideWhenUsed="0"/>
+    <w:lsdException w:name="Medium List 2 Accent 5" w:semiHidden="0" w:uiPriority="66" w:unhideWhenUsed="0"/>
+    <w:lsdException w:name="Medium Grid 1 Accent 5" w:semiHidden="0" w:uiPriority="67" w:unhideWhenUsed="0"/>
+    <w:lsdException w:name="Medium Grid 2 Accent 5" w:semiHidden="0" w:uiPriority="68" w:unhideWhenUsed="0"/>
+    <w:lsdException w:name="Medium Grid 3 Accent 5" w:semiHidden="0" w:uiPriority="69" w:unhideWhenUsed="0"/>
+    <w:lsdException w:name="Dark List Accent 5" w:semiHidden="0" w:uiPriority="70" w:unhideWhenUsed="0"/>
+    <w:lsdException w:name="Colorful Shading Accent 5" w:semiHidden="0" w:uiPriority="71" w:unhideWhenUsed="0"/>
+    <w:lsdException w:name="Colorful List Accent 5" w:semiHidden="0" w:uiPriority="72" w:unhideWhenUsed="0"/>
+    <w:lsdException w:name="Colorful Grid Accent 5" w:semiHidden="0" w:uiPriority="73" w:unhideWhenUsed="0"/>
+    <w:lsdException w:name="Light Shading Accent 6" w:semiHidden="0" w:uiPriority="60" w:unhideWhenUsed="0"/>
+    <w:lsdException w:name="Light List Accent 6" w:semiHidden="0" w:uiPriority="61" w:unhideWhenUsed="0"/>
+    <w:lsdException w:name="Light Grid Accent 6" w:semiHidden="0" w:uiPriority="62" w:unhideWhenUsed="0"/>
+    <w:lsdException w:name="Medium Shading 1 Accent 6" w:semiHidden="0" w:uiPriority="63" w:unhideWhenUsed="0"/>
+    <w:lsdException w:name="Medium Shading 2 Accent 6" w:semiHidden="0" w:uiPriority="64" w:unhideWhenUsed="0"/>
+    <w:lsdException w:name="Medium List 1 Accent 6" w:semiHidden="0" w:uiPriority="65" w:unhideWhenUsed="0"/>
+    <w:lsdException w:name="Medium List 2 Accent 6" w:semiHidden="0" w:uiPriority="66" w:unhideWhenUsed="0"/>
+    <w:lsdException w:name="Medium Grid 1 Accent 6" w:semiHidden="0" w:uiPriority="67" w:unhideWhenUsed="0"/>
+    <w:lsdException w:name="Medium Grid 2 Accent 6" w:semiHidden="0" w:uiPriority="68" w:unhideWhenUsed="0"/>
+    <w:lsdException w:name="Medium Grid 3 Accent 6" w:semiHidden="0" w:uiPriority="69" w:unhideWhenUsed="0"/>
+    <w:lsdException w:name="Dark List Accent 6" w:semiHidden="0" w:uiPriority="70" w:unhideWhenUsed="0"/>
+    <w:lsdException w:name="Colorful Shading Accent 6" w:semiHidden="0" w:uiPriority="71" w:unhideWhenUsed="0"/>
+    <w:lsdException w:name="Colorful List Accent 6" w:semiHidden="0" w:uiPriority="72" w:unhideWhenUsed="0"/>
+    <w:lsdException w:name="Colorful Grid Accent 6" w:semiHidden="0" w:uiPriority="73" w:unhideWhenUsed="0"/>
+    <w:lsdException w:name="Subtle Emphasis" w:semiHidden="0" w:uiPriority="19" w:unhideWhenUsed="0" w:qFormat="1"/>
+    <w:lsdException w:name="Intense Emphasis" w:semiHidden="0" w:uiPriority="21" w:unhideWhenUsed="0" w:qFormat="1"/>
+    <w:lsdException w:name="Subtle Reference" w:semiHidden="0" w:uiPriority="31" w:unhideWhenUsed="0" w:qFormat="1"/>
+    <w:lsdException w:name="Intense Reference" w:semiHidden="0" w:uiPriority="32" w:unhideWhenUsed="0" w:qFormat="1"/>
+    <w:lsdException w:name="Book Title" w:semiHidden="0" w:uiPriority="33" w:unhideWhenUsed="0" w:qFormat="1"/>
+    <w:lsdException w:name="Bibliography" w:uiPriority="37"/>
+    <w:lsdException w:name="TOC Heading" w:uiPriority="39" w:qFormat="1"/>
+  </w:latentStyles>
+  <w:style w:type="paragraph" w:default="1" w:styleId="Normal">
+    <w:name w:val="Normal"/>
+    <w:qFormat/>
+    <w:rsid w:val="006B0728"/>
+    <w:rPr>
+      <w:lang w:val="es-ES"/>
+    </w:rPr>
+  </w:style>
+  <w:style w:type="character" w:default="1" w:styleId="Fuentedeprrafopredeter">
+    <w:name w:val="Default Paragraph Font"/>
+    <w:uiPriority w:val="1"/>
+    <w:semiHidden/>
+    <w:unhideWhenUsed/>
+  </w:style>
+  <w:style w:type="table" w:default="1" w:styleId="Tablanormal">
+    <w:name w:val="Normal Table"/>
+    <w:uiPriority w:val="99"/>
+    <w:semiHidden/>
+    <w:unhideWhenUsed/>
+    <w:tblPr>
+      <w:tblInd w:w="0" w:type="dxa"/>
+      <w:tblCellMar>
+        <w:top w:w="0" w:type="dxa"/>
+        <w:left w:w="108" w:type="dxa"/>
+        <w:bottom w:w="0" w:type="dxa"/>
+        <w:right w:w="108" w:type="dxa"/>
+      </w:tblCellMar>
+    </w:tblPr>
+  </w:style>
+  <w:style w:type="numbering" w:default="1" w:styleId="Sinlista">
+    <w:name w:val="No List"/>
+    <w:uiPriority w:val="99"/>
+    <w:semiHidden/>
+    <w:unhideWhenUsed/>
+  </w:style>
+  <w:style w:type="paragraph" w:styleId="Ttulo">
+    <w:name w:val="Title"/>
+    <w:basedOn w:val="Normal"/>
+    <w:next w:val="Normal"/>
+    <w:link w:val="TtuloCar"/>
+    <w:uiPriority w:val="10"/>
+    <w:qFormat/>
+    <w:rsid w:val="006B0728"/>
+    <w:pPr>
+      <w:spacing w:after="0" w:line="240" w:lineRule="auto"/>
+      <w:contextualSpacing/>
+    </w:pPr>
+    <w:rPr>
+      <w:rFonts w:asciiTheme="majorHAnsi" w:eastAsiaTheme="majorEastAsia" w:hAnsiTheme="majorHAnsi" w:cstheme="majorBidi"/>
+      <w:spacing w:val="-10"/>
+      <w:kern w:val="28"/>
+      <w:sz w:val="56"/>
+      <w:szCs w:val="56"/>
+    </w:rPr>
+  </w:style>
+  <w:style w:type="character" w:customStyle="1" w:styleId="TtuloCar">
+    <w:name w:val="Título Car"/>
+    <w:basedOn w:val="Fuentedeprrafopredeter"/>
+    <w:link w:val="Ttulo"/>
+    <w:uiPriority w:val="10"/>
+    <w:rsid w:val="006B0728"/>
+    <w:rPr>
+      <w:rFonts w:asciiTheme="majorHAnsi" w:eastAsiaTheme="majorEastAsia" w:hAnsiTheme="majorHAnsi" w:cstheme="majorBidi"/>
+      <w:spacing w:val="-10"/>
+      <w:kern w:val="28"/>
+      <w:sz w:val="56"/>
+      <w:szCs w:val="56"/>
+      <w:lang w:val="es-ES"/>
+    </w:rPr>
+  </w:style>
+  <w:style w:type="paragraph" w:styleId="Encabezado">
+    <w:name w:val="header"/>
+    <w:basedOn w:val="Normal"/>
+    <w:link w:val="EncabezadoCar"/>
+    <w:uiPriority w:val="99"/>
+    <w:unhideWhenUsed/>
+    <w:rsid w:val="006B0728"/>
+    <w:pPr>
+      <w:tabs>
+        <w:tab w:val="center" w:pos="4419"/>
+        <w:tab w:val="right" w:pos="8838"/>
+      </w:tabs>
+      <w:spacing w:after="0" w:line="240" w:lineRule="auto"/>
+    </w:pPr>
+  </w:style>
+  <w:style w:type="character" w:customStyle="1" w:styleId="EncabezadoCar">
+    <w:name w:val="Encabezado Car"/>
+    <w:basedOn w:val="Fuentedeprrafopredeter"/>
+    <w:link w:val="Encabezado"/>
+    <w:uiPriority w:val="99"/>
+    <w:rsid w:val="006B0728"/>
+    <w:rPr>
+      <w:lang w:val="es-ES"/>
+    </w:rPr>
+  </w:style>
+  <w:style w:type="paragraph" w:styleId="Piedepgina">
+    <w:name w:val="footer"/>
+    <w:basedOn w:val="Normal"/>
+    <w:link w:val="PiedepginaCar"/>
+    <w:uiPriority w:val="99"/>
+    <w:unhideWhenUsed/>
+    <w:rsid w:val="006B0728"/>
+    <w:pPr>
+      <w:tabs>
+        <w:tab w:val="center" w:pos="4419"/>
+        <w:tab w:val="right" w:pos="8838"/>
+      </w:tabs>
+      <w:spacing w:after="0" w:line="240" w:lineRule="auto"/>
+    </w:pPr>
+  </w:style>
+  <w:style w:type="character" w:customStyle="1" w:styleId="PiedepginaCar">
+    <w:name w:val="Pie de página Car"/>
+    <w:basedOn w:val="Fuentedeprrafopredeter"/>
+    <w:link w:val="Piedepgina"/>
+    <w:uiPriority w:val="99"/>
+    <w:rsid w:val="006B0728"/>
+    <w:rPr>
+      <w:lang w:val="es-ES"/>
+    </w:rPr>
+  </w:style>
+  <w:style w:type="paragraph" w:styleId="Prrafodelista">
+    <w:name w:val="List Paragraph"/>
+    <w:basedOn w:val="Normal"/>
+    <w:uiPriority w:val="34"/>
+    <w:qFormat/>
+    <w:rsid w:val="00020523"/>
+    <w:pPr>
+      <w:ind w:left="720"/>
+      <w:contextualSpacing/>
+    </w:pPr>
+  </w:style>
+  <w:style w:type="table" w:styleId="Tablaconcuadrcula">
+    <w:name w:val="Table Grid"/>
+    <w:basedOn w:val="Tablanormal"/>
     <w:uiPriority w:val="39"/>
     <w:rsid w:val="00592189"/>
     <w:pPr>
@@ -1879,7 +2413,7 @@
     </a:clrScheme>
     <a:fontScheme name="Office">
       <a:majorFont>
-        <a:latin typeface="Calibri Light" panose="020F0302020204030204"/>
+        <a:latin typeface="Calibri Light"/>
         <a:ea typeface=""/>
         <a:cs typeface=""/>
         <a:font script="Jpan" typeface="游ゴシック Light"/>
@@ -1931,7 +2465,7 @@
         <a:font script="Tfng" typeface="Ebrima"/>
       </a:majorFont>
       <a:minorFont>
-        <a:latin typeface="Calibri" panose="020F0502020204030204"/>
+        <a:latin typeface="Calibri"/>
         <a:ea typeface=""/>
         <a:cs typeface=""/>
         <a:font script="Jpan" typeface="游明朝"/>
@@ -2125,7 +2659,7 @@
   <a:extraClrSchemeLst/>
   <a:extLst>
     <a:ext uri="{05A4C25C-085E-4340-85A3-A5531E510DB2}">
-      <thm15:themeFamily xmlns:thm15="http://schemas.microsoft.com/office/thememl/2012/main" name="Office Theme" id="{62F939B6-93AF-4DB8-9C6B-D6C7DFDC589F}" vid="{4A3C46E8-61CC-4603-A589-7422A47A8E4A}"/>
+      <thm15:themeFamily xmlns:thm15="http://schemas.microsoft.com/office/thememl/2012/main" xmlns="" name="Office Theme" id="{62F939B6-93AF-4DB8-9C6B-D6C7DFDC589F}" vid="{4A3C46E8-61CC-4603-A589-7422A47A8E4A}"/>
     </a:ext>
   </a:extLst>
 </a:theme>

</xml_diff>

<commit_message>
Nuevo documentacion de respaldos
</commit_message>
<xml_diff>
--- a/Actividades/SO02008/Definición de respaldos.docx
+++ b/Actividades/SO02008/Definición de respaldos.docx
@@ -99,7 +99,14 @@
           <w:sz w:val="28"/>
           <w:szCs w:val="28"/>
         </w:rPr>
-        <w:t>Segunda entrega 4/9/2019</w:t>
+        <w:t>Tercera entrega 25/10</w:t>
+      </w:r>
+      <w:r>
+        <w:rPr>
+          <w:sz w:val="28"/>
+          <w:szCs w:val="28"/>
+        </w:rPr>
+        <w:t>/2019</w:t>
       </w:r>
     </w:p>
     <w:p>
@@ -189,7 +196,7 @@
               </wp:anchor>
             </w:drawing>
           </mc:Choice>
-          <mc:Fallback xmlns:cx="http://schemas.microsoft.com/office/drawing/2014/chartex" xmlns:cx1="http://schemas.microsoft.com/office/drawing/2015/9/8/chartex" xmlns:cx2="http://schemas.microsoft.com/office/drawing/2015/10/21/chartex" xmlns:cx3="http://schemas.microsoft.com/office/drawing/2016/5/9/chartex" xmlns:cx4="http://schemas.microsoft.com/office/drawing/2016/5/10/chartex" xmlns:cx5="http://schemas.microsoft.com/office/drawing/2016/5/11/chartex" xmlns:cx6="http://schemas.microsoft.com/office/drawing/2016/5/12/chartex" xmlns:cx7="http://schemas.microsoft.com/office/drawing/2016/5/13/chartex" xmlns:cx8="http://schemas.microsoft.com/office/drawing/2016/5/14/chartex" xmlns:aink="http://schemas.microsoft.com/office/drawing/2016/ink" xmlns:am3d="http://schemas.microsoft.com/office/drawing/2017/model3d" xmlns:w16cid="http://schemas.microsoft.com/office/word/2016/wordml/cid" xmlns:w16se="http://schemas.microsoft.com/office/word/2015/wordml/symex" xmlns:w15="http://schemas.microsoft.com/office/word/2012/wordml">
+          <mc:Fallback xmlns:w15="http://schemas.microsoft.com/office/word/2012/wordml" xmlns:w16se="http://schemas.microsoft.com/office/word/2015/wordml/symex" xmlns:w16cid="http://schemas.microsoft.com/office/word/2016/wordml/cid" xmlns:am3d="http://schemas.microsoft.com/office/drawing/2017/model3d" xmlns:aink="http://schemas.microsoft.com/office/drawing/2016/ink" xmlns:cx8="http://schemas.microsoft.com/office/drawing/2016/5/14/chartex" xmlns:cx7="http://schemas.microsoft.com/office/drawing/2016/5/13/chartex" xmlns:cx6="http://schemas.microsoft.com/office/drawing/2016/5/12/chartex" xmlns:cx5="http://schemas.microsoft.com/office/drawing/2016/5/11/chartex" xmlns:cx4="http://schemas.microsoft.com/office/drawing/2016/5/10/chartex" xmlns:cx3="http://schemas.microsoft.com/office/drawing/2016/5/9/chartex" xmlns:cx2="http://schemas.microsoft.com/office/drawing/2015/10/21/chartex" xmlns:cx1="http://schemas.microsoft.com/office/drawing/2015/9/8/chartex" xmlns:cx="http://schemas.microsoft.com/office/drawing/2014/chartex">
             <w:pict>
               <v:line w14:anchorId="2F3A46E7" id="Conector recto 2" o:spid="_x0000_s1026" style="position:absolute;z-index:251660288;visibility:visible;mso-wrap-style:square;mso-wrap-distance-left:9pt;mso-wrap-distance-top:0;mso-wrap-distance-right:9pt;mso-wrap-distance-bottom:0;mso-position-horizontal:right;mso-position-horizontal-relative:margin;mso-position-vertical:absolute;mso-position-vertical-relative:text" from="479.05pt,29.75pt" to="1009.3pt,29.75pt" o:gfxdata="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" strokecolor="#4472c4 [3204]" strokeweight=".5pt">
                 <v:stroke joinstyle="miter"/>
@@ -533,6 +540,32 @@
         </w:rPr>
         <w:t xml:space="preserve">. </w:t>
       </w:r>
+      <w:r>
+        <w:rPr>
+          <w:rFonts w:ascii="Times New Roman" w:hAnsi="Times New Roman" w:cs="Times New Roman"/>
+          <w:sz w:val="24"/>
+          <w:szCs w:val="24"/>
+        </w:rPr>
+        <w:t xml:space="preserve">Para enviarlo a los otros servidores se utilizará </w:t>
+      </w:r>
+      <w:proofErr w:type="spellStart"/>
+      <w:r>
+        <w:rPr>
+          <w:rFonts w:ascii="Times New Roman" w:hAnsi="Times New Roman" w:cs="Times New Roman"/>
+          <w:sz w:val="24"/>
+          <w:szCs w:val="24"/>
+        </w:rPr>
+        <w:t>Rsync</w:t>
+      </w:r>
+      <w:proofErr w:type="spellEnd"/>
+      <w:r>
+        <w:rPr>
+          <w:rFonts w:ascii="Times New Roman" w:hAnsi="Times New Roman" w:cs="Times New Roman"/>
+          <w:sz w:val="24"/>
+          <w:szCs w:val="24"/>
+        </w:rPr>
+        <w:t>.</w:t>
+      </w:r>
     </w:p>
     <w:p>
       <w:pPr>
@@ -549,6 +582,341 @@
           <w:szCs w:val="24"/>
         </w:rPr>
         <w:t xml:space="preserve">Es </w:t>
+      </w:r>
+      <w:r>
+        <w:rPr>
+          <w:rFonts w:ascii="Times New Roman" w:hAnsi="Times New Roman" w:cs="Times New Roman"/>
+          <w:sz w:val="24"/>
+          <w:szCs w:val="24"/>
+        </w:rPr>
+        <w:t>crítico</w:t>
+      </w:r>
+      <w:r>
+        <w:rPr>
+          <w:rFonts w:ascii="Times New Roman" w:hAnsi="Times New Roman" w:cs="Times New Roman"/>
+          <w:sz w:val="24"/>
+          <w:szCs w:val="24"/>
+        </w:rPr>
+        <w:t xml:space="preserve"> que los respaldos sean también almacenados en otro servidor ya que si el mismo presenta un fallo en la fuente o por algún motivo recibe algún daño físico que lo destruya o inutilice por completo la información de respaldo se </w:t>
+      </w:r>
+      <w:r>
+        <w:rPr>
+          <w:rFonts w:ascii="Times New Roman" w:hAnsi="Times New Roman" w:cs="Times New Roman"/>
+          <w:sz w:val="24"/>
+          <w:szCs w:val="24"/>
+        </w:rPr>
+        <w:t>debe encontrar fuera del mismo.</w:t>
+      </w:r>
+    </w:p>
+    <w:p>
+      <w:pPr>
+        <w:rPr>
+          <w:rFonts w:ascii="Times New Roman" w:hAnsi="Times New Roman" w:cs="Times New Roman"/>
+          <w:sz w:val="24"/>
+          <w:szCs w:val="24"/>
+        </w:rPr>
+      </w:pPr>
+      <w:r>
+        <w:rPr>
+          <w:rFonts w:ascii="Times New Roman" w:hAnsi="Times New Roman" w:cs="Times New Roman"/>
+          <w:sz w:val="24"/>
+          <w:szCs w:val="24"/>
+        </w:rPr>
+        <w:t xml:space="preserve">Los datos a respaldar son todos los directorios y subdirectorios de la carpeta /Home, también se almacenaran los </w:t>
+      </w:r>
+      <w:proofErr w:type="spellStart"/>
+      <w:r>
+        <w:rPr>
+          <w:rFonts w:ascii="Times New Roman" w:hAnsi="Times New Roman" w:cs="Times New Roman"/>
+          <w:sz w:val="24"/>
+          <w:szCs w:val="24"/>
+        </w:rPr>
+        <w:t>logs</w:t>
+      </w:r>
+      <w:proofErr w:type="spellEnd"/>
+      <w:r>
+        <w:rPr>
+          <w:rFonts w:ascii="Times New Roman" w:hAnsi="Times New Roman" w:cs="Times New Roman"/>
+          <w:sz w:val="24"/>
+          <w:szCs w:val="24"/>
+        </w:rPr>
+        <w:t xml:space="preserve"> del sistema y por ultimo las exportaciones de algunas base de datos, la cuales fueron elegidas por el usuario y verificas por el sistema. </w:t>
+      </w:r>
+    </w:p>
+    <w:p>
+      <w:pPr>
+        <w:rPr>
+          <w:rFonts w:ascii="Times New Roman" w:hAnsi="Times New Roman" w:cs="Times New Roman"/>
+          <w:sz w:val="24"/>
+          <w:szCs w:val="24"/>
+        </w:rPr>
+      </w:pPr>
+      <w:r>
+        <w:rPr>
+          <w:rFonts w:ascii="Times New Roman" w:hAnsi="Times New Roman" w:cs="Times New Roman"/>
+          <w:sz w:val="24"/>
+          <w:szCs w:val="24"/>
+        </w:rPr>
+        <w:t>Cada respaldo se almacenara en la carpeta respaldos dentro de /</w:t>
+      </w:r>
+      <w:proofErr w:type="spellStart"/>
+      <w:r>
+        <w:rPr>
+          <w:rFonts w:ascii="Times New Roman" w:hAnsi="Times New Roman" w:cs="Times New Roman"/>
+          <w:sz w:val="24"/>
+          <w:szCs w:val="24"/>
+        </w:rPr>
+        <w:t>var</w:t>
+      </w:r>
+      <w:proofErr w:type="spellEnd"/>
+      <w:r>
+        <w:rPr>
+          <w:rFonts w:ascii="Times New Roman" w:hAnsi="Times New Roman" w:cs="Times New Roman"/>
+          <w:sz w:val="24"/>
+          <w:szCs w:val="24"/>
+        </w:rPr>
+        <w:t xml:space="preserve">, creando su propio directorio por cada Total, los incrementales se guardan dentro del directorio de su total. </w:t>
+      </w:r>
+    </w:p>
+    <w:p>
+      <w:pPr>
+        <w:rPr>
+          <w:rFonts w:ascii="Times New Roman" w:hAnsi="Times New Roman" w:cs="Times New Roman"/>
+          <w:sz w:val="24"/>
+          <w:szCs w:val="24"/>
+        </w:rPr>
+      </w:pPr>
+      <w:r>
+        <w:rPr>
+          <w:rFonts w:ascii="Times New Roman" w:hAnsi="Times New Roman" w:cs="Times New Roman"/>
+          <w:sz w:val="24"/>
+          <w:szCs w:val="24"/>
+        </w:rPr>
+        <w:t xml:space="preserve">Todos los metadatos de los </w:t>
+      </w:r>
+      <w:proofErr w:type="spellStart"/>
+      <w:r>
+        <w:rPr>
+          <w:rFonts w:ascii="Times New Roman" w:hAnsi="Times New Roman" w:cs="Times New Roman"/>
+          <w:sz w:val="24"/>
+          <w:szCs w:val="24"/>
+        </w:rPr>
+        <w:t>backup</w:t>
+      </w:r>
+      <w:proofErr w:type="spellEnd"/>
+      <w:r>
+        <w:rPr>
+          <w:rFonts w:ascii="Times New Roman" w:hAnsi="Times New Roman" w:cs="Times New Roman"/>
+          <w:sz w:val="24"/>
+          <w:szCs w:val="24"/>
+        </w:rPr>
+        <w:t xml:space="preserve"> importante para nosotros </w:t>
+      </w:r>
+      <w:r>
+        <w:rPr>
+          <w:rFonts w:ascii="Times New Roman" w:hAnsi="Times New Roman" w:cs="Times New Roman"/>
+          <w:sz w:val="24"/>
+          <w:szCs w:val="24"/>
+        </w:rPr>
+        <w:t>son almacenados en el documento master dentro de respaldos.</w:t>
+      </w:r>
+    </w:p>
+    <w:p>
+      <w:pPr>
+        <w:rPr>
+          <w:rFonts w:ascii="Times New Roman" w:hAnsi="Times New Roman" w:cs="Times New Roman"/>
+          <w:sz w:val="24"/>
+          <w:szCs w:val="24"/>
+        </w:rPr>
+      </w:pPr>
+      <w:r>
+        <w:rPr>
+          <w:rFonts w:ascii="Times New Roman" w:hAnsi="Times New Roman" w:cs="Times New Roman"/>
+          <w:sz w:val="24"/>
+          <w:szCs w:val="24"/>
+        </w:rPr>
+        <w:t xml:space="preserve">El formato de Master debe ser el siguiente: </w:t>
+      </w:r>
+    </w:p>
+    <w:p>
+      <w:pPr>
+        <w:rPr>
+          <w:rFonts w:ascii="Times New Roman" w:hAnsi="Times New Roman" w:cs="Times New Roman"/>
+          <w:sz w:val="24"/>
+          <w:szCs w:val="24"/>
+        </w:rPr>
+      </w:pPr>
+      <w:r>
+        <w:rPr>
+          <w:rFonts w:ascii="Times New Roman" w:hAnsi="Times New Roman" w:cs="Times New Roman"/>
+          <w:sz w:val="24"/>
+          <w:szCs w:val="24"/>
+        </w:rPr>
+        <w:t xml:space="preserve">Para los totales: </w:t>
+      </w:r>
+      <w:proofErr w:type="spellStart"/>
+      <w:r>
+        <w:rPr>
+          <w:rFonts w:ascii="Times New Roman" w:hAnsi="Times New Roman" w:cs="Times New Roman"/>
+          <w:sz w:val="24"/>
+          <w:szCs w:val="24"/>
+        </w:rPr>
+        <w:t>Nombre</w:t>
+      </w:r>
+      <w:proofErr w:type="gramStart"/>
+      <w:r>
+        <w:rPr>
+          <w:rFonts w:ascii="Times New Roman" w:hAnsi="Times New Roman" w:cs="Times New Roman"/>
+          <w:sz w:val="24"/>
+          <w:szCs w:val="24"/>
+        </w:rPr>
+        <w:t>:</w:t>
+      </w:r>
+      <w:r>
+        <w:rPr>
+          <w:rFonts w:ascii="Times New Roman" w:hAnsi="Times New Roman" w:cs="Times New Roman"/>
+          <w:sz w:val="24"/>
+          <w:szCs w:val="24"/>
+        </w:rPr>
+        <w:t>Tipo</w:t>
+      </w:r>
+      <w:r>
+        <w:rPr>
+          <w:rFonts w:ascii="Times New Roman" w:hAnsi="Times New Roman" w:cs="Times New Roman"/>
+          <w:sz w:val="24"/>
+          <w:szCs w:val="24"/>
+        </w:rPr>
+        <w:t>:fecha:Actual</w:t>
+      </w:r>
+      <w:proofErr w:type="spellEnd"/>
+      <w:proofErr w:type="gramEnd"/>
+      <w:r>
+        <w:rPr>
+          <w:rFonts w:ascii="Times New Roman" w:hAnsi="Times New Roman" w:cs="Times New Roman"/>
+          <w:sz w:val="24"/>
+          <w:szCs w:val="24"/>
+        </w:rPr>
+        <w:t xml:space="preserve"> </w:t>
+      </w:r>
+    </w:p>
+    <w:p>
+      <w:pPr>
+        <w:rPr>
+          <w:rFonts w:ascii="Times New Roman" w:hAnsi="Times New Roman" w:cs="Times New Roman"/>
+          <w:sz w:val="24"/>
+          <w:szCs w:val="24"/>
+        </w:rPr>
+      </w:pPr>
+      <w:r>
+        <w:rPr>
+          <w:rFonts w:ascii="Times New Roman" w:hAnsi="Times New Roman" w:cs="Times New Roman"/>
+          <w:sz w:val="24"/>
+          <w:szCs w:val="24"/>
+        </w:rPr>
+        <w:t>La última columna nos informa si es el respaldo total</w:t>
+      </w:r>
+      <w:r>
+        <w:rPr>
+          <w:rFonts w:ascii="Times New Roman" w:hAnsi="Times New Roman" w:cs="Times New Roman"/>
+          <w:sz w:val="24"/>
+          <w:szCs w:val="24"/>
+        </w:rPr>
+        <w:t xml:space="preserve"> es el</w:t>
+      </w:r>
+      <w:r>
+        <w:rPr>
+          <w:rFonts w:ascii="Times New Roman" w:hAnsi="Times New Roman" w:cs="Times New Roman"/>
+          <w:sz w:val="24"/>
+          <w:szCs w:val="24"/>
+        </w:rPr>
+        <w:t xml:space="preserve"> regente, del cual los futuros incrementales </w:t>
+      </w:r>
+      <w:r>
+        <w:rPr>
+          <w:rFonts w:ascii="Times New Roman" w:hAnsi="Times New Roman" w:cs="Times New Roman"/>
+          <w:sz w:val="24"/>
+          <w:szCs w:val="24"/>
+        </w:rPr>
+        <w:t>dependerán o si será un anterior</w:t>
+      </w:r>
+    </w:p>
+    <w:p>
+      <w:pPr>
+        <w:rPr>
+          <w:rFonts w:ascii="Times New Roman" w:hAnsi="Times New Roman" w:cs="Times New Roman"/>
+          <w:sz w:val="24"/>
+          <w:szCs w:val="24"/>
+        </w:rPr>
+      </w:pPr>
+      <w:r>
+        <w:rPr>
+          <w:rFonts w:ascii="Times New Roman" w:hAnsi="Times New Roman" w:cs="Times New Roman"/>
+          <w:sz w:val="24"/>
+          <w:szCs w:val="24"/>
+        </w:rPr>
+        <w:t xml:space="preserve">Para los incrementales </w:t>
+      </w:r>
+    </w:p>
+    <w:p>
+      <w:pPr>
+        <w:rPr>
+          <w:rFonts w:ascii="Times New Roman" w:hAnsi="Times New Roman" w:cs="Times New Roman"/>
+          <w:sz w:val="24"/>
+          <w:szCs w:val="24"/>
+        </w:rPr>
+      </w:pPr>
+      <w:r>
+        <w:rPr>
+          <w:rFonts w:ascii="Times New Roman" w:hAnsi="Times New Roman" w:cs="Times New Roman"/>
+          <w:sz w:val="24"/>
+          <w:szCs w:val="24"/>
+        </w:rPr>
+        <w:t xml:space="preserve">Para los incrementales: </w:t>
+      </w:r>
+      <w:proofErr w:type="spellStart"/>
+      <w:r>
+        <w:rPr>
+          <w:rFonts w:ascii="Times New Roman" w:hAnsi="Times New Roman" w:cs="Times New Roman"/>
+          <w:sz w:val="24"/>
+          <w:szCs w:val="24"/>
+        </w:rPr>
+        <w:t>Nombre</w:t>
+      </w:r>
+      <w:proofErr w:type="gramStart"/>
+      <w:r>
+        <w:rPr>
+          <w:rFonts w:ascii="Times New Roman" w:hAnsi="Times New Roman" w:cs="Times New Roman"/>
+          <w:sz w:val="24"/>
+          <w:szCs w:val="24"/>
+        </w:rPr>
+        <w:t>:Tipo:fecha:TotalPadre:Profundidad</w:t>
+      </w:r>
+      <w:proofErr w:type="spellEnd"/>
+      <w:proofErr w:type="gramEnd"/>
+      <w:r>
+        <w:rPr>
+          <w:rFonts w:ascii="Times New Roman" w:hAnsi="Times New Roman" w:cs="Times New Roman"/>
+          <w:sz w:val="24"/>
+          <w:szCs w:val="24"/>
+        </w:rPr>
+        <w:t xml:space="preserve"> </w:t>
+      </w:r>
+    </w:p>
+    <w:p>
+      <w:pPr>
+        <w:rPr>
+          <w:rFonts w:ascii="Times New Roman" w:hAnsi="Times New Roman" w:cs="Times New Roman"/>
+          <w:sz w:val="24"/>
+          <w:szCs w:val="24"/>
+        </w:rPr>
+      </w:pPr>
+      <w:r>
+        <w:rPr>
+          <w:rFonts w:ascii="Times New Roman" w:hAnsi="Times New Roman" w:cs="Times New Roman"/>
+          <w:sz w:val="24"/>
+          <w:szCs w:val="24"/>
+        </w:rPr>
+        <w:t>Siendo el total Padre</w:t>
       </w:r>
       <w:bookmarkStart w:id="0" w:name="_GoBack"/>
       <w:bookmarkEnd w:id="0"/>
@@ -558,56 +926,24 @@
           <w:sz w:val="24"/>
           <w:szCs w:val="24"/>
         </w:rPr>
-        <w:t>crítico</w:t>
-      </w:r>
-      <w:r>
-        <w:rPr>
-          <w:rFonts w:ascii="Times New Roman" w:hAnsi="Times New Roman" w:cs="Times New Roman"/>
-          <w:sz w:val="24"/>
-          <w:szCs w:val="24"/>
-        </w:rPr>
-        <w:t xml:space="preserve"> que los respaldos sean también almacenados en otro servidor ya que si el mismo presenta un fallo en la fuente o por algún motivo recibe algún daño físico que lo destruya o inutilice por completo la información de respaldo se </w:t>
-      </w:r>
-      <w:r>
-        <w:rPr>
-          <w:rFonts w:ascii="Times New Roman" w:hAnsi="Times New Roman" w:cs="Times New Roman"/>
-          <w:sz w:val="24"/>
-          <w:szCs w:val="24"/>
-        </w:rPr>
-        <w:t>debe encontrar fuera del mismo.</w:t>
-      </w:r>
-    </w:p>
-    <w:p>
-      <w:pPr>
-        <w:rPr>
-          <w:rFonts w:ascii="Times New Roman" w:hAnsi="Times New Roman" w:cs="Times New Roman"/>
-          <w:sz w:val="24"/>
-          <w:szCs w:val="24"/>
-        </w:rPr>
-      </w:pPr>
-      <w:r>
-        <w:rPr>
-          <w:rFonts w:ascii="Times New Roman" w:hAnsi="Times New Roman" w:cs="Times New Roman"/>
-          <w:sz w:val="24"/>
-          <w:szCs w:val="24"/>
-        </w:rPr>
-        <w:t xml:space="preserve">A nivel local se creará un comprimido de tipo </w:t>
-      </w:r>
-      <w:r>
-        <w:rPr>
-          <w:rFonts w:ascii="Times New Roman" w:hAnsi="Times New Roman" w:cs="Times New Roman"/>
-          <w:sz w:val="24"/>
-          <w:szCs w:val="24"/>
-        </w:rPr>
-        <w:t>LZMA</w:t>
-      </w:r>
-      <w:r>
-        <w:rPr>
-          <w:rFonts w:ascii="Times New Roman" w:hAnsi="Times New Roman" w:cs="Times New Roman"/>
-          <w:sz w:val="24"/>
-          <w:szCs w:val="24"/>
-        </w:rPr>
-        <w:t xml:space="preserve">2 para el </w:t>
+        <w:t xml:space="preserve"> el total que depende y profundidad el número del orden de incrementales del cual recuperara </w:t>
+      </w:r>
+    </w:p>
+    <w:p>
+      <w:pPr>
+        <w:rPr>
+          <w:rFonts w:ascii="Times New Roman" w:hAnsi="Times New Roman" w:cs="Times New Roman"/>
+          <w:sz w:val="24"/>
+          <w:szCs w:val="24"/>
+        </w:rPr>
+      </w:pPr>
+      <w:r>
+        <w:rPr>
+          <w:rFonts w:ascii="Times New Roman" w:hAnsi="Times New Roman" w:cs="Times New Roman"/>
+          <w:sz w:val="24"/>
+          <w:szCs w:val="24"/>
+        </w:rPr>
+        <w:t xml:space="preserve">Todos los </w:t>
       </w:r>
       <w:proofErr w:type="spellStart"/>
       <w:r>
@@ -616,7 +952,7 @@
           <w:sz w:val="24"/>
           <w:szCs w:val="24"/>
         </w:rPr>
-        <w:t>Backup</w:t>
+        <w:t>backup</w:t>
       </w:r>
       <w:proofErr w:type="spellEnd"/>
       <w:r>
@@ -625,7 +961,7 @@
           <w:sz w:val="24"/>
           <w:szCs w:val="24"/>
         </w:rPr>
-        <w:t xml:space="preserve">. Posteriormente un </w:t>
+        <w:t xml:space="preserve"> son comprimidos dentro de un .</w:t>
       </w:r>
       <w:proofErr w:type="spellStart"/>
       <w:r>
@@ -634,7 +970,7 @@
           <w:sz w:val="24"/>
           <w:szCs w:val="24"/>
         </w:rPr>
-        <w:t>crontab</w:t>
+        <w:t>tgz</w:t>
       </w:r>
       <w:proofErr w:type="spellEnd"/>
       <w:r>
@@ -643,7 +979,7 @@
           <w:sz w:val="24"/>
           <w:szCs w:val="24"/>
         </w:rPr>
-        <w:t xml:space="preserve"> será el encargado de ejecutar el Shell de </w:t>
+        <w:t xml:space="preserve"> con el comando </w:t>
       </w:r>
       <w:proofErr w:type="spellStart"/>
       <w:r>
@@ -652,7 +988,7 @@
           <w:sz w:val="24"/>
           <w:szCs w:val="24"/>
         </w:rPr>
-        <w:t>Backup</w:t>
+        <w:t>tar</w:t>
       </w:r>
       <w:proofErr w:type="spellEnd"/>
       <w:r>
@@ -661,57 +997,6 @@
           <w:sz w:val="24"/>
           <w:szCs w:val="24"/>
         </w:rPr>
-        <w:t xml:space="preserve"> cada </w:t>
-      </w:r>
-      <w:r>
-        <w:rPr>
-          <w:rFonts w:ascii="Times New Roman" w:hAnsi="Times New Roman" w:cs="Times New Roman"/>
-          <w:sz w:val="24"/>
-          <w:szCs w:val="24"/>
-        </w:rPr>
-        <w:t>hora.</w:t>
-      </w:r>
-    </w:p>
-    <w:p>
-      <w:pPr>
-        <w:rPr>
-          <w:rFonts w:ascii="Times New Roman" w:hAnsi="Times New Roman" w:cs="Times New Roman"/>
-          <w:sz w:val="24"/>
-          <w:szCs w:val="24"/>
-        </w:rPr>
-      </w:pPr>
-      <w:r>
-        <w:rPr>
-          <w:rFonts w:ascii="Times New Roman" w:hAnsi="Times New Roman" w:cs="Times New Roman"/>
-          <w:sz w:val="24"/>
-          <w:szCs w:val="24"/>
-        </w:rPr>
-        <w:t>Para enviarlo a los otro</w:t>
-      </w:r>
-      <w:r>
-        <w:rPr>
-          <w:rFonts w:ascii="Times New Roman" w:hAnsi="Times New Roman" w:cs="Times New Roman"/>
-          <w:sz w:val="24"/>
-          <w:szCs w:val="24"/>
-        </w:rPr>
-        <w:t xml:space="preserve">s servidores se utilizará </w:t>
-      </w:r>
-      <w:proofErr w:type="spellStart"/>
-      <w:r>
-        <w:rPr>
-          <w:rFonts w:ascii="Times New Roman" w:hAnsi="Times New Roman" w:cs="Times New Roman"/>
-          <w:sz w:val="24"/>
-          <w:szCs w:val="24"/>
-        </w:rPr>
-        <w:t>Rsync</w:t>
-      </w:r>
-      <w:proofErr w:type="spellEnd"/>
-      <w:r>
-        <w:rPr>
-          <w:rFonts w:ascii="Times New Roman" w:hAnsi="Times New Roman" w:cs="Times New Roman"/>
-          <w:sz w:val="24"/>
-          <w:szCs w:val="24"/>
-        </w:rPr>
         <w:t>.</w:t>
       </w:r>
     </w:p>
@@ -723,750 +1008,6 @@
           <w:szCs w:val="24"/>
         </w:rPr>
       </w:pPr>
-      <w:r>
-        <w:rPr>
-          <w:rFonts w:ascii="Times New Roman" w:hAnsi="Times New Roman" w:cs="Times New Roman"/>
-          <w:sz w:val="24"/>
-          <w:szCs w:val="24"/>
-        </w:rPr>
-        <w:br w:type="page"/>
-      </w:r>
-    </w:p>
-    <w:p>
-      <w:pPr>
-        <w:spacing w:before="240"/>
-        <w:rPr>
-          <w:rFonts w:ascii="Times New Roman" w:hAnsi="Times New Roman" w:cs="Times New Roman"/>
-          <w:sz w:val="24"/>
-          <w:szCs w:val="24"/>
-        </w:rPr>
-      </w:pPr>
-      <w:r>
-        <w:rPr>
-          <w:rFonts w:ascii="Times New Roman" w:hAnsi="Times New Roman" w:cs="Times New Roman"/>
-          <w:sz w:val="24"/>
-          <w:szCs w:val="24"/>
-        </w:rPr>
-        <w:lastRenderedPageBreak/>
-        <w:t xml:space="preserve">El método de reconstrucción se basa en lo siguiente: </w:t>
-      </w:r>
-      <w:r>
-        <w:rPr>
-          <w:rFonts w:ascii="Times New Roman" w:hAnsi="Times New Roman" w:cs="Times New Roman"/>
-          <w:sz w:val="24"/>
-          <w:szCs w:val="24"/>
-        </w:rPr>
-        <w:t xml:space="preserve">Los </w:t>
-      </w:r>
-      <w:proofErr w:type="spellStart"/>
-      <w:r>
-        <w:rPr>
-          <w:rFonts w:ascii="Times New Roman" w:hAnsi="Times New Roman" w:cs="Times New Roman"/>
-          <w:sz w:val="24"/>
-          <w:szCs w:val="24"/>
-        </w:rPr>
-        <w:t>backups</w:t>
-      </w:r>
-      <w:proofErr w:type="spellEnd"/>
-      <w:r>
-        <w:rPr>
-          <w:rFonts w:ascii="Times New Roman" w:hAnsi="Times New Roman" w:cs="Times New Roman"/>
-          <w:sz w:val="24"/>
-          <w:szCs w:val="24"/>
-        </w:rPr>
-        <w:t xml:space="preserve"> crean (o agregan a) un archivo .</w:t>
-      </w:r>
-      <w:proofErr w:type="spellStart"/>
-      <w:r>
-        <w:rPr>
-          <w:rFonts w:ascii="Times New Roman" w:hAnsi="Times New Roman" w:cs="Times New Roman"/>
-          <w:sz w:val="24"/>
-          <w:szCs w:val="24"/>
-        </w:rPr>
-        <w:t>csv</w:t>
-      </w:r>
-      <w:proofErr w:type="spellEnd"/>
-      <w:r>
-        <w:rPr>
-          <w:rFonts w:ascii="Times New Roman" w:hAnsi="Times New Roman" w:cs="Times New Roman"/>
-          <w:sz w:val="24"/>
-          <w:szCs w:val="24"/>
-        </w:rPr>
-        <w:t xml:space="preserve"> que representa sus dependencias del modo BACKUP</w:t>
-      </w:r>
-      <w:proofErr w:type="gramStart"/>
-      <w:r>
-        <w:rPr>
-          <w:rFonts w:ascii="Times New Roman" w:hAnsi="Times New Roman" w:cs="Times New Roman"/>
-          <w:sz w:val="24"/>
-          <w:szCs w:val="24"/>
-        </w:rPr>
-        <w:t>,DEPENDE</w:t>
-      </w:r>
-      <w:proofErr w:type="gramEnd"/>
-      <w:r>
-        <w:rPr>
-          <w:rFonts w:ascii="Times New Roman" w:hAnsi="Times New Roman" w:cs="Times New Roman"/>
-          <w:sz w:val="24"/>
-          <w:szCs w:val="24"/>
-        </w:rPr>
-        <w:t xml:space="preserve">_DE. Al decidir restaurar un </w:t>
-      </w:r>
-      <w:proofErr w:type="spellStart"/>
-      <w:r>
-        <w:rPr>
-          <w:rFonts w:ascii="Times New Roman" w:hAnsi="Times New Roman" w:cs="Times New Roman"/>
-          <w:sz w:val="24"/>
-          <w:szCs w:val="24"/>
-        </w:rPr>
-        <w:t>backup</w:t>
-      </w:r>
-      <w:proofErr w:type="spellEnd"/>
-      <w:r>
-        <w:rPr>
-          <w:rFonts w:ascii="Times New Roman" w:hAnsi="Times New Roman" w:cs="Times New Roman"/>
-          <w:sz w:val="24"/>
-          <w:szCs w:val="24"/>
-        </w:rPr>
-        <w:t xml:space="preserve"> B</w:t>
-      </w:r>
-      <w:r>
-        <w:rPr>
-          <w:rFonts w:ascii="Times New Roman" w:hAnsi="Times New Roman" w:cs="Times New Roman"/>
-          <w:sz w:val="24"/>
-          <w:szCs w:val="24"/>
-          <w:vertAlign w:val="subscript"/>
-        </w:rPr>
-        <w:t>i</w:t>
-      </w:r>
-      <w:r>
-        <w:rPr>
-          <w:rFonts w:ascii="Times New Roman" w:hAnsi="Times New Roman" w:cs="Times New Roman"/>
-          <w:sz w:val="24"/>
-          <w:szCs w:val="24"/>
-        </w:rPr>
-        <w:t xml:space="preserve">, se buscará en la primera columna del </w:t>
-      </w:r>
-      <w:proofErr w:type="spellStart"/>
-      <w:r>
-        <w:rPr>
-          <w:rFonts w:ascii="Times New Roman" w:hAnsi="Times New Roman" w:cs="Times New Roman"/>
-          <w:sz w:val="24"/>
-          <w:szCs w:val="24"/>
-        </w:rPr>
-        <w:t>csv</w:t>
-      </w:r>
-      <w:proofErr w:type="spellEnd"/>
-      <w:r>
-        <w:rPr>
-          <w:rFonts w:ascii="Times New Roman" w:hAnsi="Times New Roman" w:cs="Times New Roman"/>
-          <w:sz w:val="24"/>
-          <w:szCs w:val="24"/>
-        </w:rPr>
-        <w:t xml:space="preserve">. La segunda columna de la fila representará su dependencia directa, ésta puede ser “NULL” en caso de ser un </w:t>
-      </w:r>
-      <w:proofErr w:type="spellStart"/>
-      <w:r>
-        <w:rPr>
-          <w:rFonts w:ascii="Times New Roman" w:hAnsi="Times New Roman" w:cs="Times New Roman"/>
-          <w:sz w:val="24"/>
-          <w:szCs w:val="24"/>
-        </w:rPr>
-        <w:t>backup</w:t>
-      </w:r>
-      <w:proofErr w:type="spellEnd"/>
-      <w:r>
-        <w:rPr>
-          <w:rFonts w:ascii="Times New Roman" w:hAnsi="Times New Roman" w:cs="Times New Roman"/>
-          <w:sz w:val="24"/>
-          <w:szCs w:val="24"/>
-        </w:rPr>
-        <w:t xml:space="preserve"> que no depende de otro (total), o el nombre de otro </w:t>
-      </w:r>
-      <w:proofErr w:type="spellStart"/>
-      <w:r>
-        <w:rPr>
-          <w:rFonts w:ascii="Times New Roman" w:hAnsi="Times New Roman" w:cs="Times New Roman"/>
-          <w:sz w:val="24"/>
-          <w:szCs w:val="24"/>
-        </w:rPr>
-        <w:t>backup</w:t>
-      </w:r>
-      <w:proofErr w:type="spellEnd"/>
-      <w:r>
-        <w:rPr>
-          <w:rFonts w:ascii="Times New Roman" w:hAnsi="Times New Roman" w:cs="Times New Roman"/>
-          <w:sz w:val="24"/>
-          <w:szCs w:val="24"/>
-        </w:rPr>
-        <w:t>. En caso de que la segunda columna sea B</w:t>
-      </w:r>
-      <w:r>
-        <w:rPr>
-          <w:rFonts w:ascii="Times New Roman" w:hAnsi="Times New Roman" w:cs="Times New Roman"/>
-          <w:sz w:val="24"/>
-          <w:szCs w:val="24"/>
-          <w:vertAlign w:val="subscript"/>
-        </w:rPr>
-        <w:t>i2</w:t>
-      </w:r>
-      <w:r>
-        <w:rPr>
-          <w:rFonts w:ascii="Times New Roman" w:hAnsi="Times New Roman" w:cs="Times New Roman"/>
-          <w:sz w:val="24"/>
-          <w:szCs w:val="24"/>
-        </w:rPr>
-        <w:t xml:space="preserve">, se buscará en la primera columna y se repetirá el proceso hasta llegar a un </w:t>
-      </w:r>
-      <w:proofErr w:type="spellStart"/>
-      <w:r>
-        <w:rPr>
-          <w:rFonts w:ascii="Times New Roman" w:hAnsi="Times New Roman" w:cs="Times New Roman"/>
-          <w:sz w:val="24"/>
-          <w:szCs w:val="24"/>
-        </w:rPr>
-        <w:t>B</w:t>
-      </w:r>
-      <w:r>
-        <w:rPr>
-          <w:rFonts w:ascii="Times New Roman" w:hAnsi="Times New Roman" w:cs="Times New Roman"/>
-          <w:sz w:val="24"/>
-          <w:szCs w:val="24"/>
-          <w:vertAlign w:val="subscript"/>
-        </w:rPr>
-        <w:t>in</w:t>
-      </w:r>
-      <w:proofErr w:type="spellEnd"/>
-      <w:r>
-        <w:rPr>
-          <w:rFonts w:ascii="Times New Roman" w:hAnsi="Times New Roman" w:cs="Times New Roman"/>
-          <w:sz w:val="24"/>
-          <w:szCs w:val="24"/>
-        </w:rPr>
-        <w:t xml:space="preserve"> cuya segunda columna sea NULL. Posteriormente, se aplicarán los </w:t>
-      </w:r>
-      <w:proofErr w:type="spellStart"/>
-      <w:r>
-        <w:rPr>
-          <w:rFonts w:ascii="Times New Roman" w:hAnsi="Times New Roman" w:cs="Times New Roman"/>
-          <w:sz w:val="24"/>
-          <w:szCs w:val="24"/>
-        </w:rPr>
-        <w:t>backups</w:t>
-      </w:r>
-      <w:proofErr w:type="spellEnd"/>
-      <w:r>
-        <w:rPr>
-          <w:rFonts w:ascii="Times New Roman" w:hAnsi="Times New Roman" w:cs="Times New Roman"/>
-          <w:sz w:val="24"/>
-          <w:szCs w:val="24"/>
-        </w:rPr>
-        <w:t xml:space="preserve"> en orden </w:t>
-      </w:r>
-      <w:proofErr w:type="spellStart"/>
-      <w:r>
-        <w:rPr>
-          <w:rFonts w:ascii="Times New Roman" w:hAnsi="Times New Roman" w:cs="Times New Roman"/>
-          <w:sz w:val="24"/>
-          <w:szCs w:val="24"/>
-        </w:rPr>
-        <w:t>B</w:t>
-      </w:r>
-      <w:r>
-        <w:rPr>
-          <w:rFonts w:ascii="Times New Roman" w:hAnsi="Times New Roman" w:cs="Times New Roman"/>
-          <w:sz w:val="24"/>
-          <w:szCs w:val="24"/>
-          <w:vertAlign w:val="subscript"/>
-        </w:rPr>
-        <w:t>in</w:t>
-      </w:r>
-      <w:proofErr w:type="spellEnd"/>
-      <w:proofErr w:type="gramStart"/>
-      <w:r>
-        <w:rPr>
-          <w:rFonts w:ascii="Times New Roman" w:hAnsi="Times New Roman" w:cs="Times New Roman"/>
-          <w:sz w:val="24"/>
-          <w:szCs w:val="24"/>
-        </w:rPr>
-        <w:t>, …</w:t>
-      </w:r>
-      <w:proofErr w:type="gramEnd"/>
-      <w:r>
-        <w:rPr>
-          <w:rFonts w:ascii="Times New Roman" w:hAnsi="Times New Roman" w:cs="Times New Roman"/>
-          <w:sz w:val="24"/>
-          <w:szCs w:val="24"/>
-        </w:rPr>
-        <w:t>, B</w:t>
-      </w:r>
-      <w:r>
-        <w:rPr>
-          <w:rFonts w:ascii="Times New Roman" w:hAnsi="Times New Roman" w:cs="Times New Roman"/>
-          <w:sz w:val="24"/>
-          <w:szCs w:val="24"/>
-          <w:vertAlign w:val="subscript"/>
-        </w:rPr>
-        <w:t>i2</w:t>
-      </w:r>
-      <w:r>
-        <w:rPr>
-          <w:rFonts w:ascii="Times New Roman" w:hAnsi="Times New Roman" w:cs="Times New Roman"/>
-          <w:sz w:val="24"/>
-          <w:szCs w:val="24"/>
-        </w:rPr>
-        <w:t>, B</w:t>
-      </w:r>
-      <w:r>
-        <w:rPr>
-          <w:rFonts w:ascii="Times New Roman" w:hAnsi="Times New Roman" w:cs="Times New Roman"/>
-          <w:sz w:val="24"/>
-          <w:szCs w:val="24"/>
-          <w:vertAlign w:val="subscript"/>
-        </w:rPr>
-        <w:t>i1</w:t>
-      </w:r>
-      <w:r>
-        <w:rPr>
-          <w:rFonts w:ascii="Times New Roman" w:hAnsi="Times New Roman" w:cs="Times New Roman"/>
-          <w:sz w:val="24"/>
-          <w:szCs w:val="24"/>
-        </w:rPr>
-        <w:t>.</w:t>
-      </w:r>
-    </w:p>
-    <w:p>
-      <w:pPr>
-        <w:spacing w:before="240"/>
-        <w:rPr>
-          <w:rFonts w:ascii="Times New Roman" w:hAnsi="Times New Roman" w:cs="Times New Roman"/>
-          <w:sz w:val="24"/>
-          <w:szCs w:val="24"/>
-        </w:rPr>
-      </w:pPr>
-      <w:r>
-        <w:rPr>
-          <w:rFonts w:ascii="Times New Roman" w:hAnsi="Times New Roman" w:cs="Times New Roman"/>
-          <w:sz w:val="24"/>
-          <w:szCs w:val="24"/>
-        </w:rPr>
-        <w:t>Ejemplo:</w:t>
-      </w:r>
-    </w:p>
-    <w:tbl>
-      <w:tblPr>
-        <w:tblStyle w:val="Tablaconcuadrcula"/>
-        <w:tblW w:w="0" w:type="auto"/>
-        <w:tblLook w:val="04A0" w:firstRow="1" w:lastRow="0" w:firstColumn="1" w:lastColumn="0" w:noHBand="0" w:noVBand="1"/>
-      </w:tblPr>
-      <w:tblGrid>
-        <w:gridCol w:w="4927"/>
-        <w:gridCol w:w="4927"/>
-      </w:tblGrid>
-      <w:tr>
-        <w:tc>
-          <w:tcPr>
-            <w:tcW w:w="4927" w:type="dxa"/>
-          </w:tcPr>
-          <w:p>
-            <w:pPr>
-              <w:spacing w:before="240"/>
-              <w:rPr>
-                <w:rFonts w:ascii="Times New Roman" w:hAnsi="Times New Roman" w:cs="Times New Roman"/>
-                <w:sz w:val="24"/>
-                <w:szCs w:val="24"/>
-              </w:rPr>
-            </w:pPr>
-            <w:r>
-              <w:rPr>
-                <w:rFonts w:ascii="Times New Roman" w:hAnsi="Times New Roman" w:cs="Times New Roman"/>
-                <w:sz w:val="24"/>
-                <w:szCs w:val="24"/>
-              </w:rPr>
-              <w:t>Nombre</w:t>
-            </w:r>
-          </w:p>
-        </w:tc>
-        <w:tc>
-          <w:tcPr>
-            <w:tcW w:w="4927" w:type="dxa"/>
-          </w:tcPr>
-          <w:p>
-            <w:pPr>
-              <w:spacing w:before="240"/>
-              <w:rPr>
-                <w:rFonts w:ascii="Times New Roman" w:hAnsi="Times New Roman" w:cs="Times New Roman"/>
-                <w:sz w:val="24"/>
-                <w:szCs w:val="24"/>
-              </w:rPr>
-            </w:pPr>
-            <w:r>
-              <w:rPr>
-                <w:rFonts w:ascii="Times New Roman" w:hAnsi="Times New Roman" w:cs="Times New Roman"/>
-                <w:sz w:val="24"/>
-                <w:szCs w:val="24"/>
-              </w:rPr>
-              <w:t>Dependencia</w:t>
-            </w:r>
-          </w:p>
-        </w:tc>
-      </w:tr>
-      <w:tr>
-        <w:tc>
-          <w:tcPr>
-            <w:tcW w:w="4927" w:type="dxa"/>
-          </w:tcPr>
-          <w:p>
-            <w:pPr>
-              <w:spacing w:before="240"/>
-              <w:rPr>
-                <w:rFonts w:ascii="Times New Roman" w:hAnsi="Times New Roman" w:cs="Times New Roman"/>
-                <w:sz w:val="24"/>
-                <w:szCs w:val="24"/>
-              </w:rPr>
-            </w:pPr>
-            <w:r>
-              <w:rPr>
-                <w:rFonts w:ascii="Times New Roman" w:hAnsi="Times New Roman" w:cs="Times New Roman"/>
-                <w:sz w:val="24"/>
-                <w:szCs w:val="24"/>
-              </w:rPr>
-              <w:t>TOTAL_2019_03_01</w:t>
-            </w:r>
-          </w:p>
-        </w:tc>
-        <w:tc>
-          <w:tcPr>
-            <w:tcW w:w="4927" w:type="dxa"/>
-          </w:tcPr>
-          <w:p>
-            <w:pPr>
-              <w:spacing w:before="240"/>
-              <w:rPr>
-                <w:rFonts w:ascii="Times New Roman" w:hAnsi="Times New Roman" w:cs="Times New Roman"/>
-                <w:sz w:val="24"/>
-                <w:szCs w:val="24"/>
-              </w:rPr>
-            </w:pPr>
-            <w:r>
-              <w:rPr>
-                <w:rFonts w:ascii="Times New Roman" w:hAnsi="Times New Roman" w:cs="Times New Roman"/>
-                <w:sz w:val="24"/>
-                <w:szCs w:val="24"/>
-              </w:rPr>
-              <w:t>NULL</w:t>
-            </w:r>
-          </w:p>
-        </w:tc>
-      </w:tr>
-      <w:tr>
-        <w:tc>
-          <w:tcPr>
-            <w:tcW w:w="4927" w:type="dxa"/>
-          </w:tcPr>
-          <w:p>
-            <w:pPr>
-              <w:spacing w:before="240"/>
-              <w:rPr>
-                <w:rFonts w:ascii="Times New Roman" w:hAnsi="Times New Roman" w:cs="Times New Roman"/>
-                <w:sz w:val="24"/>
-                <w:szCs w:val="24"/>
-              </w:rPr>
-            </w:pPr>
-            <w:r>
-              <w:rPr>
-                <w:rFonts w:ascii="Times New Roman" w:hAnsi="Times New Roman" w:cs="Times New Roman"/>
-                <w:sz w:val="24"/>
-                <w:szCs w:val="24"/>
-              </w:rPr>
-              <w:t>INCREMENTAL_2019_03_02</w:t>
-            </w:r>
-          </w:p>
-        </w:tc>
-        <w:tc>
-          <w:tcPr>
-            <w:tcW w:w="4927" w:type="dxa"/>
-          </w:tcPr>
-          <w:p>
-            <w:pPr>
-              <w:spacing w:before="240"/>
-              <w:rPr>
-                <w:rFonts w:ascii="Times New Roman" w:hAnsi="Times New Roman" w:cs="Times New Roman"/>
-                <w:sz w:val="24"/>
-                <w:szCs w:val="24"/>
-              </w:rPr>
-            </w:pPr>
-            <w:r>
-              <w:rPr>
-                <w:rFonts w:ascii="Times New Roman" w:hAnsi="Times New Roman" w:cs="Times New Roman"/>
-                <w:sz w:val="24"/>
-                <w:szCs w:val="24"/>
-              </w:rPr>
-              <w:t>TOTAL_2019_03_01</w:t>
-            </w:r>
-          </w:p>
-        </w:tc>
-      </w:tr>
-      <w:tr>
-        <w:tc>
-          <w:tcPr>
-            <w:tcW w:w="4927" w:type="dxa"/>
-          </w:tcPr>
-          <w:p>
-            <w:pPr>
-              <w:spacing w:before="240"/>
-              <w:rPr>
-                <w:rFonts w:ascii="Times New Roman" w:hAnsi="Times New Roman" w:cs="Times New Roman"/>
-                <w:sz w:val="24"/>
-                <w:szCs w:val="24"/>
-              </w:rPr>
-            </w:pPr>
-            <w:r>
-              <w:rPr>
-                <w:rFonts w:ascii="Times New Roman" w:hAnsi="Times New Roman" w:cs="Times New Roman"/>
-                <w:sz w:val="24"/>
-                <w:szCs w:val="24"/>
-              </w:rPr>
-              <w:t>INCREMENTAL_2019_03_03</w:t>
-            </w:r>
-          </w:p>
-        </w:tc>
-        <w:tc>
-          <w:tcPr>
-            <w:tcW w:w="4927" w:type="dxa"/>
-          </w:tcPr>
-          <w:p>
-            <w:pPr>
-              <w:spacing w:before="240"/>
-              <w:rPr>
-                <w:rFonts w:ascii="Times New Roman" w:hAnsi="Times New Roman" w:cs="Times New Roman"/>
-                <w:sz w:val="24"/>
-                <w:szCs w:val="24"/>
-              </w:rPr>
-            </w:pPr>
-            <w:r>
-              <w:rPr>
-                <w:rFonts w:ascii="Times New Roman" w:hAnsi="Times New Roman" w:cs="Times New Roman"/>
-                <w:sz w:val="24"/>
-                <w:szCs w:val="24"/>
-              </w:rPr>
-              <w:t>INCREMENTAL_2019_03_02</w:t>
-            </w:r>
-          </w:p>
-        </w:tc>
-      </w:tr>
-      <w:tr>
-        <w:tc>
-          <w:tcPr>
-            <w:tcW w:w="4927" w:type="dxa"/>
-          </w:tcPr>
-          <w:p>
-            <w:pPr>
-              <w:spacing w:before="240"/>
-              <w:rPr>
-                <w:rFonts w:ascii="Times New Roman" w:hAnsi="Times New Roman" w:cs="Times New Roman"/>
-                <w:sz w:val="24"/>
-                <w:szCs w:val="24"/>
-              </w:rPr>
-            </w:pPr>
-            <w:r>
-              <w:rPr>
-                <w:rFonts w:ascii="Times New Roman" w:hAnsi="Times New Roman" w:cs="Times New Roman"/>
-                <w:sz w:val="24"/>
-                <w:szCs w:val="24"/>
-              </w:rPr>
-              <w:t>INCREMENTAL_2019_03_04</w:t>
-            </w:r>
-          </w:p>
-        </w:tc>
-        <w:tc>
-          <w:tcPr>
-            <w:tcW w:w="4927" w:type="dxa"/>
-          </w:tcPr>
-          <w:p>
-            <w:pPr>
-              <w:spacing w:before="240"/>
-              <w:rPr>
-                <w:rFonts w:ascii="Times New Roman" w:hAnsi="Times New Roman" w:cs="Times New Roman"/>
-                <w:sz w:val="24"/>
-                <w:szCs w:val="24"/>
-              </w:rPr>
-            </w:pPr>
-            <w:r>
-              <w:rPr>
-                <w:rFonts w:ascii="Times New Roman" w:hAnsi="Times New Roman" w:cs="Times New Roman"/>
-                <w:sz w:val="24"/>
-                <w:szCs w:val="24"/>
-              </w:rPr>
-              <w:t>INCREMENTAL_2019_03_03</w:t>
-            </w:r>
-          </w:p>
-        </w:tc>
-      </w:tr>
-    </w:tbl>
-    <w:p>
-      <w:pPr>
-        <w:spacing w:before="240"/>
-        <w:rPr>
-          <w:rFonts w:ascii="Times New Roman" w:hAnsi="Times New Roman" w:cs="Times New Roman"/>
-          <w:sz w:val="24"/>
-          <w:szCs w:val="24"/>
-        </w:rPr>
-      </w:pPr>
-      <w:r>
-        <w:rPr>
-          <w:rFonts w:ascii="Times New Roman" w:hAnsi="Times New Roman" w:cs="Times New Roman"/>
-          <w:sz w:val="24"/>
-          <w:szCs w:val="24"/>
-        </w:rPr>
-        <w:t xml:space="preserve">Al intentar restaurar el </w:t>
-      </w:r>
-      <w:proofErr w:type="spellStart"/>
-      <w:r>
-        <w:rPr>
-          <w:rFonts w:ascii="Times New Roman" w:hAnsi="Times New Roman" w:cs="Times New Roman"/>
-          <w:sz w:val="24"/>
-          <w:szCs w:val="24"/>
-        </w:rPr>
-        <w:t>backup</w:t>
-      </w:r>
-      <w:proofErr w:type="spellEnd"/>
-      <w:r>
-        <w:rPr>
-          <w:rFonts w:ascii="Times New Roman" w:hAnsi="Times New Roman" w:cs="Times New Roman"/>
-          <w:sz w:val="24"/>
-          <w:szCs w:val="24"/>
-        </w:rPr>
-        <w:t xml:space="preserve"> “INCREMENTAL_2019_03_04” se buscará su dependencia (INCREMENTAL_2019_03_03), y recursivamente hasta llegar a TOTAL_2019_03_01 cuya dependencia es NULL. En ese momento, el árbol de </w:t>
-      </w:r>
-      <w:proofErr w:type="spellStart"/>
-      <w:r>
-        <w:rPr>
-          <w:rFonts w:ascii="Times New Roman" w:hAnsi="Times New Roman" w:cs="Times New Roman"/>
-          <w:sz w:val="24"/>
-          <w:szCs w:val="24"/>
-        </w:rPr>
-        <w:t>backups</w:t>
-      </w:r>
-      <w:proofErr w:type="spellEnd"/>
-      <w:r>
-        <w:rPr>
-          <w:rFonts w:ascii="Times New Roman" w:hAnsi="Times New Roman" w:cs="Times New Roman"/>
-          <w:sz w:val="24"/>
-          <w:szCs w:val="24"/>
-        </w:rPr>
-        <w:t xml:space="preserve"> será:</w:t>
-      </w:r>
-    </w:p>
-    <w:p>
-      <w:pPr>
-        <w:pStyle w:val="Prrafodelista"/>
-        <w:numPr>
-          <w:ilvl w:val="0"/>
-          <w:numId w:val="2"/>
-        </w:numPr>
-        <w:spacing w:before="240"/>
-        <w:rPr>
-          <w:rFonts w:ascii="Times New Roman" w:hAnsi="Times New Roman" w:cs="Times New Roman"/>
-          <w:sz w:val="24"/>
-          <w:szCs w:val="24"/>
-        </w:rPr>
-      </w:pPr>
-      <w:r>
-        <w:rPr>
-          <w:rFonts w:ascii="Times New Roman" w:hAnsi="Times New Roman" w:cs="Times New Roman"/>
-          <w:sz w:val="24"/>
-          <w:szCs w:val="24"/>
-        </w:rPr>
-        <w:t>TOTAL_2019_03_01</w:t>
-      </w:r>
-    </w:p>
-    <w:p>
-      <w:pPr>
-        <w:pStyle w:val="Prrafodelista"/>
-        <w:numPr>
-          <w:ilvl w:val="0"/>
-          <w:numId w:val="2"/>
-        </w:numPr>
-        <w:spacing w:before="240"/>
-        <w:rPr>
-          <w:rFonts w:ascii="Times New Roman" w:hAnsi="Times New Roman" w:cs="Times New Roman"/>
-          <w:sz w:val="24"/>
-          <w:szCs w:val="24"/>
-        </w:rPr>
-      </w:pPr>
-      <w:r>
-        <w:rPr>
-          <w:rFonts w:ascii="Times New Roman" w:hAnsi="Times New Roman" w:cs="Times New Roman"/>
-          <w:sz w:val="24"/>
-          <w:szCs w:val="24"/>
-        </w:rPr>
-        <w:t>INCREMENTAL_2019_03_02</w:t>
-      </w:r>
-    </w:p>
-    <w:p>
-      <w:pPr>
-        <w:pStyle w:val="Prrafodelista"/>
-        <w:numPr>
-          <w:ilvl w:val="0"/>
-          <w:numId w:val="2"/>
-        </w:numPr>
-        <w:spacing w:before="240"/>
-        <w:rPr>
-          <w:rFonts w:ascii="Times New Roman" w:hAnsi="Times New Roman" w:cs="Times New Roman"/>
-          <w:sz w:val="24"/>
-          <w:szCs w:val="24"/>
-        </w:rPr>
-      </w:pPr>
-      <w:r>
-        <w:rPr>
-          <w:rFonts w:ascii="Times New Roman" w:hAnsi="Times New Roman" w:cs="Times New Roman"/>
-          <w:sz w:val="24"/>
-          <w:szCs w:val="24"/>
-        </w:rPr>
-        <w:t>INCREMENTAL_2019_03_03</w:t>
-      </w:r>
-    </w:p>
-    <w:p>
-      <w:pPr>
-        <w:pStyle w:val="Prrafodelista"/>
-        <w:numPr>
-          <w:ilvl w:val="0"/>
-          <w:numId w:val="2"/>
-        </w:numPr>
-        <w:spacing w:before="240"/>
-        <w:rPr>
-          <w:rFonts w:ascii="Times New Roman" w:hAnsi="Times New Roman" w:cs="Times New Roman"/>
-          <w:sz w:val="24"/>
-          <w:szCs w:val="24"/>
-        </w:rPr>
-      </w:pPr>
-      <w:r>
-        <w:rPr>
-          <w:rFonts w:ascii="Times New Roman" w:hAnsi="Times New Roman" w:cs="Times New Roman"/>
-          <w:sz w:val="24"/>
-          <w:szCs w:val="24"/>
-        </w:rPr>
-        <w:t>INCREMENTAL_2019_03_04</w:t>
-      </w:r>
-    </w:p>
-    <w:p>
-      <w:pPr>
-        <w:spacing w:before="240"/>
-        <w:rPr>
-          <w:rFonts w:ascii="Times New Roman" w:hAnsi="Times New Roman" w:cs="Times New Roman"/>
-          <w:sz w:val="24"/>
-          <w:szCs w:val="24"/>
-        </w:rPr>
-      </w:pPr>
-      <w:r>
-        <w:rPr>
-          <w:rFonts w:ascii="Times New Roman" w:hAnsi="Times New Roman" w:cs="Times New Roman"/>
-          <w:sz w:val="24"/>
-          <w:szCs w:val="24"/>
-        </w:rPr>
-        <w:t>Y se aplicarán en dicho orden.</w:t>
-      </w:r>
     </w:p>
     <w:sectPr>
       <w:pgSz w:w="11906" w:h="16838"/>
@@ -2659,7 +2200,7 @@
   <a:extraClrSchemeLst/>
   <a:extLst>
     <a:ext uri="{05A4C25C-085E-4340-85A3-A5531E510DB2}">
-      <thm15:themeFamily xmlns:thm15="http://schemas.microsoft.com/office/thememl/2012/main" xmlns="" name="Office Theme" id="{62F939B6-93AF-4DB8-9C6B-D6C7DFDC589F}" vid="{4A3C46E8-61CC-4603-A589-7422A47A8E4A}"/>
+      <thm15:themeFamily xmlns="" xmlns:thm15="http://schemas.microsoft.com/office/thememl/2012/main" name="Office Theme" id="{62F939B6-93AF-4DB8-9C6B-D6C7DFDC589F}" vid="{4A3C46E8-61CC-4603-A589-7422A47A8E4A}"/>
     </a:ext>
   </a:extLst>
 </a:theme>

</xml_diff>